<commit_message>
Modification de la partie objectif et ajout des hors projet
</commit_message>
<xml_diff>
--- a/documents/Livrables/Sprint0/rapportComprehension_EquipeB.docx
+++ b/documents/Livrables/Sprint0/rapportComprehension_EquipeB.docx
@@ -1,6 +1,6 @@
 
 <file path=word/document.xml><?xml version="1.0" encoding="utf-8"?>
-<w:document xmlns:wpc="http://schemas.microsoft.com/office/word/2010/wordprocessingCanvas" xmlns:cx="http://schemas.microsoft.com/office/drawing/2014/chartex" xmlns:cx1="http://schemas.microsoft.com/office/drawing/2015/9/8/chartex" xmlns:mc="http://schemas.openxmlformats.org/markup-compatibility/2006" xmlns:o="urn:schemas-microsoft-com:office:office" xmlns:r="http://schemas.openxmlformats.org/officeDocument/2006/relationships" xmlns:m="http://schemas.openxmlformats.org/officeDocument/2006/math" xmlns:v="urn:schemas-microsoft-com:vml" xmlns:wp14="http://schemas.microsoft.com/office/word/2010/wordprocessingDrawing" xmlns:wp="http://schemas.openxmlformats.org/drawingml/2006/wordprocessingDrawing" xmlns:w10="urn:schemas-microsoft-com:office:word" xmlns:w="http://schemas.openxmlformats.org/wordprocessingml/2006/main" xmlns:w14="http://schemas.microsoft.com/office/word/2010/wordml" xmlns:w15="http://schemas.microsoft.com/office/word/2012/wordml" xmlns:w16se="http://schemas.microsoft.com/office/word/2015/wordml/symex" xmlns:wpg="http://schemas.microsoft.com/office/word/2010/wordprocessingGroup" xmlns:wpi="http://schemas.microsoft.com/office/word/2010/wordprocessingInk" xmlns:wne="http://schemas.microsoft.com/office/word/2006/wordml" xmlns:wps="http://schemas.microsoft.com/office/word/2010/wordprocessingShape" mc:Ignorable="w14 w15 w16se wp14">
+<w:document xmlns:wpc="http://schemas.microsoft.com/office/word/2010/wordprocessingCanvas" xmlns:mc="http://schemas.openxmlformats.org/markup-compatibility/2006" xmlns:o="urn:schemas-microsoft-com:office:office" xmlns:r="http://schemas.openxmlformats.org/officeDocument/2006/relationships" xmlns:m="http://schemas.openxmlformats.org/officeDocument/2006/math" xmlns:v="urn:schemas-microsoft-com:vml" xmlns:wp14="http://schemas.microsoft.com/office/word/2010/wordprocessingDrawing" xmlns:wp="http://schemas.openxmlformats.org/drawingml/2006/wordprocessingDrawing" xmlns:w10="urn:schemas-microsoft-com:office:word" xmlns:w="http://schemas.openxmlformats.org/wordprocessingml/2006/main" xmlns:w14="http://schemas.microsoft.com/office/word/2010/wordml" xmlns:w15="http://schemas.microsoft.com/office/word/2012/wordml" xmlns:wpg="http://schemas.microsoft.com/office/word/2010/wordprocessingGroup" xmlns:wpi="http://schemas.microsoft.com/office/word/2010/wordprocessingInk" xmlns:wne="http://schemas.microsoft.com/office/word/2006/wordml" xmlns:wps="http://schemas.microsoft.com/office/word/2010/wordprocessingShape" mc:Ignorable="w14 w15 wp14">
   <w:body>
     <w:p>
       <w:pPr>
@@ -250,8 +250,6 @@
           <w:sz w:val="28"/>
         </w:rPr>
       </w:pPr>
-      <w:bookmarkStart w:id="0" w:name="_GoBack"/>
-      <w:bookmarkEnd w:id="0"/>
     </w:p>
     <w:p>
       <w:pPr>
@@ -323,6 +321,7 @@
     </w:p>
     <w:p>
       <w:r>
+        <w:lastRenderedPageBreak/>
         <w:br w:type="page"/>
       </w:r>
       <w:r>
@@ -386,7 +385,7 @@
               </wp:anchor>
             </w:drawing>
           </mc:Choice>
-          <mc:Fallback>
+          <mc:Fallback xmlns:w16se="http://schemas.microsoft.com/office/word/2015/wordml/symex" xmlns:cx1="http://schemas.microsoft.com/office/drawing/2015/9/8/chartex" xmlns:cx="http://schemas.microsoft.com/office/drawing/2014/chartex">
             <w:pict>
               <v:line w14:anchorId="5E517F44" id="Connecteur droit 2" o:spid="_x0000_s1026" style="position:absolute;flip:y;z-index:251669504;visibility:visible;mso-wrap-style:square;mso-width-percent:0;mso-height-percent:0;mso-wrap-distance-left:9pt;mso-wrap-distance-top:0;mso-wrap-distance-right:9pt;mso-wrap-distance-bottom:0;mso-position-horizontal:left;mso-position-horizontal-relative:margin;mso-position-vertical:absolute;mso-position-vertical-relative:text;mso-width-percent:0;mso-height-percent:0;mso-width-relative:margin;mso-height-relative:margin" from="0,529.9pt" to="228.75pt,530.65pt" o:gfxdata="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" strokecolor="black [3200]" strokeweight=".5pt">
                 <v:stroke joinstyle="miter"/>
@@ -514,7 +513,7 @@
                           </w:p>
                           <w:tbl>
                             <w:tblPr>
-                              <w:tblStyle w:val="Grilledutableau"/>
+                              <w:tblStyle w:val="TableGrid"/>
                               <w:tblW w:w="0" w:type="auto"/>
                               <w:tblLook w:val="04A0" w:firstRow="1" w:lastRow="0" w:firstColumn="1" w:lastColumn="0" w:noHBand="0" w:noVBand="1"/>
                             </w:tblPr>
@@ -1039,7 +1038,7 @@
                     </w:p>
                     <w:tbl>
                       <w:tblPr>
-                        <w:tblStyle w:val="Grilledutableau"/>
+                        <w:tblStyle w:val="TableGrid"/>
                         <w:tblW w:w="0" w:type="auto"/>
                         <w:tblLook w:val="04A0" w:firstRow="1" w:lastRow="0" w:firstColumn="1" w:lastColumn="0" w:noHBand="0" w:noVBand="1"/>
                       </w:tblPr>
@@ -1660,7 +1659,7 @@
               </wp:anchor>
             </w:drawing>
           </mc:Choice>
-          <mc:Fallback>
+          <mc:Fallback xmlns:w16se="http://schemas.microsoft.com/office/word/2015/wordml/symex" xmlns:cx1="http://schemas.microsoft.com/office/drawing/2015/9/8/chartex" xmlns:cx="http://schemas.microsoft.com/office/drawing/2014/chartex">
             <w:pict>
               <v:rect w14:anchorId="28EF4A60" id="Rectangle 85" o:spid="_x0000_s1027" style="position:absolute;margin-left:0;margin-top:341pt;width:229.8pt;height:103.1pt;z-index:251664384;visibility:visible;mso-wrap-style:square;mso-width-percent:0;mso-wrap-distance-left:9pt;mso-wrap-distance-top:0;mso-wrap-distance-right:9pt;mso-wrap-distance-bottom:0;mso-position-horizontal:left;mso-position-horizontal-relative:margin;mso-position-vertical:absolute;mso-position-vertical-relative:text;mso-width-percent:0;mso-width-relative:margin;v-text-anchor:middle" o:gfxdata="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" fillcolor="white [3201]" strokecolor="black [3200]" strokeweight="1pt">
                 <v:textbox>
@@ -1991,7 +1990,7 @@
               </wp:anchor>
             </w:drawing>
           </mc:Choice>
-          <mc:Fallback>
+          <mc:Fallback xmlns:w16se="http://schemas.microsoft.com/office/word/2015/wordml/symex" xmlns:cx1="http://schemas.microsoft.com/office/drawing/2015/9/8/chartex" xmlns:cx="http://schemas.microsoft.com/office/drawing/2014/chartex">
             <w:pict>
               <v:rect w14:anchorId="00A3993D" id="Rectangle 87" o:spid="_x0000_s1028" style="position:absolute;margin-left:.55pt;margin-top:.55pt;width:228.75pt;height:87pt;z-index:251666432;visibility:visible;mso-wrap-style:square;mso-width-percent:0;mso-height-percent:0;mso-wrap-distance-left:9pt;mso-wrap-distance-top:0;mso-wrap-distance-right:9pt;mso-wrap-distance-bottom:0;mso-position-horizontal:absolute;mso-position-horizontal-relative:text;mso-position-vertical:absolute;mso-position-vertical-relative:text;mso-width-percent:0;mso-height-percent:0;mso-width-relative:margin;mso-height-relative:margin;v-text-anchor:middle" o:gfxdata="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" fillcolor="white [3201]" strokecolor="black [3200]" strokeweight="1pt">
                 <v:textbox>
@@ -2257,7 +2256,6 @@
                                 <w:kern w:val="24"/>
                                 <w:sz w:val="20"/>
                                 <w:szCs w:val="20"/>
-                                <w:lang w:val="en-US"/>
                               </w:rPr>
                             </w:pPr>
                             <w:r>
@@ -2269,7 +2267,6 @@
                                 <w:kern w:val="24"/>
                                 <w:sz w:val="20"/>
                                 <w:szCs w:val="20"/>
-                                <w:lang w:val="en-US"/>
                               </w:rPr>
                               <w:t>Phase 0: 187,5 h.h</w:t>
                             </w:r>
@@ -2369,7 +2366,7 @@
               </wp:anchor>
             </w:drawing>
           </mc:Choice>
-          <mc:Fallback>
+          <mc:Fallback xmlns:w16se="http://schemas.microsoft.com/office/word/2015/wordml/symex" xmlns:cx1="http://schemas.microsoft.com/office/drawing/2015/9/8/chartex" xmlns:cx="http://schemas.microsoft.com/office/drawing/2014/chartex">
             <w:pict>
               <v:rect w14:anchorId="1C869BFF" id="Rectangle 67" o:spid="_x0000_s1029" style="position:absolute;margin-left:.4pt;margin-top:87.4pt;width:228.75pt;height:101.35pt;z-index:251659264;visibility:visible;mso-wrap-style:square;mso-width-percent:0;mso-wrap-distance-left:9pt;mso-wrap-distance-top:0;mso-wrap-distance-right:9pt;mso-wrap-distance-bottom:0;mso-position-horizontal:absolute;mso-position-horizontal-relative:text;mso-position-vertical:absolute;mso-position-vertical-relative:text;mso-width-percent:0;mso-width-relative:margin;v-text-anchor:middle" o:gfxdata="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" fillcolor="white [3201]" strokecolor="black [3200]" strokeweight="1pt">
                 <v:textbox>
@@ -2875,7 +2872,7 @@
               </wp:anchor>
             </w:drawing>
           </mc:Choice>
-          <mc:Fallback>
+          <mc:Fallback xmlns:w16se="http://schemas.microsoft.com/office/word/2015/wordml/symex" xmlns:cx1="http://schemas.microsoft.com/office/drawing/2015/9/8/chartex" xmlns:cx="http://schemas.microsoft.com/office/drawing/2014/chartex">
             <w:pict>
               <v:rect w14:anchorId="7AF2BB05" id="Rectangle 88" o:spid="_x0000_s1030" style="position:absolute;margin-left:170.8pt;margin-top:.4pt;width:222pt;height:188.5pt;z-index:251667456;visibility:visible;mso-wrap-style:square;mso-width-percent:0;mso-wrap-distance-left:9pt;mso-wrap-distance-top:0;mso-wrap-distance-right:9pt;mso-wrap-distance-bottom:0;mso-position-horizontal:right;mso-position-horizontal-relative:margin;mso-position-vertical:absolute;mso-position-vertical-relative:text;mso-width-percent:0;mso-width-relative:margin;v-text-anchor:top" o:gfxdata="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" fillcolor="white [3201]" strokecolor="black [3200]" strokeweight="1pt">
                 <v:textbox inset="2mm,,0">
@@ -3364,7 +3361,7 @@
               </wp:anchor>
             </w:drawing>
           </mc:Choice>
-          <mc:Fallback>
+          <mc:Fallback xmlns:w16se="http://schemas.microsoft.com/office/word/2015/wordml/symex" xmlns:cx1="http://schemas.microsoft.com/office/drawing/2015/9/8/chartex" xmlns:cx="http://schemas.microsoft.com/office/drawing/2014/chartex">
             <w:pict>
               <v:rect w14:anchorId="3C04DAFE" id="Rectangle 86" o:spid="_x0000_s1031" style="position:absolute;margin-left:.4pt;margin-top:188.65pt;width:229.5pt;height:152pt;z-index:251665408;visibility:visible;mso-wrap-style:square;mso-width-percent:0;mso-wrap-distance-left:9pt;mso-wrap-distance-top:0;mso-wrap-distance-right:9pt;mso-wrap-distance-bottom:0;mso-position-horizontal:absolute;mso-position-horizontal-relative:text;mso-position-vertical:absolute;mso-position-vertical-relative:text;mso-width-percent:0;mso-width-relative:margin;v-text-anchor:middle" o:gfxdata="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" fillcolor="white [3201]" strokecolor="black [3200]" strokeweight="1pt">
                 <v:textbox>
@@ -3639,7 +3636,7 @@
               </wp:anchor>
             </w:drawing>
           </mc:Choice>
-          <mc:Fallback>
+          <mc:Fallback xmlns:w16se="http://schemas.microsoft.com/office/word/2015/wordml/symex" xmlns:cx1="http://schemas.microsoft.com/office/drawing/2015/9/8/chartex" xmlns:cx="http://schemas.microsoft.com/office/drawing/2014/chartex">
             <w:pict>
               <v:rect w14:anchorId="67522797" id="Rectangle 66" o:spid="_x0000_s1032" style="position:absolute;margin-left:170.05pt;margin-top:188.65pt;width:221.25pt;height:255.1pt;z-index:251663360;visibility:visible;mso-wrap-style:square;mso-width-percent:0;mso-wrap-distance-left:9pt;mso-wrap-distance-top:0;mso-wrap-distance-right:9pt;mso-wrap-distance-bottom:0;mso-position-horizontal:right;mso-position-horizontal-relative:margin;mso-position-vertical:absolute;mso-position-vertical-relative:text;mso-width-percent:0;mso-width-relative:margin;v-text-anchor:middle" o:gfxdata="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" fillcolor="white [3201]" strokecolor="black [3200]" strokeweight="1pt">
                 <v:textbox>
@@ -3686,7 +3683,7 @@
                                     <pic:cNvPicPr/>
                                   </pic:nvPicPr>
                                   <pic:blipFill>
-                                    <a:blip r:embed="rId9"/>
+                                    <a:blip r:embed="rId10"/>
                                     <a:stretch>
                                       <a:fillRect/>
                                     </a:stretch>
@@ -4063,7 +4060,7 @@
                           </w:p>
                           <w:p>
                             <w:pPr>
-                              <w:pStyle w:val="Paragraphedeliste"/>
+                              <w:pStyle w:val="ListParagraph"/>
                             </w:pPr>
                             <w:r>
                               <w:t>Mêlées bihebdomadaire</w:t>
@@ -4071,7 +4068,7 @@
                           </w:p>
                           <w:p>
                             <w:pPr>
-                              <w:pStyle w:val="Paragraphedeliste"/>
+                              <w:pStyle w:val="ListParagraph"/>
                             </w:pPr>
                           </w:p>
                           <w:p>
@@ -4094,7 +4091,7 @@
               </wp:anchor>
             </w:drawing>
           </mc:Choice>
-          <mc:Fallback>
+          <mc:Fallback xmlns:w16se="http://schemas.microsoft.com/office/word/2015/wordml/symex" xmlns:cx1="http://schemas.microsoft.com/office/drawing/2015/9/8/chartex" xmlns:cx="http://schemas.microsoft.com/office/drawing/2014/chartex">
             <w:pict>
               <v:rect w14:anchorId="1F54D715" id="Rectangle 65" o:spid="_x0000_s1033" style="position:absolute;margin-left:230.65pt;margin-top:443.65pt;width:220.5pt;height:252.35pt;z-index:251661312;visibility:visible;mso-wrap-style:square;mso-width-percent:0;mso-wrap-distance-left:9pt;mso-wrap-distance-top:0;mso-wrap-distance-right:9pt;mso-wrap-distance-bottom:0;mso-position-horizontal:absolute;mso-position-horizontal-relative:margin;mso-position-vertical:absolute;mso-position-vertical-relative:text;mso-width-percent:0;mso-width-relative:margin;v-text-anchor:middle" o:gfxdata="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" fillcolor="white [3201]" strokecolor="black [3200]" strokeweight="1pt">
                 <v:textbox>
@@ -4484,7 +4481,7 @@
               </wp:anchor>
             </w:drawing>
           </mc:Choice>
-          <mc:Fallback>
+          <mc:Fallback xmlns:w16se="http://schemas.microsoft.com/office/word/2015/wordml/symex" xmlns:cx1="http://schemas.microsoft.com/office/drawing/2015/9/8/chartex" xmlns:cx="http://schemas.microsoft.com/office/drawing/2014/chartex">
             <w:pict>
               <v:rect w14:anchorId="51EF83EB" id="Rectangle 31" o:spid="_x0000_s1026" style="position:absolute;margin-left:2.6pt;margin-top:10.55pt;width:543.9pt;height:537.35pt;z-index:251668480;visibility:visible;mso-wrap-style:none;mso-wrap-distance-left:9pt;mso-wrap-distance-top:0;mso-wrap-distance-right:9pt;mso-wrap-distance-bottom:0;mso-position-horizontal:absolute;mso-position-horizontal-relative:text;mso-position-vertical:absolute;mso-position-vertical-relative:text;v-text-anchor:middle" o:gfxdata="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" filled="f" stroked="f" strokeweight="4.5pt"/>
             </w:pict>
@@ -4528,7 +4525,7 @@
     </w:p>
     <w:p>
       <w:pPr>
-        <w:pStyle w:val="Titre1"/>
+        <w:pStyle w:val="Heading1"/>
         <w:rPr>
           <w:rFonts w:asciiTheme="minorHAnsi" w:hAnsiTheme="minorHAnsi"/>
           <w:color w:val="C45911" w:themeColor="accent2" w:themeShade="BF"/>
@@ -4539,12 +4536,13 @@
           <w:rFonts w:asciiTheme="minorHAnsi" w:hAnsiTheme="minorHAnsi"/>
           <w:color w:val="C45911" w:themeColor="accent2" w:themeShade="BF"/>
         </w:rPr>
+        <w:lastRenderedPageBreak/>
         <w:t>Objectifs du projet</w:t>
       </w:r>
     </w:p>
     <w:p>
       <w:pPr>
-        <w:pStyle w:val="Titre2"/>
+        <w:pStyle w:val="Heading2"/>
       </w:pPr>
       <w:r>
         <w:t>Introduction</w:t>
@@ -4583,7 +4581,15 @@
     </w:p>
     <w:p>
       <w:pPr>
-        <w:pStyle w:val="Titre2"/>
+        <w:jc w:val="both"/>
+        <w:rPr>
+          <w:sz w:val="24"/>
+        </w:rPr>
+      </w:pPr>
+    </w:p>
+    <w:p>
+      <w:pPr>
+        <w:pStyle w:val="Heading2"/>
       </w:pPr>
       <w:r>
         <w:t>Évolution</w:t>
@@ -4608,12 +4614,48 @@
         <w:rPr>
           <w:sz w:val="24"/>
         </w:rPr>
-        <w:t>La première partie du projet concerne l’évolution des éléments préexistant de l’application web tout en tenant en compte les diverses problématiques de Darties, notamment en terme de qualité, de performance et de mobilité. Actuellement, l’application permet de regrouper et de synthétiser les résultats du groupe en fonction de périodes et de lieux (magasins). Une base de données remplie existe déjà. Celle-ci est mise à jour chaque mois avec les résultats des magasins du groupe. Les différents changements à réaliser concernent des modifications de la base de données et de l’interface pour répondre aux nouveaux besoins (Intégrer les différents rôles suivant à l’application : directeur général, directeur magasin, directeur régionale et directeur commercial) :</w:t>
+        <w:t>La première partie du projet concerne l’évolution des éléments préexistant de l’application web tout en tenant en compte les diverses problématiques de Darties, notamment en terme de qualité, de performance et de mobilité. Actuellement, l’application permet de regrouper et de synthétiser les résultats du groupe en fonction de périodes et de lieux (magasins). Une base de données remplie existe déjà. Celle-ci est mise à jour chaque mois avec les résultats des magasins du groupe. Les différents changements à réaliser concernent des modifications de la base de données et de l’interface pour répondre aux nouveaux besoins</w:t>
+      </w:r>
+      <w:r>
+        <w:rPr>
+          <w:sz w:val="24"/>
+        </w:rPr>
+        <w:t> : permettre à différentes personnes (</w:t>
+      </w:r>
+      <w:r>
+        <w:rPr>
+          <w:sz w:val="24"/>
+        </w:rPr>
+        <w:t>directeur général, directeur magasin, directeur r</w:t>
+      </w:r>
+      <w:r>
+        <w:rPr>
+          <w:sz w:val="24"/>
+        </w:rPr>
+        <w:t>égionale et directeur commercial)</w:t>
+      </w:r>
+      <w:r>
+        <w:rPr>
+          <w:sz w:val="24"/>
+        </w:rPr>
+        <w:t> </w:t>
+      </w:r>
+      <w:r>
+        <w:rPr>
+          <w:sz w:val="24"/>
+        </w:rPr>
+        <w:t xml:space="preserve">d’accéder à l’application avec gestion de leur droits (ils ne pourront pas tous accéder aux mêmes données) </w:t>
+      </w:r>
+      <w:r>
+        <w:rPr>
+          <w:sz w:val="24"/>
+        </w:rPr>
+        <w:t>:</w:t>
       </w:r>
     </w:p>
     <w:p>
       <w:pPr>
-        <w:pStyle w:val="Paragraphedeliste"/>
+        <w:pStyle w:val="ListParagraph"/>
         <w:numPr>
           <w:ilvl w:val="0"/>
           <w:numId w:val="5"/>
@@ -4632,7 +4674,7 @@
     </w:p>
     <w:p>
       <w:pPr>
-        <w:pStyle w:val="Paragraphedeliste"/>
+        <w:pStyle w:val="ListParagraph"/>
         <w:numPr>
           <w:ilvl w:val="0"/>
           <w:numId w:val="5"/>
@@ -4651,7 +4693,7 @@
     </w:p>
     <w:p>
       <w:pPr>
-        <w:pStyle w:val="Paragraphedeliste"/>
+        <w:pStyle w:val="ListParagraph"/>
         <w:numPr>
           <w:ilvl w:val="0"/>
           <w:numId w:val="5"/>
@@ -4676,7 +4718,7 @@
     </w:p>
     <w:p>
       <w:pPr>
-        <w:pStyle w:val="Paragraphedeliste"/>
+        <w:pStyle w:val="ListParagraph"/>
         <w:numPr>
           <w:ilvl w:val="0"/>
           <w:numId w:val="5"/>
@@ -4695,7 +4737,7 @@
     </w:p>
     <w:p>
       <w:pPr>
-        <w:pStyle w:val="Paragraphedeliste"/>
+        <w:pStyle w:val="ListParagraph"/>
         <w:numPr>
           <w:ilvl w:val="0"/>
           <w:numId w:val="5"/>
@@ -4728,9 +4770,74 @@
     </w:p>
     <w:p>
       <w:pPr>
-        <w:pStyle w:val="Titre2"/>
+        <w:jc w:val="both"/>
+        <w:rPr>
+          <w:sz w:val="24"/>
+        </w:rPr>
+      </w:pPr>
+    </w:p>
+    <w:p>
+      <w:pPr>
+        <w:jc w:val="both"/>
+        <w:rPr>
+          <w:sz w:val="24"/>
+        </w:rPr>
+      </w:pPr>
+    </w:p>
+    <w:p>
+      <w:pPr>
+        <w:jc w:val="both"/>
+        <w:rPr>
+          <w:sz w:val="24"/>
+        </w:rPr>
+      </w:pPr>
+    </w:p>
+    <w:p>
+      <w:pPr>
+        <w:jc w:val="both"/>
+        <w:rPr>
+          <w:sz w:val="24"/>
+        </w:rPr>
+      </w:pPr>
+    </w:p>
+    <w:p>
+      <w:pPr>
+        <w:jc w:val="both"/>
+        <w:rPr>
+          <w:sz w:val="24"/>
+        </w:rPr>
+      </w:pPr>
+    </w:p>
+    <w:p>
+      <w:pPr>
+        <w:jc w:val="both"/>
+        <w:rPr>
+          <w:sz w:val="24"/>
+        </w:rPr>
+      </w:pPr>
+    </w:p>
+    <w:p>
+      <w:pPr>
+        <w:jc w:val="both"/>
+        <w:rPr>
+          <w:sz w:val="24"/>
+        </w:rPr>
+      </w:pPr>
+    </w:p>
+    <w:p>
+      <w:pPr>
+        <w:jc w:val="both"/>
+        <w:rPr>
+          <w:sz w:val="24"/>
+        </w:rPr>
+      </w:pPr>
+    </w:p>
+    <w:p>
+      <w:pPr>
+        <w:pStyle w:val="Heading2"/>
       </w:pPr>
       <w:r>
+        <w:lastRenderedPageBreak/>
         <w:t>Application mobile</w:t>
       </w:r>
     </w:p>
@@ -4750,15 +4857,137 @@
       </w:r>
     </w:p>
     <w:p>
+      <w:pPr>
+        <w:jc w:val="both"/>
+        <w:rPr>
+          <w:sz w:val="24"/>
+        </w:rPr>
+      </w:pPr>
+      <w:bookmarkStart w:id="0" w:name="_GoBack"/>
+      <w:bookmarkEnd w:id="0"/>
+    </w:p>
+    <w:p>
+      <w:pPr>
+        <w:pStyle w:val="Heading2"/>
+      </w:pPr>
+      <w:r>
+        <w:t>Hors projet</w:t>
+      </w:r>
+    </w:p>
+    <w:p/>
+    <w:p>
+      <w:pPr>
+        <w:jc w:val="both"/>
+        <w:rPr>
+          <w:sz w:val="24"/>
+        </w:rPr>
+      </w:pPr>
+      <w:r>
+        <w:rPr>
+          <w:sz w:val="24"/>
+        </w:rPr>
+        <w:t xml:space="preserve">Au niveau des objectifs hors projet, ceux-ci seront principalement des montés en compétences sur différentes technologies. L’équipe a choisi le logiciel </w:t>
+      </w:r>
+      <w:proofErr w:type="spellStart"/>
+      <w:r>
+        <w:rPr>
+          <w:sz w:val="24"/>
+        </w:rPr>
+        <w:t>Slack</w:t>
+      </w:r>
+      <w:proofErr w:type="spellEnd"/>
+      <w:r>
+        <w:rPr>
+          <w:sz w:val="24"/>
+        </w:rPr>
+        <w:t xml:space="preserve"> pour pouvoir communiquer en temps réel et échanger facilement des images/fichiers. </w:t>
+      </w:r>
+      <w:proofErr w:type="spellStart"/>
+      <w:r>
+        <w:rPr>
+          <w:sz w:val="24"/>
+        </w:rPr>
+        <w:t>Slack</w:t>
+      </w:r>
+      <w:proofErr w:type="spellEnd"/>
+      <w:r>
+        <w:rPr>
+          <w:sz w:val="24"/>
+        </w:rPr>
+        <w:t xml:space="preserve"> a aussi l’avantage d’avoir une version dérivé sur mobile. Ainsi toute l’équipe à en permanence à sa disposition cet outils. La technologie suivante concerne la gestion des sources de projet. </w:t>
+      </w:r>
+      <w:proofErr w:type="spellStart"/>
+      <w:r>
+        <w:rPr>
+          <w:sz w:val="24"/>
+        </w:rPr>
+        <w:t>GitHub</w:t>
+      </w:r>
+      <w:proofErr w:type="spellEnd"/>
+      <w:r>
+        <w:rPr>
+          <w:sz w:val="24"/>
+        </w:rPr>
+        <w:t xml:space="preserve"> est un service d’hébergement </w:t>
+      </w:r>
+      <w:r>
+        <w:rPr>
+          <w:sz w:val="24"/>
+        </w:rPr>
+        <w:t>et de gestion de développement de logiciels</w:t>
+      </w:r>
+      <w:r>
+        <w:rPr>
+          <w:sz w:val="24"/>
+        </w:rPr>
+        <w:t>. Il permet à chacun d’ajouter ses modifications tout en évitant de détruire le travail d’un autre membre de l’équipe. Ce service est très utilisé dans le monde professionnel pour le développement.</w:t>
+      </w:r>
+      <w:r>
+        <w:rPr>
+          <w:sz w:val="24"/>
+        </w:rPr>
+        <w:t xml:space="preserve"> Enfin, nous serons amenés à travailler avec des </w:t>
+      </w:r>
+      <w:proofErr w:type="spellStart"/>
+      <w:r>
+        <w:rPr>
+          <w:sz w:val="24"/>
+        </w:rPr>
+        <w:t>Raspberry</w:t>
+      </w:r>
+      <w:proofErr w:type="spellEnd"/>
+      <w:r>
+        <w:rPr>
+          <w:sz w:val="24"/>
+        </w:rPr>
+        <w:t xml:space="preserve"> Pi. Le </w:t>
+      </w:r>
+      <w:proofErr w:type="spellStart"/>
+      <w:r>
+        <w:rPr>
+          <w:sz w:val="24"/>
+        </w:rPr>
+        <w:t>Raspberry</w:t>
+      </w:r>
+      <w:proofErr w:type="spellEnd"/>
+      <w:r>
+        <w:rPr>
+          <w:sz w:val="24"/>
+        </w:rPr>
+        <w:t xml:space="preserve"> est un nano ordinateur qui nous permettra de simuler le serveur distant qui contiendra toutes les données de l’application et auquel nous nous connecterons pour lui demander des données ou en insérer.</w:t>
+      </w:r>
+    </w:p>
+    <w:p>
       <w:r>
         <w:br w:type="page"/>
       </w:r>
     </w:p>
     <w:p>
       <w:pPr>
-        <w:pStyle w:val="Titre1"/>
+        <w:pStyle w:val="Heading1"/>
       </w:pPr>
       <w:r>
+        <w:lastRenderedPageBreak/>
         <w:t>P</w:t>
       </w:r>
       <w:r>
@@ -4842,7 +5071,7 @@
               </wp:anchor>
             </w:drawing>
           </mc:Choice>
-          <mc:Fallback>
+          <mc:Fallback xmlns:w16se="http://schemas.microsoft.com/office/word/2015/wordml/symex" xmlns:cx1="http://schemas.microsoft.com/office/drawing/2015/9/8/chartex" xmlns:cx="http://schemas.microsoft.com/office/drawing/2014/chartex">
             <w:pict>
               <v:roundrect w14:anchorId="192CC67E" id="Rectangle à coins arrondis 7" o:spid="_x0000_s1026" style="position:absolute;margin-left:-15.1pt;margin-top:16.3pt;width:473.3pt;height:266.05pt;z-index:251671552;visibility:visible;mso-wrap-style:square;mso-width-percent:0;mso-height-percent:0;mso-wrap-distance-left:9pt;mso-wrap-distance-top:0;mso-wrap-distance-right:9pt;mso-wrap-distance-bottom:0;mso-position-horizontal:absolute;mso-position-horizontal-relative:margin;mso-position-vertical:absolute;mso-position-vertical-relative:text;mso-width-percent:0;mso-height-percent:0;mso-width-relative:margin;mso-height-relative:margin;v-text-anchor:middle" arcsize="10923f" o:gfxdata="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" filled="f" strokecolor="#a5a5a5 [2092]" strokeweight="1pt">
                 <v:stroke joinstyle="miter"/>
@@ -4867,7 +5096,7 @@
             <wp:cNvGraphicFramePr/>
             <a:graphic xmlns:a="http://schemas.openxmlformats.org/drawingml/2006/main">
               <a:graphicData uri="http://schemas.openxmlformats.org/drawingml/2006/diagram">
-                <dgm:relIds xmlns:dgm="http://schemas.openxmlformats.org/drawingml/2006/diagram" xmlns:r="http://schemas.openxmlformats.org/officeDocument/2006/relationships" r:dm="rId10" r:lo="rId11" r:qs="rId12" r:cs="rId13"/>
+                <dgm:relIds xmlns:dgm="http://schemas.openxmlformats.org/drawingml/2006/diagram" xmlns:r="http://schemas.openxmlformats.org/officeDocument/2006/relationships" r:dm="rId11" r:lo="rId12" r:qs="rId13" r:cs="rId14"/>
               </a:graphicData>
             </a:graphic>
           </wp:inline>
@@ -4888,7 +5117,7 @@
             <wp:cNvGraphicFramePr/>
             <a:graphic xmlns:a="http://schemas.openxmlformats.org/drawingml/2006/main">
               <a:graphicData uri="http://schemas.openxmlformats.org/drawingml/2006/diagram">
-                <dgm:relIds xmlns:dgm="http://schemas.openxmlformats.org/drawingml/2006/diagram" xmlns:r="http://schemas.openxmlformats.org/officeDocument/2006/relationships" r:dm="rId15" r:lo="rId16" r:qs="rId17" r:cs="rId18"/>
+                <dgm:relIds xmlns:dgm="http://schemas.openxmlformats.org/drawingml/2006/diagram" xmlns:r="http://schemas.openxmlformats.org/officeDocument/2006/relationships" r:dm="rId16" r:lo="rId17" r:qs="rId18" r:cs="rId19"/>
               </a:graphicData>
             </a:graphic>
           </wp:inline>
@@ -4907,7 +5136,7 @@
             <wp:cNvGraphicFramePr/>
             <a:graphic xmlns:a="http://schemas.openxmlformats.org/drawingml/2006/main">
               <a:graphicData uri="http://schemas.openxmlformats.org/drawingml/2006/diagram">
-                <dgm:relIds xmlns:dgm="http://schemas.openxmlformats.org/drawingml/2006/diagram" xmlns:r="http://schemas.openxmlformats.org/officeDocument/2006/relationships" r:dm="rId20" r:lo="rId21" r:qs="rId22" r:cs="rId23"/>
+                <dgm:relIds xmlns:dgm="http://schemas.openxmlformats.org/drawingml/2006/diagram" xmlns:r="http://schemas.openxmlformats.org/officeDocument/2006/relationships" r:dm="rId21" r:lo="rId22" r:qs="rId23" r:cs="rId24"/>
               </a:graphicData>
             </a:graphic>
           </wp:inline>
@@ -4926,7 +5155,7 @@
             <wp:cNvGraphicFramePr/>
             <a:graphic xmlns:a="http://schemas.openxmlformats.org/drawingml/2006/main">
               <a:graphicData uri="http://schemas.openxmlformats.org/drawingml/2006/diagram">
-                <dgm:relIds xmlns:dgm="http://schemas.openxmlformats.org/drawingml/2006/diagram" xmlns:r="http://schemas.openxmlformats.org/officeDocument/2006/relationships" r:dm="rId25" r:lo="rId26" r:qs="rId27" r:cs="rId28"/>
+                <dgm:relIds xmlns:dgm="http://schemas.openxmlformats.org/drawingml/2006/diagram" xmlns:r="http://schemas.openxmlformats.org/officeDocument/2006/relationships" r:dm="rId26" r:lo="rId27" r:qs="rId28" r:cs="rId29"/>
               </a:graphicData>
             </a:graphic>
           </wp:inline>
@@ -4936,7 +5165,7 @@
     <w:p/>
     <w:p>
       <w:pPr>
-        <w:pStyle w:val="Titre1"/>
+        <w:pStyle w:val="Heading1"/>
         <w:jc w:val="left"/>
         <w:rPr>
           <w:rFonts w:asciiTheme="minorHAnsi" w:hAnsiTheme="minorHAnsi"/>
@@ -4945,7 +5174,7 @@
       </w:pPr>
       <w:r>
         <w:rPr>
-          <w:rStyle w:val="Titre2Car"/>
+          <w:rStyle w:val="Heading2Char"/>
           <w:rFonts w:asciiTheme="minorHAnsi" w:hAnsiTheme="minorHAnsi"/>
           <w:lang w:val="en-US"/>
         </w:rPr>
@@ -5274,7 +5503,7 @@
                                           </wpg:xfrm>
                                           <a:graphic>
                                             <a:graphicData uri="http://schemas.openxmlformats.org/drawingml/2006/diagram">
-                                              <dgm:relIds xmlns:dgm="http://schemas.openxmlformats.org/drawingml/2006/diagram" xmlns:r="http://schemas.openxmlformats.org/officeDocument/2006/relationships" r:dm="rId30" r:lo="rId31" r:qs="rId32" r:cs="rId33"/>
+                                              <dgm:relIds xmlns:dgm="http://schemas.openxmlformats.org/drawingml/2006/diagram" xmlns:r="http://schemas.openxmlformats.org/officeDocument/2006/relationships" r:dm="rId31" r:lo="rId32" r:qs="rId33" r:cs="rId34"/>
                                             </a:graphicData>
                                           </a:graphic>
                                         </wpg:graphicFrame>
@@ -5847,7 +6076,7 @@
               </wp:inline>
             </w:drawing>
           </mc:Choice>
-          <mc:Fallback>
+          <mc:Fallback xmlns:w16se="http://schemas.microsoft.com/office/word/2015/wordml/symex" xmlns:cx1="http://schemas.microsoft.com/office/drawing/2015/9/8/chartex" xmlns:cx="http://schemas.microsoft.com/office/drawing/2014/chartex">
             <w:pict>
               <v:group w14:anchorId="1A70177B" id="Groupe 82" o:spid="_x0000_s1034" style="width:437.7pt;height:238.85pt;mso-position-horizontal-relative:char;mso-position-vertical-relative:line" coordorigin=",13240" coordsize="55592,30342" o:gfxdata="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">
                 <v:group id="Groupe 81" o:spid="_x0000_s1035" style="position:absolute;top:13240;width:55067;height:30343" coordorigin=",13240" coordsize="55067,30342" o:gfxdata="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">
@@ -5955,7 +6184,7 @@
                                     <o:lock v:ext="edit" aspectratio="t"/>
                                   </v:shapetype>
                                   <v:shape id="Diagramme 29" o:spid="_x0000_s1049" type="#_x0000_t75" style="position:absolute;left:-3;top:751;width:50972;height:2478;visibility:visible" o:gfxdata="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">
-                                    <v:imagedata r:id="rId35" o:title=""/>
+                                    <v:imagedata r:id="rId36" o:title=""/>
                                     <o:lock v:ext="edit" aspectratio="f"/>
                                   </v:shape>
                                 </v:group>
@@ -6289,7 +6518,7 @@
     </w:p>
     <w:p>
       <w:pPr>
-        <w:pStyle w:val="Titre2"/>
+        <w:pStyle w:val="Heading2"/>
         <w:rPr>
           <w:lang w:val="en-US"/>
         </w:rPr>
@@ -6299,6 +6528,7 @@
           <w:noProof/>
           <w:lang w:eastAsia="fr-FR"/>
         </w:rPr>
+        <w:lastRenderedPageBreak/>
         <mc:AlternateContent>
           <mc:Choice Requires="wpg">
             <w:drawing>
@@ -6616,7 +6846,7 @@
                                           </wpg:xfrm>
                                           <a:graphic>
                                             <a:graphicData uri="http://schemas.openxmlformats.org/drawingml/2006/diagram">
-                                              <dgm:relIds xmlns:dgm="http://schemas.openxmlformats.org/drawingml/2006/diagram" xmlns:r="http://schemas.openxmlformats.org/officeDocument/2006/relationships" r:dm="rId36" r:lo="rId37" r:qs="rId38" r:cs="rId39"/>
+                                              <dgm:relIds xmlns:dgm="http://schemas.openxmlformats.org/drawingml/2006/diagram" xmlns:r="http://schemas.openxmlformats.org/officeDocument/2006/relationships" r:dm="rId37" r:lo="rId38" r:qs="rId39" r:cs="rId40"/>
                                             </a:graphicData>
                                           </a:graphic>
                                         </wpg:graphicFrame>
@@ -7231,7 +7461,7 @@
               </wp:anchor>
             </w:drawing>
           </mc:Choice>
-          <mc:Fallback>
+          <mc:Fallback xmlns:w16se="http://schemas.microsoft.com/office/word/2015/wordml/symex" xmlns:cx1="http://schemas.microsoft.com/office/drawing/2015/9/8/chartex" xmlns:cx="http://schemas.microsoft.com/office/drawing/2014/chartex">
             <w:pict>
               <v:group w14:anchorId="3696E516" id="Groupe 83" o:spid="_x0000_s1059" style="position:absolute;left:0;text-align:left;margin-left:-3.35pt;margin-top:23.65pt;width:434.95pt;height:244.5pt;z-index:-251643904;mso-position-horizontal-relative:margin;mso-position-vertical-relative:text;mso-width-relative:margin;mso-height-relative:margin" coordorigin="-178,13240" coordsize="55245,31067" o:gfxdata="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">
                 <v:group id="Groupe 84" o:spid="_x0000_s1060" style="position:absolute;left:-178;top:13240;width:55245;height:31068" coordorigin="-178,13240" coordsize="55245,31067" o:gfxdata="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">
@@ -7300,7 +7530,7 @@
                                     </v:shape>
                                   </v:group>
                                   <v:shape id="Diagramme 98" o:spid="_x0000_s1074" type="#_x0000_t75" style="position:absolute;left:1;top:752;width:50975;height:2597;visibility:visible" o:gfxdata="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">
-                                    <v:imagedata r:id="rId41" o:title=""/>
+                                    <v:imagedata r:id="rId42" o:title=""/>
                                     <o:lock v:ext="edit" aspectratio="f"/>
                                   </v:shape>
                                 </v:group>
@@ -7758,7 +7988,7 @@
               </wp:anchor>
             </w:drawing>
           </mc:Choice>
-          <mc:Fallback>
+          <mc:Fallback xmlns:w16se="http://schemas.microsoft.com/office/word/2015/wordml/symex" xmlns:cx1="http://schemas.microsoft.com/office/drawing/2015/9/8/chartex" xmlns:cx="http://schemas.microsoft.com/office/drawing/2014/chartex">
             <w:pict>
               <v:shape w14:anchorId="729A6BFD" id="Zone de texte 2" o:spid="_x0000_s1084" type="#_x0000_t202" style="position:absolute;left:0;text-align:left;margin-left:275.8pt;margin-top:117.3pt;width:75.7pt;height:133.15pt;z-index:251673600;visibility:visible;mso-wrap-style:square;mso-wrap-distance-left:9pt;mso-wrap-distance-top:0;mso-wrap-distance-right:9pt;mso-wrap-distance-bottom:0;mso-position-horizontal:absolute;mso-position-horizontal-relative:text;mso-position-vertical:absolute;mso-position-vertical-relative:text;v-text-anchor:top" o:gfxdata="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" filled="f" stroked="f">
                 <v:textbox>
@@ -7826,10 +8056,11 @@
     </w:p>
     <w:p>
       <w:pPr>
-        <w:pStyle w:val="Titre1"/>
+        <w:pStyle w:val="Heading1"/>
         <w:jc w:val="left"/>
         <w:rPr>
           <w:rFonts w:asciiTheme="minorHAnsi" w:hAnsiTheme="minorHAnsi"/>
+          <w:lang w:val="en-US"/>
         </w:rPr>
       </w:pPr>
       <w:r>
@@ -7838,6 +8069,7 @@
           <w:noProof/>
           <w:lang w:eastAsia="fr-FR"/>
         </w:rPr>
+        <w:lastRenderedPageBreak/>
         <mc:AlternateContent>
           <mc:Choice Requires="wps">
             <w:drawing>
@@ -7907,7 +8139,7 @@
               </wp:anchor>
             </w:drawing>
           </mc:Choice>
-          <mc:Fallback>
+          <mc:Fallback xmlns:w16se="http://schemas.microsoft.com/office/word/2015/wordml/symex" xmlns:cx1="http://schemas.microsoft.com/office/drawing/2015/9/8/chartex" xmlns:cx="http://schemas.microsoft.com/office/drawing/2014/chartex">
             <w:pict>
               <v:shape w14:anchorId="2AAC4973" id="_x0000_s1085" type="#_x0000_t202" style="position:absolute;margin-left:270.65pt;margin-top:341.2pt;width:75.7pt;height:86.9pt;z-index:251674624;visibility:visible;mso-wrap-style:square;mso-wrap-distance-left:9pt;mso-wrap-distance-top:0;mso-wrap-distance-right:9pt;mso-wrap-distance-bottom:0;mso-position-horizontal:absolute;mso-position-horizontal-relative:text;mso-position-vertical:absolute;mso-position-vertical-relative:text;v-text-anchor:top" o:gfxdata="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" filled="f" stroked="f">
                 <v:textbox>
@@ -7937,7 +8169,7 @@
       </w:r>
       <w:r>
         <w:rPr>
-          <w:rStyle w:val="Titre2Car"/>
+          <w:rStyle w:val="Heading2Char"/>
           <w:rFonts w:asciiTheme="minorHAnsi" w:hAnsiTheme="minorHAnsi"/>
           <w:lang w:val="en-US"/>
         </w:rPr>
@@ -8236,7 +8468,7 @@
                                       </wpg:xfrm>
                                       <a:graphic>
                                         <a:graphicData uri="http://schemas.openxmlformats.org/drawingml/2006/diagram">
-                                          <dgm:relIds xmlns:dgm="http://schemas.openxmlformats.org/drawingml/2006/diagram" xmlns:r="http://schemas.openxmlformats.org/officeDocument/2006/relationships" r:dm="rId42" r:lo="rId43" r:qs="rId44" r:cs="rId45"/>
+                                          <dgm:relIds xmlns:dgm="http://schemas.openxmlformats.org/drawingml/2006/diagram" xmlns:r="http://schemas.openxmlformats.org/officeDocument/2006/relationships" r:dm="rId43" r:lo="rId44" r:qs="rId45" r:cs="rId46"/>
                                         </a:graphicData>
                                       </a:graphic>
                                     </wpg:graphicFrame>
@@ -8562,7 +8794,7 @@
               </wp:inline>
             </w:drawing>
           </mc:Choice>
-          <mc:Fallback>
+          <mc:Fallback xmlns:w16se="http://schemas.microsoft.com/office/word/2015/wordml/symex" xmlns:cx1="http://schemas.microsoft.com/office/drawing/2015/9/8/chartex" xmlns:cx="http://schemas.microsoft.com/office/drawing/2014/chartex">
             <w:pict>
               <v:group w14:anchorId="65E68D3E" id="Groupe 226" o:spid="_x0000_s1086" style="width:433.55pt;height:201.85pt;mso-position-horizontal-relative:char;mso-position-vertical-relative:line" coordorigin=",13240" coordsize="55067,25186" o:gfxdata="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">
                 <v:group id="Groupe 228" o:spid="_x0000_s1087" style="position:absolute;top:13240;width:55067;height:25187" coordorigin=",13240" coordsize="55067,25186" o:gfxdata="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">
@@ -8629,7 +8861,7 @@
                                 </v:shape>
                               </v:group>
                               <v:shape id="Diagramme 240" o:spid="_x0000_s1099" type="#_x0000_t75" style="position:absolute;left:-3;top:740;width:50974;height:2550;visibility:visible" o:gfxdata="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">
-                                <v:imagedata r:id="rId47" o:title=""/>
+                                <v:imagedata r:id="rId48" o:title=""/>
                                 <o:lock v:ext="edit" aspectratio="f"/>
                               </v:shape>
                             </v:group>
@@ -8817,7 +9049,7 @@
       </w:r>
       <w:r>
         <w:rPr>
-          <w:rStyle w:val="Titre2Car"/>
+          <w:rStyle w:val="Heading2Char"/>
           <w:rFonts w:asciiTheme="minorHAnsi" w:hAnsiTheme="minorHAnsi"/>
           <w:lang w:val="en-US"/>
         </w:rPr>
@@ -9116,7 +9348,7 @@
                                       </wpg:xfrm>
                                       <a:graphic>
                                         <a:graphicData uri="http://schemas.openxmlformats.org/drawingml/2006/diagram">
-                                          <dgm:relIds xmlns:dgm="http://schemas.openxmlformats.org/drawingml/2006/diagram" xmlns:r="http://schemas.openxmlformats.org/officeDocument/2006/relationships" r:dm="rId48" r:lo="rId49" r:qs="rId50" r:cs="rId51"/>
+                                          <dgm:relIds xmlns:dgm="http://schemas.openxmlformats.org/drawingml/2006/diagram" xmlns:r="http://schemas.openxmlformats.org/officeDocument/2006/relationships" r:dm="rId49" r:lo="rId50" r:qs="rId51" r:cs="rId52"/>
                                         </a:graphicData>
                                       </a:graphic>
                                     </wpg:graphicFrame>
@@ -9406,7 +9638,7 @@
               </wp:inline>
             </w:drawing>
           </mc:Choice>
-          <mc:Fallback>
+          <mc:Fallback xmlns:w16se="http://schemas.microsoft.com/office/word/2015/wordml/symex" xmlns:cx1="http://schemas.microsoft.com/office/drawing/2015/9/8/chartex" xmlns:cx="http://schemas.microsoft.com/office/drawing/2014/chartex">
             <w:pict>
               <v:group w14:anchorId="277600A1" id="Groupe 250" o:spid="_x0000_s1105" style="width:433.55pt;height:229.6pt;mso-position-horizontal-relative:char;mso-position-vertical-relative:line" coordorigin=",13240" coordsize="55067,29180" o:gfxdata="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">
                 <v:group id="Groupe 251" o:spid="_x0000_s1106" style="position:absolute;top:13240;width:55067;height:29181" coordorigin=",13240" coordsize="55067,29180" o:gfxdata="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">
@@ -9473,7 +9705,7 @@
                                 </v:shape>
                               </v:group>
                               <v:shape id="Diagramme 263" o:spid="_x0000_s1118" type="#_x0000_t75" style="position:absolute;left:-3;top:753;width:50974;height:2538;visibility:visible" o:gfxdata="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">
-                                <v:imagedata r:id="rId53" o:title=""/>
+                                <v:imagedata r:id="rId54" o:title=""/>
                                 <o:lock v:ext="edit" aspectratio="f"/>
                               </v:shape>
                             </v:group>
@@ -9626,7 +9858,7 @@
     </w:p>
     <w:p>
       <w:pPr>
-        <w:pStyle w:val="Titre1"/>
+        <w:pStyle w:val="Heading1"/>
         <w:rPr>
           <w:rFonts w:asciiTheme="minorHAnsi" w:hAnsiTheme="minorHAnsi"/>
           <w:lang w:val="en-US"/>
@@ -9652,7 +9884,7 @@
     </w:p>
     <w:p>
       <w:pPr>
-        <w:pStyle w:val="Titre1"/>
+        <w:pStyle w:val="Heading1"/>
         <w:rPr>
           <w:rFonts w:asciiTheme="minorHAnsi" w:hAnsiTheme="minorHAnsi"/>
         </w:rPr>
@@ -9661,6 +9893,7 @@
         <w:rPr>
           <w:rFonts w:asciiTheme="minorHAnsi" w:hAnsiTheme="minorHAnsi"/>
         </w:rPr>
+        <w:lastRenderedPageBreak/>
         <w:t>Pé</w:t>
       </w:r>
       <w:r>
@@ -9699,7 +9932,7 @@
     </w:p>
     <w:p>
       <w:pPr>
-        <w:pStyle w:val="Paragraphedeliste"/>
+        <w:pStyle w:val="ListParagraph"/>
         <w:numPr>
           <w:ilvl w:val="0"/>
           <w:numId w:val="6"/>
@@ -9717,7 +9950,7 @@
     </w:p>
     <w:p>
       <w:pPr>
-        <w:pStyle w:val="Paragraphedeliste"/>
+        <w:pStyle w:val="ListParagraph"/>
         <w:numPr>
           <w:ilvl w:val="0"/>
           <w:numId w:val="6"/>
@@ -9748,7 +9981,7 @@
     </w:p>
     <w:p>
       <w:pPr>
-        <w:pStyle w:val="Paragraphedeliste"/>
+        <w:pStyle w:val="ListParagraph"/>
         <w:numPr>
           <w:ilvl w:val="0"/>
           <w:numId w:val="7"/>
@@ -9766,7 +9999,7 @@
     </w:p>
     <w:p>
       <w:pPr>
-        <w:pStyle w:val="Paragraphedeliste"/>
+        <w:pStyle w:val="ListParagraph"/>
         <w:numPr>
           <w:ilvl w:val="0"/>
           <w:numId w:val="7"/>
@@ -9797,7 +10030,7 @@
     </w:p>
     <w:p>
       <w:pPr>
-        <w:pStyle w:val="Paragraphedeliste"/>
+        <w:pStyle w:val="ListParagraph"/>
         <w:numPr>
           <w:ilvl w:val="0"/>
           <w:numId w:val="8"/>
@@ -9815,7 +10048,7 @@
     </w:p>
     <w:p>
       <w:pPr>
-        <w:pStyle w:val="Paragraphedeliste"/>
+        <w:pStyle w:val="ListParagraph"/>
         <w:numPr>
           <w:ilvl w:val="0"/>
           <w:numId w:val="8"/>
@@ -9846,7 +10079,7 @@
     </w:p>
     <w:p>
       <w:pPr>
-        <w:pStyle w:val="Paragraphedeliste"/>
+        <w:pStyle w:val="ListParagraph"/>
         <w:numPr>
           <w:ilvl w:val="0"/>
           <w:numId w:val="9"/>
@@ -9864,7 +10097,7 @@
     </w:p>
     <w:p>
       <w:pPr>
-        <w:pStyle w:val="Paragraphedeliste"/>
+        <w:pStyle w:val="ListParagraph"/>
         <w:numPr>
           <w:ilvl w:val="0"/>
           <w:numId w:val="9"/>
@@ -9895,7 +10128,7 @@
     </w:p>
     <w:p>
       <w:pPr>
-        <w:pStyle w:val="Paragraphedeliste"/>
+        <w:pStyle w:val="ListParagraph"/>
         <w:numPr>
           <w:ilvl w:val="0"/>
           <w:numId w:val="10"/>
@@ -9913,7 +10146,7 @@
     </w:p>
     <w:p>
       <w:pPr>
-        <w:pStyle w:val="Paragraphedeliste"/>
+        <w:pStyle w:val="ListParagraph"/>
         <w:numPr>
           <w:ilvl w:val="0"/>
           <w:numId w:val="10"/>
@@ -9944,7 +10177,7 @@
     </w:p>
     <w:p>
       <w:pPr>
-        <w:pStyle w:val="Paragraphedeliste"/>
+        <w:pStyle w:val="ListParagraph"/>
         <w:numPr>
           <w:ilvl w:val="0"/>
           <w:numId w:val="11"/>
@@ -9962,7 +10195,7 @@
     </w:p>
     <w:p>
       <w:pPr>
-        <w:pStyle w:val="Paragraphedeliste"/>
+        <w:pStyle w:val="ListParagraph"/>
         <w:numPr>
           <w:ilvl w:val="0"/>
           <w:numId w:val="11"/>
@@ -9980,7 +10213,7 @@
     </w:p>
     <w:p>
       <w:pPr>
-        <w:pStyle w:val="Paragraphedeliste"/>
+        <w:pStyle w:val="ListParagraph"/>
         <w:numPr>
           <w:ilvl w:val="0"/>
           <w:numId w:val="11"/>
@@ -10003,9 +10236,10 @@
     </w:p>
     <w:p>
       <w:pPr>
-        <w:pStyle w:val="Titre1"/>
+        <w:pStyle w:val="Heading1"/>
       </w:pPr>
       <w:r>
+        <w:lastRenderedPageBreak/>
         <w:t>Rapport : Périmètre du projet</w:t>
       </w:r>
     </w:p>
@@ -10091,7 +10325,7 @@
               </wp:anchor>
             </w:drawing>
           </mc:Choice>
-          <mc:Fallback>
+          <mc:Fallback xmlns:w16se="http://schemas.microsoft.com/office/word/2015/wordml/symex" xmlns:cx1="http://schemas.microsoft.com/office/drawing/2015/9/8/chartex" xmlns:cx="http://schemas.microsoft.com/office/drawing/2014/chartex">
             <w:pict>
               <v:shape w14:anchorId="35AA84DB" id="_x0000_s1124" type="#_x0000_t202" style="position:absolute;margin-left:136.15pt;margin-top:16.15pt;width:19.5pt;height:18.75pt;z-index:251676672;visibility:visible;mso-wrap-style:square;mso-width-percent:0;mso-height-percent:0;mso-wrap-distance-left:9pt;mso-wrap-distance-top:3.6pt;mso-wrap-distance-right:9pt;mso-wrap-distance-bottom:3.6pt;mso-position-horizontal:absolute;mso-position-horizontal-relative:text;mso-position-vertical:absolute;mso-position-vertical-relative:text;mso-width-percent:0;mso-height-percent:0;mso-width-relative:margin;mso-height-relative:margin;v-text-anchor:top" o:gfxdata="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" strokecolor="white [3212]">
                 <v:textbox>
@@ -10195,7 +10429,7 @@
               </wp:anchor>
             </w:drawing>
           </mc:Choice>
-          <mc:Fallback>
+          <mc:Fallback xmlns:w16se="http://schemas.microsoft.com/office/word/2015/wordml/symex" xmlns:cx1="http://schemas.microsoft.com/office/drawing/2015/9/8/chartex" xmlns:cx="http://schemas.microsoft.com/office/drawing/2014/chartex">
             <w:pict>
               <v:shape w14:anchorId="452E6292" id="_x0000_s1125" type="#_x0000_t202" style="position:absolute;margin-left:0;margin-top:5.65pt;width:115.5pt;height:24.75pt;z-index:251677696;visibility:visible;mso-wrap-style:square;mso-width-percent:0;mso-height-percent:0;mso-wrap-distance-left:9pt;mso-wrap-distance-top:3.6pt;mso-wrap-distance-right:9pt;mso-wrap-distance-bottom:3.6pt;mso-position-horizontal:left;mso-position-horizontal-relative:margin;mso-position-vertical:absolute;mso-position-vertical-relative:text;mso-width-percent:0;mso-height-percent:0;mso-width-relative:margin;mso-height-relative:margin;v-text-anchor:top" o:gfxdata="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">
                 <v:textbox>
@@ -10280,7 +10514,7 @@
               </wp:anchor>
             </w:drawing>
           </mc:Choice>
-          <mc:Fallback>
+          <mc:Fallback xmlns:w16se="http://schemas.microsoft.com/office/word/2015/wordml/symex" xmlns:cx1="http://schemas.microsoft.com/office/drawing/2015/9/8/chartex" xmlns:cx="http://schemas.microsoft.com/office/drawing/2014/chartex">
             <w:pict>
               <v:shapetype w14:anchorId="2E5161BB" id="_x0000_t32" coordsize="21600,21600" o:spt="32" o:oned="t" path="m,l21600,21600e" filled="f">
                 <v:path arrowok="t" fillok="f" o:connecttype="none"/>
@@ -10374,7 +10608,7 @@
               </wp:anchor>
             </w:drawing>
           </mc:Choice>
-          <mc:Fallback>
+          <mc:Fallback xmlns:w16se="http://schemas.microsoft.com/office/word/2015/wordml/symex" xmlns:cx1="http://schemas.microsoft.com/office/drawing/2015/9/8/chartex" xmlns:cx="http://schemas.microsoft.com/office/drawing/2014/chartex">
             <w:pict>
               <v:shape w14:anchorId="4440513B" id="_x0000_s1126" type="#_x0000_t202" style="position:absolute;margin-left:127.9pt;margin-top:73.9pt;width:15pt;height:18.75pt;z-index:251697152;visibility:visible;mso-wrap-style:square;mso-width-percent:0;mso-height-percent:0;mso-wrap-distance-left:9pt;mso-wrap-distance-top:3.6pt;mso-wrap-distance-right:9pt;mso-wrap-distance-bottom:3.6pt;mso-position-horizontal:absolute;mso-position-horizontal-relative:text;mso-position-vertical:absolute;mso-position-vertical-relative:text;mso-width-percent:0;mso-height-percent:0;mso-width-relative:margin;mso-height-relative:margin;v-text-anchor:top" o:gfxdata="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" strokecolor="white [3212]">
                 <v:textbox>
@@ -10481,7 +10715,7 @@
               </wp:anchor>
             </w:drawing>
           </mc:Choice>
-          <mc:Fallback>
+          <mc:Fallback xmlns:w16se="http://schemas.microsoft.com/office/word/2015/wordml/symex" xmlns:cx1="http://schemas.microsoft.com/office/drawing/2015/9/8/chartex" xmlns:cx="http://schemas.microsoft.com/office/drawing/2014/chartex">
             <w:pict>
               <v:shape w14:anchorId="2A1B45A8" id="_x0000_s1127" type="#_x0000_t202" style="position:absolute;margin-left:133.15pt;margin-top:115.9pt;width:18pt;height:17.25pt;z-index:251696128;visibility:visible;mso-wrap-style:square;mso-width-percent:0;mso-height-percent:0;mso-wrap-distance-left:9pt;mso-wrap-distance-top:3.6pt;mso-wrap-distance-right:9pt;mso-wrap-distance-bottom:3.6pt;mso-position-horizontal:absolute;mso-position-horizontal-relative:text;mso-position-vertical:absolute;mso-position-vertical-relative:text;mso-width-percent:0;mso-height-percent:0;mso-width-relative:margin;mso-height-relative:margin;v-text-anchor:top" o:gfxdata="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" strokecolor="white [3212]">
                 <v:textbox>
@@ -10588,7 +10822,7 @@
               </wp:anchor>
             </w:drawing>
           </mc:Choice>
-          <mc:Fallback>
+          <mc:Fallback xmlns:w16se="http://schemas.microsoft.com/office/word/2015/wordml/symex" xmlns:cx1="http://schemas.microsoft.com/office/drawing/2015/9/8/chartex" xmlns:cx="http://schemas.microsoft.com/office/drawing/2014/chartex">
             <w:pict>
               <v:shape w14:anchorId="47C128C1" id="_x0000_s1128" type="#_x0000_t202" style="position:absolute;margin-left:166.9pt;margin-top:155.65pt;width:18pt;height:18pt;z-index:251695104;visibility:visible;mso-wrap-style:square;mso-width-percent:0;mso-height-percent:0;mso-wrap-distance-left:9pt;mso-wrap-distance-top:3.6pt;mso-wrap-distance-right:9pt;mso-wrap-distance-bottom:3.6pt;mso-position-horizontal:absolute;mso-position-horizontal-relative:text;mso-position-vertical:absolute;mso-position-vertical-relative:text;mso-width-percent:0;mso-height-percent:0;mso-width-relative:margin;mso-height-relative:margin;v-text-anchor:top" o:gfxdata="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" strokecolor="white [3212]">
                 <v:textbox>
@@ -10695,7 +10929,7 @@
               </wp:anchor>
             </w:drawing>
           </mc:Choice>
-          <mc:Fallback>
+          <mc:Fallback xmlns:w16se="http://schemas.microsoft.com/office/word/2015/wordml/symex" xmlns:cx1="http://schemas.microsoft.com/office/drawing/2015/9/8/chartex" xmlns:cx="http://schemas.microsoft.com/office/drawing/2014/chartex">
             <w:pict>
               <v:shape w14:anchorId="76C94FEE" id="_x0000_s1129" type="#_x0000_t202" style="position:absolute;margin-left:314.65pt;margin-top:64.15pt;width:16.5pt;height:20.25pt;z-index:251699200;visibility:visible;mso-wrap-style:square;mso-width-percent:0;mso-height-percent:0;mso-wrap-distance-left:9pt;mso-wrap-distance-top:3.6pt;mso-wrap-distance-right:9pt;mso-wrap-distance-bottom:3.6pt;mso-position-horizontal:absolute;mso-position-horizontal-relative:text;mso-position-vertical:absolute;mso-position-vertical-relative:text;mso-width-percent:0;mso-height-percent:0;mso-width-relative:margin;mso-height-relative:margin;v-text-anchor:top" o:gfxdata="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" strokecolor="white [3212]">
                 <v:textbox>
@@ -10802,7 +11036,7 @@
               </wp:anchor>
             </w:drawing>
           </mc:Choice>
-          <mc:Fallback>
+          <mc:Fallback xmlns:w16se="http://schemas.microsoft.com/office/word/2015/wordml/symex" xmlns:cx1="http://schemas.microsoft.com/office/drawing/2015/9/8/chartex" xmlns:cx="http://schemas.microsoft.com/office/drawing/2014/chartex">
             <w:pict>
               <v:shape w14:anchorId="06C5F34A" id="_x0000_s1130" type="#_x0000_t202" style="position:absolute;margin-left:337.15pt;margin-top:25.9pt;width:20.25pt;height:19.5pt;z-index:251694080;visibility:visible;mso-wrap-style:square;mso-width-percent:0;mso-height-percent:0;mso-wrap-distance-left:9pt;mso-wrap-distance-top:3.6pt;mso-wrap-distance-right:9pt;mso-wrap-distance-bottom:3.6pt;mso-position-horizontal:absolute;mso-position-horizontal-relative:text;mso-position-vertical:absolute;mso-position-vertical-relative:text;mso-width-percent:0;mso-height-percent:0;mso-width-relative:margin;mso-height-relative:margin;v-text-anchor:top" o:gfxdata="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" strokecolor="white [3212]">
                 <v:textbox>
@@ -10909,7 +11143,7 @@
               </wp:anchor>
             </w:drawing>
           </mc:Choice>
-          <mc:Fallback>
+          <mc:Fallback xmlns:w16se="http://schemas.microsoft.com/office/word/2015/wordml/symex" xmlns:cx1="http://schemas.microsoft.com/office/drawing/2015/9/8/chartex" xmlns:cx="http://schemas.microsoft.com/office/drawing/2014/chartex">
             <w:pict>
               <v:shape w14:anchorId="3C09B98E" id="_x0000_s1131" type="#_x0000_t202" style="position:absolute;margin-left:385.15pt;margin-top:107.65pt;width:24.75pt;height:21pt;z-index:251693056;visibility:visible;mso-wrap-style:square;mso-width-percent:0;mso-height-percent:0;mso-wrap-distance-left:9pt;mso-wrap-distance-top:3.6pt;mso-wrap-distance-right:9pt;mso-wrap-distance-bottom:3.6pt;mso-position-horizontal:absolute;mso-position-horizontal-relative:margin;mso-position-vertical:absolute;mso-position-vertical-relative:text;mso-width-percent:0;mso-height-percent:0;mso-width-relative:margin;mso-height-relative:margin;v-text-anchor:top" o:gfxdata="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" strokecolor="white [3212]">
                 <v:textbox>
@@ -10999,7 +11233,7 @@
               </wp:anchor>
             </w:drawing>
           </mc:Choice>
-          <mc:Fallback>
+          <mc:Fallback xmlns:w16se="http://schemas.microsoft.com/office/word/2015/wordml/symex" xmlns:cx1="http://schemas.microsoft.com/office/drawing/2015/9/8/chartex" xmlns:cx="http://schemas.microsoft.com/office/drawing/2014/chartex">
             <w:pict>
               <v:shape w14:anchorId="21A5D55A" id="Connecteur droit avec flèche 11" o:spid="_x0000_s1026" type="#_x0000_t32" style="position:absolute;margin-left:313.15pt;margin-top:53.65pt;width:46.5pt;height:18pt;flip:x y;z-index:251691008;visibility:visible;mso-wrap-style:square;mso-width-percent:0;mso-height-percent:0;mso-wrap-distance-left:9pt;mso-wrap-distance-top:0;mso-wrap-distance-right:9pt;mso-wrap-distance-bottom:0;mso-position-horizontal:absolute;mso-position-horizontal-relative:text;mso-position-vertical:absolute;mso-position-vertical-relative:text;mso-width-percent:0;mso-height-percent:0;mso-width-relative:margin;mso-height-relative:margin" o:gfxdata="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" strokecolor="black [3200]" strokeweight=".5pt">
                 <v:stroke endarrow="block" joinstyle="miter"/>
@@ -11072,7 +11306,7 @@
               </wp:anchor>
             </w:drawing>
           </mc:Choice>
-          <mc:Fallback>
+          <mc:Fallback xmlns:w16se="http://schemas.microsoft.com/office/word/2015/wordml/symex" xmlns:cx1="http://schemas.microsoft.com/office/drawing/2015/9/8/chartex" xmlns:cx="http://schemas.microsoft.com/office/drawing/2014/chartex">
             <w:pict>
               <v:shape w14:anchorId="23DF4739" id="Connecteur droit avec flèche 12" o:spid="_x0000_s1026" type="#_x0000_t32" style="position:absolute;margin-left:326.65pt;margin-top:96.4pt;width:63.75pt;height:49.5pt;flip:x;z-index:251692032;visibility:visible;mso-wrap-style:square;mso-width-percent:0;mso-height-percent:0;mso-wrap-distance-left:9pt;mso-wrap-distance-top:0;mso-wrap-distance-right:9pt;mso-wrap-distance-bottom:0;mso-position-horizontal:absolute;mso-position-horizontal-relative:text;mso-position-vertical:absolute;mso-position-vertical-relative:text;mso-width-percent:0;mso-height-percent:0;mso-width-relative:margin;mso-height-relative:margin" o:gfxdata="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" strokecolor="black [3200]" strokeweight=".5pt">
                 <v:stroke endarrow="block" joinstyle="miter"/>
@@ -11145,7 +11379,7 @@
               </wp:anchor>
             </w:drawing>
           </mc:Choice>
-          <mc:Fallback>
+          <mc:Fallback xmlns:w16se="http://schemas.microsoft.com/office/word/2015/wordml/symex" xmlns:cx1="http://schemas.microsoft.com/office/drawing/2015/9/8/chartex" xmlns:cx="http://schemas.microsoft.com/office/drawing/2014/chartex">
             <w:pict>
               <v:shape w14:anchorId="27976AEF" id="Connecteur droit avec flèche 37" o:spid="_x0000_s1026" type="#_x0000_t32" style="position:absolute;margin-left:313.9pt;margin-top:35.65pt;width:63pt;height:36pt;z-index:251689984;visibility:visible;mso-wrap-style:square;mso-width-percent:0;mso-height-percent:0;mso-wrap-distance-left:9pt;mso-wrap-distance-top:0;mso-wrap-distance-right:9pt;mso-wrap-distance-bottom:0;mso-position-horizontal:absolute;mso-position-horizontal-relative:text;mso-position-vertical:absolute;mso-position-vertical-relative:text;mso-width-percent:0;mso-height-percent:0;mso-width-relative:margin;mso-height-relative:margin" o:gfxdata="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" strokecolor="black [3200]" strokeweight=".5pt">
                 <v:stroke endarrow="block" joinstyle="miter"/>
@@ -11218,7 +11452,7 @@
               </wp:anchor>
             </w:drawing>
           </mc:Choice>
-          <mc:Fallback>
+          <mc:Fallback xmlns:w16se="http://schemas.microsoft.com/office/word/2015/wordml/symex" xmlns:cx1="http://schemas.microsoft.com/office/drawing/2015/9/8/chartex" xmlns:cx="http://schemas.microsoft.com/office/drawing/2014/chartex">
             <w:pict>
               <v:shape w14:anchorId="3C3FB8EA" id="Connecteur droit avec flèche 38" o:spid="_x0000_s1026" type="#_x0000_t32" style="position:absolute;margin-left:115.9pt;margin-top:13.15pt;width:108pt;height:12pt;z-index:251685888;visibility:visible;mso-wrap-style:square;mso-width-percent:0;mso-height-percent:0;mso-wrap-distance-left:9pt;mso-wrap-distance-top:0;mso-wrap-distance-right:9pt;mso-wrap-distance-bottom:0;mso-position-horizontal:absolute;mso-position-horizontal-relative:text;mso-position-vertical:absolute;mso-position-vertical-relative:text;mso-width-percent:0;mso-height-percent:0;mso-width-relative:margin;mso-height-relative:margin" o:gfxdata="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" strokecolor="black [3200]" strokeweight=".5pt">
                 <v:stroke endarrow="block" joinstyle="miter"/>
@@ -11291,7 +11525,7 @@
               </wp:anchor>
             </w:drawing>
           </mc:Choice>
-          <mc:Fallback>
+          <mc:Fallback xmlns:w16se="http://schemas.microsoft.com/office/word/2015/wordml/symex" xmlns:cx1="http://schemas.microsoft.com/office/drawing/2015/9/8/chartex" xmlns:cx="http://schemas.microsoft.com/office/drawing/2014/chartex">
             <w:pict>
               <v:shape w14:anchorId="1C59CDB7" id="Connecteur droit avec flèche 39" o:spid="_x0000_s1026" type="#_x0000_t32" style="position:absolute;margin-left:126.4pt;margin-top:136.9pt;width:96pt;height:29.25pt;flip:y;z-index:251684864;visibility:visible;mso-wrap-style:square;mso-width-percent:0;mso-height-percent:0;mso-wrap-distance-left:9pt;mso-wrap-distance-top:0;mso-wrap-distance-right:9pt;mso-wrap-distance-bottom:0;mso-position-horizontal:absolute;mso-position-horizontal-relative:text;mso-position-vertical:absolute;mso-position-vertical-relative:text;mso-width-percent:0;mso-height-percent:0;mso-width-relative:margin;mso-height-relative:margin" o:gfxdata="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" strokecolor="black [3200]" strokeweight=".5pt">
                 <v:stroke endarrow="block" joinstyle="miter"/>
@@ -11364,7 +11598,7 @@
               </wp:anchor>
             </w:drawing>
           </mc:Choice>
-          <mc:Fallback>
+          <mc:Fallback xmlns:w16se="http://schemas.microsoft.com/office/word/2015/wordml/symex" xmlns:cx1="http://schemas.microsoft.com/office/drawing/2015/9/8/chartex" xmlns:cx="http://schemas.microsoft.com/office/drawing/2014/chartex">
             <w:pict>
               <v:shape w14:anchorId="4A107C9F" id="Connecteur droit avec flèche 40" o:spid="_x0000_s1026" type="#_x0000_t32" style="position:absolute;margin-left:125.65pt;margin-top:52.15pt;width:153.75pt;height:104.25pt;flip:y;z-index:251688960;visibility:visible;mso-wrap-style:square;mso-width-percent:0;mso-height-percent:0;mso-wrap-distance-left:9pt;mso-wrap-distance-top:0;mso-wrap-distance-right:9pt;mso-wrap-distance-bottom:0;mso-position-horizontal:absolute;mso-position-horizontal-relative:text;mso-position-vertical:absolute;mso-position-vertical-relative:text;mso-width-percent:0;mso-height-percent:0;mso-width-relative:margin;mso-height-relative:margin" o:gfxdata="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" strokecolor="black [3200]" strokeweight=".5pt">
                 <v:stroke endarrow="block" joinstyle="miter"/>
@@ -11437,7 +11671,7 @@
               </wp:anchor>
             </w:drawing>
           </mc:Choice>
-          <mc:Fallback>
+          <mc:Fallback xmlns:w16se="http://schemas.microsoft.com/office/word/2015/wordml/symex" xmlns:cx1="http://schemas.microsoft.com/office/drawing/2015/9/8/chartex" xmlns:cx="http://schemas.microsoft.com/office/drawing/2014/chartex">
             <w:pict>
               <v:shape w14:anchorId="75754D3D" id="Connecteur droit avec flèche 41" o:spid="_x0000_s1026" type="#_x0000_t32" style="position:absolute;margin-left:123.4pt;margin-top:49.9pt;width:98.25pt;height:55.5pt;flip:y;z-index:251687936;visibility:visible;mso-wrap-style:square;mso-width-percent:0;mso-height-percent:0;mso-wrap-distance-left:9pt;mso-wrap-distance-top:0;mso-wrap-distance-right:9pt;mso-wrap-distance-bottom:0;mso-position-horizontal:absolute;mso-position-horizontal-relative:text;mso-position-vertical:absolute;mso-position-vertical-relative:text;mso-width-percent:0;mso-height-percent:0;mso-width-relative:margin;mso-height-relative:margin" o:gfxdata="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" strokecolor="black [3200]" strokeweight=".5pt">
                 <v:stroke endarrow="block" joinstyle="miter"/>
@@ -11522,7 +11756,7 @@
               </wp:anchor>
             </w:drawing>
           </mc:Choice>
-          <mc:Fallback>
+          <mc:Fallback xmlns:w16se="http://schemas.microsoft.com/office/word/2015/wordml/symex" xmlns:cx1="http://schemas.microsoft.com/office/drawing/2015/9/8/chartex" xmlns:cx="http://schemas.microsoft.com/office/drawing/2014/chartex">
             <w:pict>
               <v:shape w14:anchorId="67B59987" id="_x0000_s1132" type="#_x0000_t202" style="position:absolute;margin-left:41.05pt;margin-top:71.65pt;width:92.25pt;height:24.75pt;z-index:251683840;visibility:visible;mso-wrap-style:square;mso-width-percent:0;mso-height-percent:0;mso-wrap-distance-left:9pt;mso-wrap-distance-top:3.6pt;mso-wrap-distance-right:9pt;mso-wrap-distance-bottom:3.6pt;mso-position-horizontal:right;mso-position-horizontal-relative:margin;mso-position-vertical:absolute;mso-position-vertical-relative:text;mso-width-percent:0;mso-height-percent:0;mso-width-relative:margin;mso-height-relative:margin;v-text-anchor:top" o:gfxdata="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">
                 <v:textbox>
@@ -11619,7 +11853,7 @@
               </wp:anchor>
             </w:drawing>
           </mc:Choice>
-          <mc:Fallback>
+          <mc:Fallback xmlns:w16se="http://schemas.microsoft.com/office/word/2015/wordml/symex" xmlns:cx1="http://schemas.microsoft.com/office/drawing/2015/9/8/chartex" xmlns:cx="http://schemas.microsoft.com/office/drawing/2014/chartex">
             <w:pict>
               <v:shape w14:anchorId="074782AC" id="_x0000_s1133" type="#_x0000_t202" style="position:absolute;margin-left:222.4pt;margin-top:127.9pt;width:102pt;height:24.75pt;z-index:251681792;visibility:visible;mso-wrap-style:square;mso-width-percent:0;mso-height-percent:0;mso-wrap-distance-left:9pt;mso-wrap-distance-top:3.6pt;mso-wrap-distance-right:9pt;mso-wrap-distance-bottom:3.6pt;mso-position-horizontal:absolute;mso-position-horizontal-relative:text;mso-position-vertical:absolute;mso-position-vertical-relative:text;mso-width-percent:0;mso-height-percent:0;mso-width-relative:margin;mso-height-relative:margin;v-text-anchor:top" o:gfxdata="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">
                 <v:textbox>
@@ -11716,7 +11950,7 @@
               </wp:anchor>
             </w:drawing>
           </mc:Choice>
-          <mc:Fallback>
+          <mc:Fallback xmlns:w16se="http://schemas.microsoft.com/office/word/2015/wordml/symex" xmlns:cx1="http://schemas.microsoft.com/office/drawing/2015/9/8/chartex" xmlns:cx="http://schemas.microsoft.com/office/drawing/2014/chartex">
             <w:pict>
               <v:shape w14:anchorId="2DF5F967" id="_x0000_s1134" type="#_x0000_t202" style="position:absolute;margin-left:220.15pt;margin-top:28.15pt;width:92.25pt;height:24.75pt;z-index:251682816;visibility:visible;mso-wrap-style:square;mso-width-percent:0;mso-height-percent:0;mso-wrap-distance-left:9pt;mso-wrap-distance-top:3.6pt;mso-wrap-distance-right:9pt;mso-wrap-distance-bottom:3.6pt;mso-position-horizontal:absolute;mso-position-horizontal-relative:text;mso-position-vertical:absolute;mso-position-vertical-relative:text;mso-width-percent:0;mso-height-percent:0;mso-width-relative:margin;mso-height-relative:margin;v-text-anchor:top" o:gfxdata="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">
                 <v:textbox>
@@ -11813,7 +12047,7 @@
               </wp:anchor>
             </w:drawing>
           </mc:Choice>
-          <mc:Fallback>
+          <mc:Fallback xmlns:w16se="http://schemas.microsoft.com/office/word/2015/wordml/symex" xmlns:cx1="http://schemas.microsoft.com/office/drawing/2015/9/8/chartex" xmlns:cx="http://schemas.microsoft.com/office/drawing/2014/chartex">
             <w:pict>
               <v:shape w14:anchorId="1BE6CA23" id="_x0000_s1135" type="#_x0000_t202" style="position:absolute;margin-left:0;margin-top:145.9pt;width:125.25pt;height:24.75pt;z-index:251680768;visibility:visible;mso-wrap-style:square;mso-width-percent:0;mso-height-percent:0;mso-wrap-distance-left:9pt;mso-wrap-distance-top:3.6pt;mso-wrap-distance-right:9pt;mso-wrap-distance-bottom:3.6pt;mso-position-horizontal:left;mso-position-horizontal-relative:margin;mso-position-vertical:absolute;mso-position-vertical-relative:text;mso-width-percent:0;mso-height-percent:0;mso-width-relative:margin;mso-height-relative:margin;v-text-anchor:top" o:gfxdata="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">
                 <v:textbox>
@@ -11910,7 +12144,7 @@
               </wp:anchor>
             </w:drawing>
           </mc:Choice>
-          <mc:Fallback>
+          <mc:Fallback xmlns:w16se="http://schemas.microsoft.com/office/word/2015/wordml/symex" xmlns:cx1="http://schemas.microsoft.com/office/drawing/2015/9/8/chartex" xmlns:cx="http://schemas.microsoft.com/office/drawing/2014/chartex">
             <w:pict>
               <v:shape w14:anchorId="1BF86C2F" id="Zone de texte 15" o:spid="_x0000_s1136" type="#_x0000_t202" style="position:absolute;margin-left:0;margin-top:99.4pt;width:120.75pt;height:24.75pt;z-index:251679744;visibility:visible;mso-wrap-style:square;mso-width-percent:0;mso-height-percent:0;mso-wrap-distance-left:9pt;mso-wrap-distance-top:3.6pt;mso-wrap-distance-right:9pt;mso-wrap-distance-bottom:3.6pt;mso-position-horizontal:left;mso-position-horizontal-relative:margin;mso-position-vertical:absolute;mso-position-vertical-relative:text;mso-width-percent:0;mso-height-percent:0;mso-width-relative:margin;mso-height-relative:margin;v-text-anchor:top" o:gfxdata="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">
                 <v:textbox>
@@ -12007,7 +12241,7 @@
               </wp:anchor>
             </w:drawing>
           </mc:Choice>
-          <mc:Fallback>
+          <mc:Fallback xmlns:w16se="http://schemas.microsoft.com/office/word/2015/wordml/symex" xmlns:cx1="http://schemas.microsoft.com/office/drawing/2015/9/8/chartex" xmlns:cx="http://schemas.microsoft.com/office/drawing/2014/chartex">
             <w:pict>
               <v:shape w14:anchorId="50CC4A96" id="_x0000_s1137" type="#_x0000_t202" style="position:absolute;margin-left:0;margin-top:52.15pt;width:121.5pt;height:24.75pt;z-index:251678720;visibility:visible;mso-wrap-style:square;mso-width-percent:0;mso-height-percent:0;mso-wrap-distance-left:9pt;mso-wrap-distance-top:3.6pt;mso-wrap-distance-right:9pt;mso-wrap-distance-bottom:3.6pt;mso-position-horizontal:left;mso-position-horizontal-relative:margin;mso-position-vertical:absolute;mso-position-vertical-relative:text;mso-width-percent:0;mso-height-percent:0;mso-width-relative:margin;mso-height-relative:margin;v-text-anchor:top" o:gfxdata="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">
                 <v:textbox>
@@ -12111,7 +12345,7 @@
               </wp:anchor>
             </w:drawing>
           </mc:Choice>
-          <mc:Fallback>
+          <mc:Fallback xmlns:w16se="http://schemas.microsoft.com/office/word/2015/wordml/symex" xmlns:cx1="http://schemas.microsoft.com/office/drawing/2015/9/8/chartex" xmlns:cx="http://schemas.microsoft.com/office/drawing/2014/chartex">
             <w:pict>
               <v:shape w14:anchorId="2CCB7F6F" id="_x0000_s1138" type="#_x0000_t202" style="position:absolute;margin-left:140.65pt;margin-top:4.2pt;width:17.25pt;height:18.75pt;z-index:251698176;visibility:visible;mso-wrap-style:square;mso-width-percent:0;mso-height-percent:0;mso-wrap-distance-left:9pt;mso-wrap-distance-top:3.6pt;mso-wrap-distance-right:9pt;mso-wrap-distance-bottom:3.6pt;mso-position-horizontal:absolute;mso-position-horizontal-relative:text;mso-position-vertical:absolute;mso-position-vertical-relative:text;mso-width-percent:0;mso-height-percent:0;mso-width-relative:margin;mso-height-relative:margin;v-text-anchor:top" o:gfxdata="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" strokecolor="white [3212]">
                 <v:textbox>
@@ -12148,7 +12382,7 @@
     <w:p/>
     <w:p>
       <w:pPr>
-        <w:pStyle w:val="Paragraphedeliste"/>
+        <w:pStyle w:val="ListParagraph"/>
         <w:numPr>
           <w:ilvl w:val="0"/>
           <w:numId w:val="12"/>
@@ -12170,7 +12404,7 @@
     </w:p>
     <w:p>
       <w:pPr>
-        <w:pStyle w:val="Paragraphedeliste"/>
+        <w:pStyle w:val="ListParagraph"/>
         <w:rPr>
           <w:rFonts w:cs="Tahoma"/>
           <w:sz w:val="24"/>
@@ -12188,7 +12422,7 @@
     </w:p>
     <w:p>
       <w:pPr>
-        <w:pStyle w:val="Paragraphedeliste"/>
+        <w:pStyle w:val="ListParagraph"/>
         <w:rPr>
           <w:rFonts w:cs="Tahoma"/>
           <w:sz w:val="24"/>
@@ -12198,7 +12432,7 @@
     </w:p>
     <w:p>
       <w:pPr>
-        <w:pStyle w:val="Paragraphedeliste"/>
+        <w:pStyle w:val="ListParagraph"/>
         <w:numPr>
           <w:ilvl w:val="0"/>
           <w:numId w:val="12"/>
@@ -12220,7 +12454,7 @@
     </w:p>
     <w:p>
       <w:pPr>
-        <w:pStyle w:val="Paragraphedeliste"/>
+        <w:pStyle w:val="ListParagraph"/>
         <w:rPr>
           <w:rFonts w:cs="Tahoma"/>
           <w:sz w:val="24"/>
@@ -12238,7 +12472,7 @@
     </w:p>
     <w:p>
       <w:pPr>
-        <w:pStyle w:val="Paragraphedeliste"/>
+        <w:pStyle w:val="ListParagraph"/>
         <w:numPr>
           <w:ilvl w:val="0"/>
           <w:numId w:val="12"/>
@@ -12260,7 +12494,7 @@
     </w:p>
     <w:p>
       <w:pPr>
-        <w:pStyle w:val="Paragraphedeliste"/>
+        <w:pStyle w:val="ListParagraph"/>
         <w:rPr>
           <w:rFonts w:cs="Tahoma"/>
           <w:sz w:val="24"/>
@@ -12270,7 +12504,7 @@
     </w:p>
     <w:p>
       <w:pPr>
-        <w:pStyle w:val="Paragraphedeliste"/>
+        <w:pStyle w:val="ListParagraph"/>
         <w:numPr>
           <w:ilvl w:val="0"/>
           <w:numId w:val="12"/>
@@ -12297,9 +12531,10 @@
     </w:p>
     <w:p>
       <w:pPr>
-        <w:pStyle w:val="Titre1"/>
+        <w:pStyle w:val="Heading1"/>
       </w:pPr>
       <w:r>
+        <w:lastRenderedPageBreak/>
         <w:t>Critères</w:t>
       </w:r>
       <w:r>
@@ -12328,7 +12563,7 @@
     </w:p>
     <w:p>
       <w:pPr>
-        <w:pStyle w:val="Paragraphedeliste"/>
+        <w:pStyle w:val="ListParagraph"/>
         <w:numPr>
           <w:ilvl w:val="0"/>
           <w:numId w:val="13"/>
@@ -12346,7 +12581,7 @@
     </w:p>
     <w:p>
       <w:pPr>
-        <w:pStyle w:val="Paragraphedeliste"/>
+        <w:pStyle w:val="ListParagraph"/>
         <w:numPr>
           <w:ilvl w:val="0"/>
           <w:numId w:val="13"/>
@@ -12403,7 +12638,7 @@
     </w:p>
     <w:p>
       <w:pPr>
-        <w:pStyle w:val="Paragraphedeliste"/>
+        <w:pStyle w:val="ListParagraph"/>
         <w:numPr>
           <w:ilvl w:val="0"/>
           <w:numId w:val="14"/>
@@ -12421,7 +12656,7 @@
     </w:p>
     <w:p>
       <w:pPr>
-        <w:pStyle w:val="Paragraphedeliste"/>
+        <w:pStyle w:val="ListParagraph"/>
         <w:numPr>
           <w:ilvl w:val="0"/>
           <w:numId w:val="14"/>
@@ -12439,7 +12674,7 @@
     </w:p>
     <w:p>
       <w:pPr>
-        <w:pStyle w:val="Paragraphedeliste"/>
+        <w:pStyle w:val="ListParagraph"/>
         <w:numPr>
           <w:ilvl w:val="0"/>
           <w:numId w:val="14"/>
@@ -12470,7 +12705,7 @@
     </w:p>
     <w:p>
       <w:pPr>
-        <w:pStyle w:val="Paragraphedeliste"/>
+        <w:pStyle w:val="ListParagraph"/>
         <w:numPr>
           <w:ilvl w:val="0"/>
           <w:numId w:val="15"/>
@@ -12488,7 +12723,7 @@
     </w:p>
     <w:p>
       <w:pPr>
-        <w:pStyle w:val="Paragraphedeliste"/>
+        <w:pStyle w:val="ListParagraph"/>
         <w:numPr>
           <w:ilvl w:val="0"/>
           <w:numId w:val="15"/>
@@ -12506,7 +12741,7 @@
     </w:p>
     <w:p>
       <w:pPr>
-        <w:pStyle w:val="Paragraphedeliste"/>
+        <w:pStyle w:val="ListParagraph"/>
         <w:numPr>
           <w:ilvl w:val="0"/>
           <w:numId w:val="15"/>
@@ -12542,7 +12777,7 @@
     </w:p>
     <w:p>
       <w:pPr>
-        <w:pStyle w:val="Titre1"/>
+        <w:pStyle w:val="Heading1"/>
         <w:rPr>
           <w:rFonts w:asciiTheme="minorHAnsi" w:hAnsiTheme="minorHAnsi"/>
         </w:rPr>
@@ -12551,6 +12786,7 @@
         <w:rPr>
           <w:rFonts w:asciiTheme="minorHAnsi" w:hAnsiTheme="minorHAnsi"/>
         </w:rPr>
+        <w:lastRenderedPageBreak/>
         <w:t>Rapport de compréhension du besoin – Coûts</w:t>
       </w:r>
     </w:p>
@@ -12591,7 +12827,7 @@
     </w:p>
     <w:tbl>
       <w:tblPr>
-        <w:tblStyle w:val="TableauGrille4-Accentuation1"/>
+        <w:tblStyle w:val="GridTable4-Accent1"/>
         <w:tblW w:w="0" w:type="auto"/>
         <w:tblLook w:val="0460" w:firstRow="1" w:lastRow="1" w:firstColumn="0" w:lastColumn="0" w:noHBand="0" w:noVBand="1"/>
       </w:tblPr>
@@ -13237,7 +13473,7 @@
     </w:p>
     <w:p>
       <w:pPr>
-        <w:pStyle w:val="Titre1"/>
+        <w:pStyle w:val="Heading1"/>
         <w:rPr>
           <w:rFonts w:asciiTheme="minorHAnsi" w:hAnsiTheme="minorHAnsi"/>
         </w:rPr>
@@ -13246,6 +13482,7 @@
         <w:rPr>
           <w:rFonts w:asciiTheme="minorHAnsi" w:hAnsiTheme="minorHAnsi"/>
         </w:rPr>
+        <w:lastRenderedPageBreak/>
         <w:t>Rapport de compréhension du besoin – Risques</w:t>
       </w:r>
     </w:p>
@@ -13344,7 +13581,7 @@
     </w:p>
     <w:tbl>
       <w:tblPr>
-        <w:tblStyle w:val="TableauGrille4-Accentuation1"/>
+        <w:tblStyle w:val="GridTable4-Accent1"/>
         <w:tblW w:w="0" w:type="auto"/>
         <w:tblLook w:val="04A0" w:firstRow="1" w:lastRow="0" w:firstColumn="1" w:lastColumn="0" w:noHBand="0" w:noVBand="1"/>
       </w:tblPr>
@@ -13611,12 +13848,12 @@
     <w:p/>
     <w:p/>
     <w:sectPr>
-      <w:headerReference w:type="even" r:id="rId54"/>
-      <w:headerReference w:type="default" r:id="rId55"/>
-      <w:footerReference w:type="even" r:id="rId56"/>
-      <w:footerReference w:type="default" r:id="rId57"/>
-      <w:headerReference w:type="first" r:id="rId58"/>
-      <w:footerReference w:type="first" r:id="rId59"/>
+      <w:headerReference w:type="even" r:id="rId55"/>
+      <w:headerReference w:type="default" r:id="rId56"/>
+      <w:footerReference w:type="even" r:id="rId57"/>
+      <w:footerReference w:type="default" r:id="rId58"/>
+      <w:headerReference w:type="first" r:id="rId59"/>
+      <w:footerReference w:type="first" r:id="rId60"/>
       <w:pgSz w:w="11906" w:h="16838"/>
       <w:pgMar w:top="1417" w:right="1417" w:bottom="1417" w:left="1417" w:header="708" w:footer="708" w:gutter="0"/>
       <w:cols w:space="708"/>
@@ -13627,7 +13864,7 @@
 </file>
 
 <file path=word/endnotes.xml><?xml version="1.0" encoding="utf-8"?>
-<w:endnotes xmlns:wpc="http://schemas.microsoft.com/office/word/2010/wordprocessingCanvas" xmlns:cx="http://schemas.microsoft.com/office/drawing/2014/chartex" xmlns:cx1="http://schemas.microsoft.com/office/drawing/2015/9/8/chartex" xmlns:mc="http://schemas.openxmlformats.org/markup-compatibility/2006" xmlns:o="urn:schemas-microsoft-com:office:office" xmlns:r="http://schemas.openxmlformats.org/officeDocument/2006/relationships" xmlns:m="http://schemas.openxmlformats.org/officeDocument/2006/math" xmlns:v="urn:schemas-microsoft-com:vml" xmlns:wp14="http://schemas.microsoft.com/office/word/2010/wordprocessingDrawing" xmlns:wp="http://schemas.openxmlformats.org/drawingml/2006/wordprocessingDrawing" xmlns:w10="urn:schemas-microsoft-com:office:word" xmlns:w="http://schemas.openxmlformats.org/wordprocessingml/2006/main" xmlns:w14="http://schemas.microsoft.com/office/word/2010/wordml" xmlns:w15="http://schemas.microsoft.com/office/word/2012/wordml" xmlns:w16se="http://schemas.microsoft.com/office/word/2015/wordml/symex" xmlns:wpg="http://schemas.microsoft.com/office/word/2010/wordprocessingGroup" xmlns:wpi="http://schemas.microsoft.com/office/word/2010/wordprocessingInk" xmlns:wne="http://schemas.microsoft.com/office/word/2006/wordml" xmlns:wps="http://schemas.microsoft.com/office/word/2010/wordprocessingShape" mc:Ignorable="w14 w15 w16se wp14">
+<w:endnotes xmlns:wpc="http://schemas.microsoft.com/office/word/2010/wordprocessingCanvas" xmlns:mc="http://schemas.openxmlformats.org/markup-compatibility/2006" xmlns:o="urn:schemas-microsoft-com:office:office" xmlns:r="http://schemas.openxmlformats.org/officeDocument/2006/relationships" xmlns:m="http://schemas.openxmlformats.org/officeDocument/2006/math" xmlns:v="urn:schemas-microsoft-com:vml" xmlns:wp14="http://schemas.microsoft.com/office/word/2010/wordprocessingDrawing" xmlns:wp="http://schemas.openxmlformats.org/drawingml/2006/wordprocessingDrawing" xmlns:w10="urn:schemas-microsoft-com:office:word" xmlns:w="http://schemas.openxmlformats.org/wordprocessingml/2006/main" xmlns:w14="http://schemas.microsoft.com/office/word/2010/wordml" xmlns:w15="http://schemas.microsoft.com/office/word/2012/wordml" xmlns:wpg="http://schemas.microsoft.com/office/word/2010/wordprocessingGroup" xmlns:wpi="http://schemas.microsoft.com/office/word/2010/wordprocessingInk" xmlns:wne="http://schemas.microsoft.com/office/word/2006/wordml" xmlns:wps="http://schemas.microsoft.com/office/word/2010/wordprocessingShape" mc:Ignorable="w14 w15 wp14">
   <w:endnote w:type="separator" w:id="-1">
     <w:p>
       <w:pPr>
@@ -13652,37 +13889,37 @@
 </file>
 
 <file path=word/footer1.xml><?xml version="1.0" encoding="utf-8"?>
-<w:ftr xmlns:wpc="http://schemas.microsoft.com/office/word/2010/wordprocessingCanvas" xmlns:cx="http://schemas.microsoft.com/office/drawing/2014/chartex" xmlns:cx1="http://schemas.microsoft.com/office/drawing/2015/9/8/chartex" xmlns:mc="http://schemas.openxmlformats.org/markup-compatibility/2006" xmlns:o="urn:schemas-microsoft-com:office:office" xmlns:r="http://schemas.openxmlformats.org/officeDocument/2006/relationships" xmlns:m="http://schemas.openxmlformats.org/officeDocument/2006/math" xmlns:v="urn:schemas-microsoft-com:vml" xmlns:wp14="http://schemas.microsoft.com/office/word/2010/wordprocessingDrawing" xmlns:wp="http://schemas.openxmlformats.org/drawingml/2006/wordprocessingDrawing" xmlns:w10="urn:schemas-microsoft-com:office:word" xmlns:w="http://schemas.openxmlformats.org/wordprocessingml/2006/main" xmlns:w14="http://schemas.microsoft.com/office/word/2010/wordml" xmlns:w15="http://schemas.microsoft.com/office/word/2012/wordml" xmlns:w16se="http://schemas.microsoft.com/office/word/2015/wordml/symex" xmlns:wpg="http://schemas.microsoft.com/office/word/2010/wordprocessingGroup" xmlns:wpi="http://schemas.microsoft.com/office/word/2010/wordprocessingInk" xmlns:wne="http://schemas.microsoft.com/office/word/2006/wordml" xmlns:wps="http://schemas.microsoft.com/office/word/2010/wordprocessingShape" mc:Ignorable="w14 w15 w16se wp14">
+<w:ftr xmlns:wpc="http://schemas.microsoft.com/office/word/2010/wordprocessingCanvas" xmlns:mc="http://schemas.openxmlformats.org/markup-compatibility/2006" xmlns:o="urn:schemas-microsoft-com:office:office" xmlns:r="http://schemas.openxmlformats.org/officeDocument/2006/relationships" xmlns:m="http://schemas.openxmlformats.org/officeDocument/2006/math" xmlns:v="urn:schemas-microsoft-com:vml" xmlns:wp14="http://schemas.microsoft.com/office/word/2010/wordprocessingDrawing" xmlns:wp="http://schemas.openxmlformats.org/drawingml/2006/wordprocessingDrawing" xmlns:w10="urn:schemas-microsoft-com:office:word" xmlns:w="http://schemas.openxmlformats.org/wordprocessingml/2006/main" xmlns:w14="http://schemas.microsoft.com/office/word/2010/wordml" xmlns:w15="http://schemas.microsoft.com/office/word/2012/wordml" xmlns:wpg="http://schemas.microsoft.com/office/word/2010/wordprocessingGroup" xmlns:wpi="http://schemas.microsoft.com/office/word/2010/wordprocessingInk" xmlns:wne="http://schemas.microsoft.com/office/word/2006/wordml" xmlns:wps="http://schemas.microsoft.com/office/word/2010/wordprocessingShape" mc:Ignorable="w14 w15 wp14">
   <w:p>
     <w:pPr>
-      <w:pStyle w:val="Pieddepage"/>
+      <w:pStyle w:val="Footer"/>
     </w:pPr>
   </w:p>
 </w:ftr>
 </file>
 
 <file path=word/footer2.xml><?xml version="1.0" encoding="utf-8"?>
-<w:ftr xmlns:wpc="http://schemas.microsoft.com/office/word/2010/wordprocessingCanvas" xmlns:cx="http://schemas.microsoft.com/office/drawing/2014/chartex" xmlns:cx1="http://schemas.microsoft.com/office/drawing/2015/9/8/chartex" xmlns:mc="http://schemas.openxmlformats.org/markup-compatibility/2006" xmlns:o="urn:schemas-microsoft-com:office:office" xmlns:r="http://schemas.openxmlformats.org/officeDocument/2006/relationships" xmlns:m="http://schemas.openxmlformats.org/officeDocument/2006/math" xmlns:v="urn:schemas-microsoft-com:vml" xmlns:wp14="http://schemas.microsoft.com/office/word/2010/wordprocessingDrawing" xmlns:wp="http://schemas.openxmlformats.org/drawingml/2006/wordprocessingDrawing" xmlns:w10="urn:schemas-microsoft-com:office:word" xmlns:w="http://schemas.openxmlformats.org/wordprocessingml/2006/main" xmlns:w14="http://schemas.microsoft.com/office/word/2010/wordml" xmlns:w15="http://schemas.microsoft.com/office/word/2012/wordml" xmlns:w16se="http://schemas.microsoft.com/office/word/2015/wordml/symex" xmlns:wpg="http://schemas.microsoft.com/office/word/2010/wordprocessingGroup" xmlns:wpi="http://schemas.microsoft.com/office/word/2010/wordprocessingInk" xmlns:wne="http://schemas.microsoft.com/office/word/2006/wordml" xmlns:wps="http://schemas.microsoft.com/office/word/2010/wordprocessingShape" mc:Ignorable="w14 w15 w16se wp14">
+<w:ftr xmlns:wpc="http://schemas.microsoft.com/office/word/2010/wordprocessingCanvas" xmlns:mc="http://schemas.openxmlformats.org/markup-compatibility/2006" xmlns:o="urn:schemas-microsoft-com:office:office" xmlns:r="http://schemas.openxmlformats.org/officeDocument/2006/relationships" xmlns:m="http://schemas.openxmlformats.org/officeDocument/2006/math" xmlns:v="urn:schemas-microsoft-com:vml" xmlns:wp14="http://schemas.microsoft.com/office/word/2010/wordprocessingDrawing" xmlns:wp="http://schemas.openxmlformats.org/drawingml/2006/wordprocessingDrawing" xmlns:w10="urn:schemas-microsoft-com:office:word" xmlns:w="http://schemas.openxmlformats.org/wordprocessingml/2006/main" xmlns:w14="http://schemas.microsoft.com/office/word/2010/wordml" xmlns:w15="http://schemas.microsoft.com/office/word/2012/wordml" xmlns:wpg="http://schemas.microsoft.com/office/word/2010/wordprocessingGroup" xmlns:wpi="http://schemas.microsoft.com/office/word/2010/wordprocessingInk" xmlns:wne="http://schemas.microsoft.com/office/word/2006/wordml" xmlns:wps="http://schemas.microsoft.com/office/word/2010/wordprocessingShape" mc:Ignorable="w14 w15 wp14">
   <w:p>
     <w:pPr>
-      <w:pStyle w:val="Pieddepage"/>
+      <w:pStyle w:val="Footer"/>
     </w:pPr>
   </w:p>
 </w:ftr>
 </file>
 
 <file path=word/footer3.xml><?xml version="1.0" encoding="utf-8"?>
-<w:ftr xmlns:wpc="http://schemas.microsoft.com/office/word/2010/wordprocessingCanvas" xmlns:cx="http://schemas.microsoft.com/office/drawing/2014/chartex" xmlns:cx1="http://schemas.microsoft.com/office/drawing/2015/9/8/chartex" xmlns:mc="http://schemas.openxmlformats.org/markup-compatibility/2006" xmlns:o="urn:schemas-microsoft-com:office:office" xmlns:r="http://schemas.openxmlformats.org/officeDocument/2006/relationships" xmlns:m="http://schemas.openxmlformats.org/officeDocument/2006/math" xmlns:v="urn:schemas-microsoft-com:vml" xmlns:wp14="http://schemas.microsoft.com/office/word/2010/wordprocessingDrawing" xmlns:wp="http://schemas.openxmlformats.org/drawingml/2006/wordprocessingDrawing" xmlns:w10="urn:schemas-microsoft-com:office:word" xmlns:w="http://schemas.openxmlformats.org/wordprocessingml/2006/main" xmlns:w14="http://schemas.microsoft.com/office/word/2010/wordml" xmlns:w15="http://schemas.microsoft.com/office/word/2012/wordml" xmlns:w16se="http://schemas.microsoft.com/office/word/2015/wordml/symex" xmlns:wpg="http://schemas.microsoft.com/office/word/2010/wordprocessingGroup" xmlns:wpi="http://schemas.microsoft.com/office/word/2010/wordprocessingInk" xmlns:wne="http://schemas.microsoft.com/office/word/2006/wordml" xmlns:wps="http://schemas.microsoft.com/office/word/2010/wordprocessingShape" mc:Ignorable="w14 w15 w16se wp14">
+<w:ftr xmlns:wpc="http://schemas.microsoft.com/office/word/2010/wordprocessingCanvas" xmlns:mc="http://schemas.openxmlformats.org/markup-compatibility/2006" xmlns:o="urn:schemas-microsoft-com:office:office" xmlns:r="http://schemas.openxmlformats.org/officeDocument/2006/relationships" xmlns:m="http://schemas.openxmlformats.org/officeDocument/2006/math" xmlns:v="urn:schemas-microsoft-com:vml" xmlns:wp14="http://schemas.microsoft.com/office/word/2010/wordprocessingDrawing" xmlns:wp="http://schemas.openxmlformats.org/drawingml/2006/wordprocessingDrawing" xmlns:w10="urn:schemas-microsoft-com:office:word" xmlns:w="http://schemas.openxmlformats.org/wordprocessingml/2006/main" xmlns:w14="http://schemas.microsoft.com/office/word/2010/wordml" xmlns:w15="http://schemas.microsoft.com/office/word/2012/wordml" xmlns:wpg="http://schemas.microsoft.com/office/word/2010/wordprocessingGroup" xmlns:wpi="http://schemas.microsoft.com/office/word/2010/wordprocessingInk" xmlns:wne="http://schemas.microsoft.com/office/word/2006/wordml" xmlns:wps="http://schemas.microsoft.com/office/word/2010/wordprocessingShape" mc:Ignorable="w14 w15 wp14">
   <w:p>
     <w:pPr>
-      <w:pStyle w:val="Pieddepage"/>
+      <w:pStyle w:val="Footer"/>
     </w:pPr>
   </w:p>
 </w:ftr>
 </file>
 
 <file path=word/footnotes.xml><?xml version="1.0" encoding="utf-8"?>
-<w:footnotes xmlns:wpc="http://schemas.microsoft.com/office/word/2010/wordprocessingCanvas" xmlns:cx="http://schemas.microsoft.com/office/drawing/2014/chartex" xmlns:cx1="http://schemas.microsoft.com/office/drawing/2015/9/8/chartex" xmlns:mc="http://schemas.openxmlformats.org/markup-compatibility/2006" xmlns:o="urn:schemas-microsoft-com:office:office" xmlns:r="http://schemas.openxmlformats.org/officeDocument/2006/relationships" xmlns:m="http://schemas.openxmlformats.org/officeDocument/2006/math" xmlns:v="urn:schemas-microsoft-com:vml" xmlns:wp14="http://schemas.microsoft.com/office/word/2010/wordprocessingDrawing" xmlns:wp="http://schemas.openxmlformats.org/drawingml/2006/wordprocessingDrawing" xmlns:w10="urn:schemas-microsoft-com:office:word" xmlns:w="http://schemas.openxmlformats.org/wordprocessingml/2006/main" xmlns:w14="http://schemas.microsoft.com/office/word/2010/wordml" xmlns:w15="http://schemas.microsoft.com/office/word/2012/wordml" xmlns:w16se="http://schemas.microsoft.com/office/word/2015/wordml/symex" xmlns:wpg="http://schemas.microsoft.com/office/word/2010/wordprocessingGroup" xmlns:wpi="http://schemas.microsoft.com/office/word/2010/wordprocessingInk" xmlns:wne="http://schemas.microsoft.com/office/word/2006/wordml" xmlns:wps="http://schemas.microsoft.com/office/word/2010/wordprocessingShape" mc:Ignorable="w14 w15 w16se wp14">
+<w:footnotes xmlns:wpc="http://schemas.microsoft.com/office/word/2010/wordprocessingCanvas" xmlns:mc="http://schemas.openxmlformats.org/markup-compatibility/2006" xmlns:o="urn:schemas-microsoft-com:office:office" xmlns:r="http://schemas.openxmlformats.org/officeDocument/2006/relationships" xmlns:m="http://schemas.openxmlformats.org/officeDocument/2006/math" xmlns:v="urn:schemas-microsoft-com:vml" xmlns:wp14="http://schemas.microsoft.com/office/word/2010/wordprocessingDrawing" xmlns:wp="http://schemas.openxmlformats.org/drawingml/2006/wordprocessingDrawing" xmlns:w10="urn:schemas-microsoft-com:office:word" xmlns:w="http://schemas.openxmlformats.org/wordprocessingml/2006/main" xmlns:w14="http://schemas.microsoft.com/office/word/2010/wordml" xmlns:w15="http://schemas.microsoft.com/office/word/2012/wordml" xmlns:wpg="http://schemas.microsoft.com/office/word/2010/wordprocessingGroup" xmlns:wpi="http://schemas.microsoft.com/office/word/2010/wordprocessingInk" xmlns:wne="http://schemas.microsoft.com/office/word/2006/wordml" xmlns:wps="http://schemas.microsoft.com/office/word/2010/wordprocessingShape" mc:Ignorable="w14 w15 wp14">
   <w:footnote w:type="separator" w:id="-1">
     <w:p>
       <w:pPr>
@@ -13707,37 +13944,37 @@
 </file>
 
 <file path=word/header1.xml><?xml version="1.0" encoding="utf-8"?>
-<w:hdr xmlns:wpc="http://schemas.microsoft.com/office/word/2010/wordprocessingCanvas" xmlns:cx="http://schemas.microsoft.com/office/drawing/2014/chartex" xmlns:cx1="http://schemas.microsoft.com/office/drawing/2015/9/8/chartex" xmlns:mc="http://schemas.openxmlformats.org/markup-compatibility/2006" xmlns:o="urn:schemas-microsoft-com:office:office" xmlns:r="http://schemas.openxmlformats.org/officeDocument/2006/relationships" xmlns:m="http://schemas.openxmlformats.org/officeDocument/2006/math" xmlns:v="urn:schemas-microsoft-com:vml" xmlns:wp14="http://schemas.microsoft.com/office/word/2010/wordprocessingDrawing" xmlns:wp="http://schemas.openxmlformats.org/drawingml/2006/wordprocessingDrawing" xmlns:w10="urn:schemas-microsoft-com:office:word" xmlns:w="http://schemas.openxmlformats.org/wordprocessingml/2006/main" xmlns:w14="http://schemas.microsoft.com/office/word/2010/wordml" xmlns:w15="http://schemas.microsoft.com/office/word/2012/wordml" xmlns:w16se="http://schemas.microsoft.com/office/word/2015/wordml/symex" xmlns:wpg="http://schemas.microsoft.com/office/word/2010/wordprocessingGroup" xmlns:wpi="http://schemas.microsoft.com/office/word/2010/wordprocessingInk" xmlns:wne="http://schemas.microsoft.com/office/word/2006/wordml" xmlns:wps="http://schemas.microsoft.com/office/word/2010/wordprocessingShape" mc:Ignorable="w14 w15 w16se wp14">
+<w:hdr xmlns:wpc="http://schemas.microsoft.com/office/word/2010/wordprocessingCanvas" xmlns:mc="http://schemas.openxmlformats.org/markup-compatibility/2006" xmlns:o="urn:schemas-microsoft-com:office:office" xmlns:r="http://schemas.openxmlformats.org/officeDocument/2006/relationships" xmlns:m="http://schemas.openxmlformats.org/officeDocument/2006/math" xmlns:v="urn:schemas-microsoft-com:vml" xmlns:wp14="http://schemas.microsoft.com/office/word/2010/wordprocessingDrawing" xmlns:wp="http://schemas.openxmlformats.org/drawingml/2006/wordprocessingDrawing" xmlns:w10="urn:schemas-microsoft-com:office:word" xmlns:w="http://schemas.openxmlformats.org/wordprocessingml/2006/main" xmlns:w14="http://schemas.microsoft.com/office/word/2010/wordml" xmlns:w15="http://schemas.microsoft.com/office/word/2012/wordml" xmlns:wpg="http://schemas.microsoft.com/office/word/2010/wordprocessingGroup" xmlns:wpi="http://schemas.microsoft.com/office/word/2010/wordprocessingInk" xmlns:wne="http://schemas.microsoft.com/office/word/2006/wordml" xmlns:wps="http://schemas.microsoft.com/office/word/2010/wordprocessingShape" mc:Ignorable="w14 w15 wp14">
   <w:p>
     <w:pPr>
-      <w:pStyle w:val="En-tte"/>
+      <w:pStyle w:val="Header"/>
     </w:pPr>
   </w:p>
 </w:hdr>
 </file>
 
 <file path=word/header2.xml><?xml version="1.0" encoding="utf-8"?>
-<w:hdr xmlns:wpc="http://schemas.microsoft.com/office/word/2010/wordprocessingCanvas" xmlns:cx="http://schemas.microsoft.com/office/drawing/2014/chartex" xmlns:cx1="http://schemas.microsoft.com/office/drawing/2015/9/8/chartex" xmlns:mc="http://schemas.openxmlformats.org/markup-compatibility/2006" xmlns:o="urn:schemas-microsoft-com:office:office" xmlns:r="http://schemas.openxmlformats.org/officeDocument/2006/relationships" xmlns:m="http://schemas.openxmlformats.org/officeDocument/2006/math" xmlns:v="urn:schemas-microsoft-com:vml" xmlns:wp14="http://schemas.microsoft.com/office/word/2010/wordprocessingDrawing" xmlns:wp="http://schemas.openxmlformats.org/drawingml/2006/wordprocessingDrawing" xmlns:w10="urn:schemas-microsoft-com:office:word" xmlns:w="http://schemas.openxmlformats.org/wordprocessingml/2006/main" xmlns:w14="http://schemas.microsoft.com/office/word/2010/wordml" xmlns:w15="http://schemas.microsoft.com/office/word/2012/wordml" xmlns:w16se="http://schemas.microsoft.com/office/word/2015/wordml/symex" xmlns:wpg="http://schemas.microsoft.com/office/word/2010/wordprocessingGroup" xmlns:wpi="http://schemas.microsoft.com/office/word/2010/wordprocessingInk" xmlns:wne="http://schemas.microsoft.com/office/word/2006/wordml" xmlns:wps="http://schemas.microsoft.com/office/word/2010/wordprocessingShape" mc:Ignorable="w14 w15 w16se wp14">
+<w:hdr xmlns:wpc="http://schemas.microsoft.com/office/word/2010/wordprocessingCanvas" xmlns:mc="http://schemas.openxmlformats.org/markup-compatibility/2006" xmlns:o="urn:schemas-microsoft-com:office:office" xmlns:r="http://schemas.openxmlformats.org/officeDocument/2006/relationships" xmlns:m="http://schemas.openxmlformats.org/officeDocument/2006/math" xmlns:v="urn:schemas-microsoft-com:vml" xmlns:wp14="http://schemas.microsoft.com/office/word/2010/wordprocessingDrawing" xmlns:wp="http://schemas.openxmlformats.org/drawingml/2006/wordprocessingDrawing" xmlns:w10="urn:schemas-microsoft-com:office:word" xmlns:w="http://schemas.openxmlformats.org/wordprocessingml/2006/main" xmlns:w14="http://schemas.microsoft.com/office/word/2010/wordml" xmlns:w15="http://schemas.microsoft.com/office/word/2012/wordml" xmlns:wpg="http://schemas.microsoft.com/office/word/2010/wordprocessingGroup" xmlns:wpi="http://schemas.microsoft.com/office/word/2010/wordprocessingInk" xmlns:wne="http://schemas.microsoft.com/office/word/2006/wordml" xmlns:wps="http://schemas.microsoft.com/office/word/2010/wordprocessingShape" mc:Ignorable="w14 w15 wp14">
   <w:p>
     <w:pPr>
-      <w:pStyle w:val="En-tte"/>
+      <w:pStyle w:val="Header"/>
     </w:pPr>
   </w:p>
 </w:hdr>
 </file>
 
 <file path=word/header3.xml><?xml version="1.0" encoding="utf-8"?>
-<w:hdr xmlns:wpc="http://schemas.microsoft.com/office/word/2010/wordprocessingCanvas" xmlns:cx="http://schemas.microsoft.com/office/drawing/2014/chartex" xmlns:cx1="http://schemas.microsoft.com/office/drawing/2015/9/8/chartex" xmlns:mc="http://schemas.openxmlformats.org/markup-compatibility/2006" xmlns:o="urn:schemas-microsoft-com:office:office" xmlns:r="http://schemas.openxmlformats.org/officeDocument/2006/relationships" xmlns:m="http://schemas.openxmlformats.org/officeDocument/2006/math" xmlns:v="urn:schemas-microsoft-com:vml" xmlns:wp14="http://schemas.microsoft.com/office/word/2010/wordprocessingDrawing" xmlns:wp="http://schemas.openxmlformats.org/drawingml/2006/wordprocessingDrawing" xmlns:w10="urn:schemas-microsoft-com:office:word" xmlns:w="http://schemas.openxmlformats.org/wordprocessingml/2006/main" xmlns:w14="http://schemas.microsoft.com/office/word/2010/wordml" xmlns:w15="http://schemas.microsoft.com/office/word/2012/wordml" xmlns:w16se="http://schemas.microsoft.com/office/word/2015/wordml/symex" xmlns:wpg="http://schemas.microsoft.com/office/word/2010/wordprocessingGroup" xmlns:wpi="http://schemas.microsoft.com/office/word/2010/wordprocessingInk" xmlns:wne="http://schemas.microsoft.com/office/word/2006/wordml" xmlns:wps="http://schemas.microsoft.com/office/word/2010/wordprocessingShape" mc:Ignorable="w14 w15 w16se wp14">
+<w:hdr xmlns:wpc="http://schemas.microsoft.com/office/word/2010/wordprocessingCanvas" xmlns:mc="http://schemas.openxmlformats.org/markup-compatibility/2006" xmlns:o="urn:schemas-microsoft-com:office:office" xmlns:r="http://schemas.openxmlformats.org/officeDocument/2006/relationships" xmlns:m="http://schemas.openxmlformats.org/officeDocument/2006/math" xmlns:v="urn:schemas-microsoft-com:vml" xmlns:wp14="http://schemas.microsoft.com/office/word/2010/wordprocessingDrawing" xmlns:wp="http://schemas.openxmlformats.org/drawingml/2006/wordprocessingDrawing" xmlns:w10="urn:schemas-microsoft-com:office:word" xmlns:w="http://schemas.openxmlformats.org/wordprocessingml/2006/main" xmlns:w14="http://schemas.microsoft.com/office/word/2010/wordml" xmlns:w15="http://schemas.microsoft.com/office/word/2012/wordml" xmlns:wpg="http://schemas.microsoft.com/office/word/2010/wordprocessingGroup" xmlns:wpi="http://schemas.microsoft.com/office/word/2010/wordprocessingInk" xmlns:wne="http://schemas.microsoft.com/office/word/2006/wordml" xmlns:wps="http://schemas.microsoft.com/office/word/2010/wordprocessingShape" mc:Ignorable="w14 w15 wp14">
   <w:p>
     <w:pPr>
-      <w:pStyle w:val="En-tte"/>
+      <w:pStyle w:val="Header"/>
     </w:pPr>
   </w:p>
 </w:hdr>
 </file>
 
 <file path=word/numbering.xml><?xml version="1.0" encoding="utf-8"?>
-<w:numbering xmlns:wpc="http://schemas.microsoft.com/office/word/2010/wordprocessingCanvas" xmlns:cx="http://schemas.microsoft.com/office/drawing/2014/chartex" xmlns:cx1="http://schemas.microsoft.com/office/drawing/2015/9/8/chartex" xmlns:mc="http://schemas.openxmlformats.org/markup-compatibility/2006" xmlns:o="urn:schemas-microsoft-com:office:office" xmlns:r="http://schemas.openxmlformats.org/officeDocument/2006/relationships" xmlns:m="http://schemas.openxmlformats.org/officeDocument/2006/math" xmlns:v="urn:schemas-microsoft-com:vml" xmlns:wp14="http://schemas.microsoft.com/office/word/2010/wordprocessingDrawing" xmlns:wp="http://schemas.openxmlformats.org/drawingml/2006/wordprocessingDrawing" xmlns:w10="urn:schemas-microsoft-com:office:word" xmlns:w="http://schemas.openxmlformats.org/wordprocessingml/2006/main" xmlns:w14="http://schemas.microsoft.com/office/word/2010/wordml" xmlns:w15="http://schemas.microsoft.com/office/word/2012/wordml" xmlns:w16se="http://schemas.microsoft.com/office/word/2015/wordml/symex" xmlns:wpg="http://schemas.microsoft.com/office/word/2010/wordprocessingGroup" xmlns:wpi="http://schemas.microsoft.com/office/word/2010/wordprocessingInk" xmlns:wne="http://schemas.microsoft.com/office/word/2006/wordml" xmlns:wps="http://schemas.microsoft.com/office/word/2010/wordprocessingShape" mc:Ignorable="w14 w15 w16se wp14">
+<w:numbering xmlns:wpc="http://schemas.microsoft.com/office/word/2010/wordprocessingCanvas" xmlns:mc="http://schemas.openxmlformats.org/markup-compatibility/2006" xmlns:o="urn:schemas-microsoft-com:office:office" xmlns:r="http://schemas.openxmlformats.org/officeDocument/2006/relationships" xmlns:m="http://schemas.openxmlformats.org/officeDocument/2006/math" xmlns:v="urn:schemas-microsoft-com:vml" xmlns:wp14="http://schemas.microsoft.com/office/word/2010/wordprocessingDrawing" xmlns:wp="http://schemas.openxmlformats.org/drawingml/2006/wordprocessingDrawing" xmlns:w10="urn:schemas-microsoft-com:office:word" xmlns:w="http://schemas.openxmlformats.org/wordprocessingml/2006/main" xmlns:w14="http://schemas.microsoft.com/office/word/2010/wordml" xmlns:w15="http://schemas.microsoft.com/office/word/2012/wordml" xmlns:wpg="http://schemas.microsoft.com/office/word/2010/wordprocessingGroup" xmlns:wpi="http://schemas.microsoft.com/office/word/2010/wordprocessingInk" xmlns:wne="http://schemas.microsoft.com/office/word/2006/wordml" xmlns:wps="http://schemas.microsoft.com/office/word/2010/wordprocessingShape" mc:Ignorable="w14 w15 wp14">
   <w:abstractNum w:abstractNumId="0" w15:restartNumberingAfterBreak="0">
     <w:nsid w:val="0560668C"/>
     <w:multiLevelType w:val="hybridMultilevel"/>
@@ -15435,7 +15672,7 @@
 </file>
 
 <file path=word/styles.xml><?xml version="1.0" encoding="utf-8"?>
-<w:styles xmlns:mc="http://schemas.openxmlformats.org/markup-compatibility/2006" xmlns:r="http://schemas.openxmlformats.org/officeDocument/2006/relationships" xmlns:w="http://schemas.openxmlformats.org/wordprocessingml/2006/main" xmlns:w14="http://schemas.microsoft.com/office/word/2010/wordml" xmlns:w15="http://schemas.microsoft.com/office/word/2012/wordml" xmlns:w16se="http://schemas.microsoft.com/office/word/2015/wordml/symex" mc:Ignorable="w14 w15 w16se">
+<w:styles xmlns:mc="http://schemas.openxmlformats.org/markup-compatibility/2006" xmlns:r="http://schemas.openxmlformats.org/officeDocument/2006/relationships" xmlns:w="http://schemas.openxmlformats.org/wordprocessingml/2006/main" xmlns:w14="http://schemas.microsoft.com/office/word/2010/wordml" xmlns:w15="http://schemas.microsoft.com/office/word/2012/wordml" mc:Ignorable="w14 w15">
   <w:docDefaults>
     <w:rPrDefault>
       <w:rPr>
@@ -15828,11 +16065,11 @@
     <w:name w:val="Normal"/>
     <w:qFormat/>
   </w:style>
-  <w:style w:type="paragraph" w:styleId="Titre1">
+  <w:style w:type="paragraph" w:styleId="Heading1">
     <w:name w:val="heading 1"/>
     <w:basedOn w:val="Normal"/>
     <w:next w:val="Normal"/>
-    <w:link w:val="Titre1Car"/>
+    <w:link w:val="Heading1Char"/>
     <w:uiPriority w:val="9"/>
     <w:qFormat/>
     <w:rsid w:val="004A0238"/>
@@ -15850,11 +16087,11 @@
       <w:szCs w:val="32"/>
     </w:rPr>
   </w:style>
-  <w:style w:type="paragraph" w:styleId="Titre2">
+  <w:style w:type="paragraph" w:styleId="Heading2">
     <w:name w:val="heading 2"/>
     <w:basedOn w:val="Normal"/>
     <w:next w:val="Normal"/>
-    <w:link w:val="Titre2Car"/>
+    <w:link w:val="Heading2Char"/>
     <w:uiPriority w:val="9"/>
     <w:unhideWhenUsed/>
     <w:qFormat/>
@@ -15873,11 +16110,11 @@
       <w:szCs w:val="26"/>
     </w:rPr>
   </w:style>
-  <w:style w:type="paragraph" w:styleId="Titre3">
+  <w:style w:type="paragraph" w:styleId="Heading3">
     <w:name w:val="heading 3"/>
     <w:basedOn w:val="Normal"/>
     <w:next w:val="Normal"/>
-    <w:link w:val="Titre3Car"/>
+    <w:link w:val="Heading3Char"/>
     <w:uiPriority w:val="9"/>
     <w:unhideWhenUsed/>
     <w:qFormat/>
@@ -15895,13 +16132,13 @@
       <w:szCs w:val="24"/>
     </w:rPr>
   </w:style>
-  <w:style w:type="character" w:default="1" w:styleId="Policepardfaut">
+  <w:style w:type="character" w:default="1" w:styleId="DefaultParagraphFont">
     <w:name w:val="Default Paragraph Font"/>
     <w:uiPriority w:val="1"/>
     <w:semiHidden/>
     <w:unhideWhenUsed/>
   </w:style>
-  <w:style w:type="table" w:default="1" w:styleId="TableauNormal">
+  <w:style w:type="table" w:default="1" w:styleId="TableNormal">
     <w:name w:val="Normal Table"/>
     <w:uiPriority w:val="99"/>
     <w:semiHidden/>
@@ -15916,7 +16153,7 @@
       </w:tblCellMar>
     </w:tblPr>
   </w:style>
-  <w:style w:type="numbering" w:default="1" w:styleId="Aucuneliste">
+  <w:style w:type="numbering" w:default="1" w:styleId="NoList">
     <w:name w:val="No List"/>
     <w:uiPriority w:val="99"/>
     <w:semiHidden/>
@@ -15939,9 +16176,9 @@
       <w:lang w:eastAsia="fr-FR"/>
     </w:rPr>
   </w:style>
-  <w:style w:type="table" w:styleId="Grilledutableau">
+  <w:style w:type="table" w:styleId="TableGrid">
     <w:name w:val="Table Grid"/>
-    <w:basedOn w:val="TableauNormal"/>
+    <w:basedOn w:val="TableNormal"/>
     <w:uiPriority w:val="39"/>
     <w:rsid w:val="00420A31"/>
     <w:pPr>
@@ -15958,10 +16195,10 @@
       </w:tblBorders>
     </w:tblPr>
   </w:style>
-  <w:style w:type="paragraph" w:styleId="En-tte">
+  <w:style w:type="paragraph" w:styleId="Header">
     <w:name w:val="header"/>
     <w:basedOn w:val="Normal"/>
-    <w:link w:val="En-tteCar"/>
+    <w:link w:val="HeaderChar"/>
     <w:uiPriority w:val="99"/>
     <w:unhideWhenUsed/>
     <w:rsid w:val="00023890"/>
@@ -15973,17 +16210,17 @@
       <w:spacing w:after="0" w:line="240" w:lineRule="auto"/>
     </w:pPr>
   </w:style>
-  <w:style w:type="character" w:customStyle="1" w:styleId="En-tteCar">
-    <w:name w:val="En-tête Car"/>
-    <w:basedOn w:val="Policepardfaut"/>
-    <w:link w:val="En-tte"/>
+  <w:style w:type="character" w:customStyle="1" w:styleId="HeaderChar">
+    <w:name w:val="Header Char"/>
+    <w:basedOn w:val="DefaultParagraphFont"/>
+    <w:link w:val="Header"/>
     <w:uiPriority w:val="99"/>
     <w:rsid w:val="00023890"/>
   </w:style>
-  <w:style w:type="paragraph" w:styleId="Pieddepage">
+  <w:style w:type="paragraph" w:styleId="Footer">
     <w:name w:val="footer"/>
     <w:basedOn w:val="Normal"/>
-    <w:link w:val="PieddepageCar"/>
+    <w:link w:val="FooterChar"/>
     <w:uiPriority w:val="99"/>
     <w:unhideWhenUsed/>
     <w:rsid w:val="00023890"/>
@@ -15995,14 +16232,14 @@
       <w:spacing w:after="0" w:line="240" w:lineRule="auto"/>
     </w:pPr>
   </w:style>
-  <w:style w:type="character" w:customStyle="1" w:styleId="PieddepageCar">
-    <w:name w:val="Pied de page Car"/>
-    <w:basedOn w:val="Policepardfaut"/>
-    <w:link w:val="Pieddepage"/>
+  <w:style w:type="character" w:customStyle="1" w:styleId="FooterChar">
+    <w:name w:val="Footer Char"/>
+    <w:basedOn w:val="DefaultParagraphFont"/>
+    <w:link w:val="Footer"/>
     <w:uiPriority w:val="99"/>
     <w:rsid w:val="00023890"/>
   </w:style>
-  <w:style w:type="paragraph" w:styleId="Paragraphedeliste">
+  <w:style w:type="paragraph" w:styleId="ListParagraph">
     <w:name w:val="List Paragraph"/>
     <w:basedOn w:val="Normal"/>
     <w:uiPriority w:val="34"/>
@@ -16013,10 +16250,10 @@
       <w:contextualSpacing/>
     </w:pPr>
   </w:style>
-  <w:style w:type="character" w:customStyle="1" w:styleId="Titre1Car">
-    <w:name w:val="Titre 1 Car"/>
-    <w:basedOn w:val="Policepardfaut"/>
-    <w:link w:val="Titre1"/>
+  <w:style w:type="character" w:customStyle="1" w:styleId="Heading1Char">
+    <w:name w:val="Heading 1 Char"/>
+    <w:basedOn w:val="DefaultParagraphFont"/>
+    <w:link w:val="Heading1"/>
     <w:uiPriority w:val="9"/>
     <w:rsid w:val="004A0238"/>
     <w:rPr>
@@ -16026,10 +16263,10 @@
       <w:szCs w:val="32"/>
     </w:rPr>
   </w:style>
-  <w:style w:type="character" w:customStyle="1" w:styleId="Titre2Car">
-    <w:name w:val="Titre 2 Car"/>
-    <w:basedOn w:val="Policepardfaut"/>
-    <w:link w:val="Titre2"/>
+  <w:style w:type="character" w:customStyle="1" w:styleId="Heading2Char">
+    <w:name w:val="Heading 2 Char"/>
+    <w:basedOn w:val="DefaultParagraphFont"/>
+    <w:link w:val="Heading2"/>
     <w:uiPriority w:val="9"/>
     <w:rsid w:val="004A0238"/>
     <w:rPr>
@@ -16039,11 +16276,11 @@
       <w:szCs w:val="26"/>
     </w:rPr>
   </w:style>
-  <w:style w:type="paragraph" w:styleId="Titre">
+  <w:style w:type="paragraph" w:styleId="Title">
     <w:name w:val="Title"/>
     <w:basedOn w:val="Normal"/>
     <w:next w:val="Normal"/>
-    <w:link w:val="TitreCar"/>
+    <w:link w:val="TitleChar"/>
     <w:uiPriority w:val="10"/>
     <w:qFormat/>
     <w:rsid w:val="002C17FA"/>
@@ -16059,10 +16296,10 @@
       <w:szCs w:val="56"/>
     </w:rPr>
   </w:style>
-  <w:style w:type="character" w:customStyle="1" w:styleId="TitreCar">
-    <w:name w:val="Titre Car"/>
-    <w:basedOn w:val="Policepardfaut"/>
-    <w:link w:val="Titre"/>
+  <w:style w:type="character" w:customStyle="1" w:styleId="TitleChar">
+    <w:name w:val="Title Char"/>
+    <w:basedOn w:val="DefaultParagraphFont"/>
+    <w:link w:val="Title"/>
     <w:uiPriority w:val="10"/>
     <w:rsid w:val="002C17FA"/>
     <w:rPr>
@@ -16073,9 +16310,9 @@
       <w:szCs w:val="56"/>
     </w:rPr>
   </w:style>
-  <w:style w:type="table" w:styleId="TableauGrille4-Accentuation1">
+  <w:style w:type="table" w:styleId="GridTable4-Accent1">
     <w:name w:val="Grid Table 4 Accent 1"/>
-    <w:basedOn w:val="TableauNormal"/>
+    <w:basedOn w:val="TableNormal"/>
     <w:uiPriority w:val="49"/>
     <w:rsid w:val="007178A8"/>
     <w:pPr>
@@ -16149,10 +16386,10 @@
       </w:tcPr>
     </w:tblStylePr>
   </w:style>
-  <w:style w:type="character" w:customStyle="1" w:styleId="Titre3Car">
-    <w:name w:val="Titre 3 Car"/>
-    <w:basedOn w:val="Policepardfaut"/>
-    <w:link w:val="Titre3"/>
+  <w:style w:type="character" w:customStyle="1" w:styleId="Heading3Char">
+    <w:name w:val="Heading 3 Char"/>
+    <w:basedOn w:val="DefaultParagraphFont"/>
+    <w:link w:val="Heading3"/>
     <w:uiPriority w:val="9"/>
     <w:rsid w:val="004A0238"/>
     <w:rPr>
@@ -22332,26 +22569,26 @@
     </dgm:pt>
   </dgm:ptLst>
   <dgm:cxnLst>
-    <dgm:cxn modelId="{380D95AD-C9BB-485A-8F92-646B6B3E97B8}" type="presOf" srcId="{01156EB3-3240-4EE6-AADD-F15092E3B520}" destId="{C6AFF46C-4263-4EA9-95F0-26998E2E464D}" srcOrd="0" destOrd="0" presId="urn:microsoft.com/office/officeart/2005/8/layout/hProcess9"/>
+    <dgm:cxn modelId="{6F3FE1A5-5C43-4C49-8BF7-C39F317C9DF8}" srcId="{01156EB3-3240-4EE6-AADD-F15092E3B520}" destId="{5E759EB0-D32C-4B95-BF4F-CAC0569F5541}" srcOrd="1" destOrd="0" parTransId="{699DBDF8-4C04-48DB-849B-F1CB3825D0A3}" sibTransId="{FCC576F7-421F-444F-A7DC-6AFF73CDBB7C}"/>
+    <dgm:cxn modelId="{3368DD74-C6BB-4C6E-A703-49F5270A101A}" type="presOf" srcId="{01156EB3-3240-4EE6-AADD-F15092E3B520}" destId="{C6AFF46C-4263-4EA9-95F0-26998E2E464D}" srcOrd="0" destOrd="0" presId="urn:microsoft.com/office/officeart/2005/8/layout/hProcess9"/>
+    <dgm:cxn modelId="{0B9DCDF5-0796-43FB-AD1F-8A6FD245E527}" type="presOf" srcId="{5E759EB0-D32C-4B95-BF4F-CAC0569F5541}" destId="{472DA594-DA92-41D6-AAC0-E382C4F11B18}" srcOrd="0" destOrd="0" presId="urn:microsoft.com/office/officeart/2005/8/layout/hProcess9"/>
     <dgm:cxn modelId="{52F5F093-B39E-4B17-98F4-705248636ED5}" srcId="{01156EB3-3240-4EE6-AADD-F15092E3B520}" destId="{353B2FDE-723B-4174-8092-EF50ED9B1DB0}" srcOrd="2" destOrd="0" parTransId="{73252D9E-FFC0-4DCC-B58B-24D24542D889}" sibTransId="{544D9DC7-533E-4E05-A450-2C21CEFDFA54}"/>
     <dgm:cxn modelId="{76ECB912-D1C7-442D-A258-F5042255731E}" srcId="{01156EB3-3240-4EE6-AADD-F15092E3B520}" destId="{49C01858-8FB9-4F59-B065-C1AB3F4CAF72}" srcOrd="0" destOrd="0" parTransId="{F10B67F2-D127-4575-B4D0-D04380253922}" sibTransId="{EA590DC3-3E09-4B1D-B8F0-FFA7909C9200}"/>
-    <dgm:cxn modelId="{EDE91AE1-C077-4BDD-82C3-A93F50ED4DF6}" type="presOf" srcId="{353B2FDE-723B-4174-8092-EF50ED9B1DB0}" destId="{9BF5AFEA-C54D-4EA6-9911-3B394DCAD6FA}" srcOrd="0" destOrd="0" presId="urn:microsoft.com/office/officeart/2005/8/layout/hProcess9"/>
-    <dgm:cxn modelId="{6F3FE1A5-5C43-4C49-8BF7-C39F317C9DF8}" srcId="{01156EB3-3240-4EE6-AADD-F15092E3B520}" destId="{5E759EB0-D32C-4B95-BF4F-CAC0569F5541}" srcOrd="1" destOrd="0" parTransId="{699DBDF8-4C04-48DB-849B-F1CB3825D0A3}" sibTransId="{FCC576F7-421F-444F-A7DC-6AFF73CDBB7C}"/>
-    <dgm:cxn modelId="{3314ED23-E544-4B45-8F72-8984CC65F183}" type="presOf" srcId="{5E759EB0-D32C-4B95-BF4F-CAC0569F5541}" destId="{472DA594-DA92-41D6-AAC0-E382C4F11B18}" srcOrd="0" destOrd="0" presId="urn:microsoft.com/office/officeart/2005/8/layout/hProcess9"/>
-    <dgm:cxn modelId="{3AF4F8EE-BCE7-402C-B61B-440BC407A341}" type="presOf" srcId="{49C01858-8FB9-4F59-B065-C1AB3F4CAF72}" destId="{0683A270-7D89-47BB-81E2-F4C6C09F7780}" srcOrd="0" destOrd="0" presId="urn:microsoft.com/office/officeart/2005/8/layout/hProcess9"/>
-    <dgm:cxn modelId="{E0AD505B-AA5E-488C-8274-402ACA1ED343}" type="presParOf" srcId="{C6AFF46C-4263-4EA9-95F0-26998E2E464D}" destId="{94833328-4F0F-4E3D-8CBB-57110E9AFAA0}" srcOrd="0" destOrd="0" presId="urn:microsoft.com/office/officeart/2005/8/layout/hProcess9"/>
-    <dgm:cxn modelId="{E82E7E1A-7EC7-4D08-974C-00D22299C610}" type="presParOf" srcId="{C6AFF46C-4263-4EA9-95F0-26998E2E464D}" destId="{FA02EADB-200D-468E-A9B8-0E611D5837BF}" srcOrd="1" destOrd="0" presId="urn:microsoft.com/office/officeart/2005/8/layout/hProcess9"/>
-    <dgm:cxn modelId="{CD05A795-E4EA-451C-B8E7-7EB835454107}" type="presParOf" srcId="{FA02EADB-200D-468E-A9B8-0E611D5837BF}" destId="{0683A270-7D89-47BB-81E2-F4C6C09F7780}" srcOrd="0" destOrd="0" presId="urn:microsoft.com/office/officeart/2005/8/layout/hProcess9"/>
-    <dgm:cxn modelId="{E79DBC3A-C11C-4B4D-A44B-2D4C7B4EC7A1}" type="presParOf" srcId="{FA02EADB-200D-468E-A9B8-0E611D5837BF}" destId="{60903ABD-6943-476F-B851-E299FB9C9158}" srcOrd="1" destOrd="0" presId="urn:microsoft.com/office/officeart/2005/8/layout/hProcess9"/>
-    <dgm:cxn modelId="{DD22510E-771A-424D-9099-BEB9672A95E6}" type="presParOf" srcId="{FA02EADB-200D-468E-A9B8-0E611D5837BF}" destId="{472DA594-DA92-41D6-AAC0-E382C4F11B18}" srcOrd="2" destOrd="0" presId="urn:microsoft.com/office/officeart/2005/8/layout/hProcess9"/>
-    <dgm:cxn modelId="{9FF5B038-5CD1-4EE8-8ADD-58A51FCF3DDB}" type="presParOf" srcId="{FA02EADB-200D-468E-A9B8-0E611D5837BF}" destId="{54BFD1D5-ED4E-4E45-A78E-9DF8DF97E190}" srcOrd="3" destOrd="0" presId="urn:microsoft.com/office/officeart/2005/8/layout/hProcess9"/>
-    <dgm:cxn modelId="{54CFAE2D-37FE-486E-953B-F205AF8C00C5}" type="presParOf" srcId="{FA02EADB-200D-468E-A9B8-0E611D5837BF}" destId="{9BF5AFEA-C54D-4EA6-9911-3B394DCAD6FA}" srcOrd="4" destOrd="0" presId="urn:microsoft.com/office/officeart/2005/8/layout/hProcess9"/>
+    <dgm:cxn modelId="{C6AD88FF-58A2-475C-A883-B5199FE8F85C}" type="presOf" srcId="{49C01858-8FB9-4F59-B065-C1AB3F4CAF72}" destId="{0683A270-7D89-47BB-81E2-F4C6C09F7780}" srcOrd="0" destOrd="0" presId="urn:microsoft.com/office/officeart/2005/8/layout/hProcess9"/>
+    <dgm:cxn modelId="{34C610D2-4410-46D2-A481-B6B4CDB949A2}" type="presOf" srcId="{353B2FDE-723B-4174-8092-EF50ED9B1DB0}" destId="{9BF5AFEA-C54D-4EA6-9911-3B394DCAD6FA}" srcOrd="0" destOrd="0" presId="urn:microsoft.com/office/officeart/2005/8/layout/hProcess9"/>
+    <dgm:cxn modelId="{E7429F22-36C9-42E6-A48E-4DAA12038E65}" type="presParOf" srcId="{C6AFF46C-4263-4EA9-95F0-26998E2E464D}" destId="{94833328-4F0F-4E3D-8CBB-57110E9AFAA0}" srcOrd="0" destOrd="0" presId="urn:microsoft.com/office/officeart/2005/8/layout/hProcess9"/>
+    <dgm:cxn modelId="{F95ADE2E-2848-476C-9165-943510E68358}" type="presParOf" srcId="{C6AFF46C-4263-4EA9-95F0-26998E2E464D}" destId="{FA02EADB-200D-468E-A9B8-0E611D5837BF}" srcOrd="1" destOrd="0" presId="urn:microsoft.com/office/officeart/2005/8/layout/hProcess9"/>
+    <dgm:cxn modelId="{765249DF-0F44-497A-826D-AD2F7B7CB446}" type="presParOf" srcId="{FA02EADB-200D-468E-A9B8-0E611D5837BF}" destId="{0683A270-7D89-47BB-81E2-F4C6C09F7780}" srcOrd="0" destOrd="0" presId="urn:microsoft.com/office/officeart/2005/8/layout/hProcess9"/>
+    <dgm:cxn modelId="{4EFC2787-9ACB-46DF-88D0-DB17D7F6BD31}" type="presParOf" srcId="{FA02EADB-200D-468E-A9B8-0E611D5837BF}" destId="{60903ABD-6943-476F-B851-E299FB9C9158}" srcOrd="1" destOrd="0" presId="urn:microsoft.com/office/officeart/2005/8/layout/hProcess9"/>
+    <dgm:cxn modelId="{3F81158D-8C84-4C54-9FAB-0FFD2FB571EB}" type="presParOf" srcId="{FA02EADB-200D-468E-A9B8-0E611D5837BF}" destId="{472DA594-DA92-41D6-AAC0-E382C4F11B18}" srcOrd="2" destOrd="0" presId="urn:microsoft.com/office/officeart/2005/8/layout/hProcess9"/>
+    <dgm:cxn modelId="{B0833794-D529-4F81-BFC8-0B0FE8498546}" type="presParOf" srcId="{FA02EADB-200D-468E-A9B8-0E611D5837BF}" destId="{54BFD1D5-ED4E-4E45-A78E-9DF8DF97E190}" srcOrd="3" destOrd="0" presId="urn:microsoft.com/office/officeart/2005/8/layout/hProcess9"/>
+    <dgm:cxn modelId="{C6598E1B-805F-4222-A52F-1101EC3B3B5A}" type="presParOf" srcId="{FA02EADB-200D-468E-A9B8-0E611D5837BF}" destId="{9BF5AFEA-C54D-4EA6-9911-3B394DCAD6FA}" srcOrd="4" destOrd="0" presId="urn:microsoft.com/office/officeart/2005/8/layout/hProcess9"/>
   </dgm:cxnLst>
   <dgm:bg/>
   <dgm:whole/>
   <dgm:extLst>
     <a:ext uri="http://schemas.microsoft.com/office/drawing/2008/diagram">
-      <dsp:dataModelExt xmlns:dsp="http://schemas.microsoft.com/office/drawing/2008/diagram" relId="rId14" minVer="http://schemas.openxmlformats.org/drawingml/2006/diagram"/>
+      <dsp:dataModelExt xmlns:dsp="http://schemas.microsoft.com/office/drawing/2008/diagram" relId="rId15" minVer="http://schemas.openxmlformats.org/drawingml/2006/diagram"/>
     </a:ext>
   </dgm:extLst>
 </dgm:dataModel>
@@ -22720,35 +22957,35 @@
   </dgm:ptLst>
   <dgm:cxnLst>
     <dgm:cxn modelId="{7F3450EE-B679-4F03-9A55-6B2ADEE777B5}" srcId="{3A807B43-528C-4A8E-9259-ED830935A8BF}" destId="{59258780-DDED-42D8-A618-843D0DA931CE}" srcOrd="0" destOrd="0" parTransId="{D0009D5A-179D-4229-A1F3-87240C9183DA}" sibTransId="{2942D394-0FF5-4E5D-9516-FF95FAE2D01E}"/>
-    <dgm:cxn modelId="{8E1E3587-455E-4BAD-B95F-943F38D4A7CC}" type="presOf" srcId="{BDDF3AB7-5416-471D-A220-0D63FBF4B14C}" destId="{97C5E629-B880-429C-875F-73194E73F26E}" srcOrd="0" destOrd="0" presId="urn:microsoft.com/office/officeart/2005/8/layout/chevron2"/>
     <dgm:cxn modelId="{8A724ED1-6177-4FB0-937D-33360402D95F}" srcId="{3A807B43-528C-4A8E-9259-ED830935A8BF}" destId="{C9402005-F479-4236-80C3-F7BCE889479E}" srcOrd="2" destOrd="0" parTransId="{763C4F43-4149-4C85-8ADA-EFEA38C5B58C}" sibTransId="{1A512BF6-F2CF-4377-AF08-D505C9CFAFAA}"/>
-    <dgm:cxn modelId="{E8E7D97F-6272-4A59-B23C-6546FD5DF20A}" type="presOf" srcId="{C9402005-F479-4236-80C3-F7BCE889479E}" destId="{A3CFB780-31D5-4ADF-8C76-27CF26FE35AA}" srcOrd="0" destOrd="0" presId="urn:microsoft.com/office/officeart/2005/8/layout/chevron2"/>
-    <dgm:cxn modelId="{1AA6F2FC-A1C5-4D6D-8503-C4C3DD1A7B91}" type="presOf" srcId="{F48AAA48-6DBF-42CB-A02E-A8473244B40E}" destId="{3289479A-4DF2-4046-B177-748B6D45680D}" srcOrd="0" destOrd="0" presId="urn:microsoft.com/office/officeart/2005/8/layout/chevron2"/>
-    <dgm:cxn modelId="{4D4439FD-C8BF-4007-87D3-D2B7E25A0A55}" type="presOf" srcId="{B563EB10-4369-4DAB-B068-0F8C88EA7840}" destId="{8E2CCD0B-42AB-45AE-9467-E5453E96BE85}" srcOrd="0" destOrd="0" presId="urn:microsoft.com/office/officeart/2005/8/layout/chevron2"/>
-    <dgm:cxn modelId="{6EFD2F91-F428-43C1-A8A5-320BDAFE4F26}" type="presOf" srcId="{3A807B43-528C-4A8E-9259-ED830935A8BF}" destId="{A047D5ED-D0B3-4799-B8DE-E8224CB8322F}" srcOrd="0" destOrd="0" presId="urn:microsoft.com/office/officeart/2005/8/layout/chevron2"/>
+    <dgm:cxn modelId="{76624F75-C3B4-421A-95EF-86BB73137628}" type="presOf" srcId="{F48AAA48-6DBF-42CB-A02E-A8473244B40E}" destId="{3289479A-4DF2-4046-B177-748B6D45680D}" srcOrd="0" destOrd="0" presId="urn:microsoft.com/office/officeart/2005/8/layout/chevron2"/>
     <dgm:cxn modelId="{009A16D7-9972-4ED2-A835-31F13457A326}" srcId="{3A807B43-528C-4A8E-9259-ED830935A8BF}" destId="{F48AAA48-6DBF-42CB-A02E-A8473244B40E}" srcOrd="1" destOrd="0" parTransId="{5BED9790-9C15-4567-8052-6B0D51E5D951}" sibTransId="{8538000D-71DB-4A73-853B-A106D743577B}"/>
     <dgm:cxn modelId="{273F2F28-0500-4C9F-A6F4-F05AD2D17C99}" srcId="{F48AAA48-6DBF-42CB-A02E-A8473244B40E}" destId="{BDDF3AB7-5416-471D-A220-0D63FBF4B14C}" srcOrd="0" destOrd="0" parTransId="{3D27BE43-0C92-4374-BB9C-978896D20497}" sibTransId="{1CE36F6F-0415-41A4-B75D-C229D4E6B09C}"/>
-    <dgm:cxn modelId="{B52645F9-2B23-4125-8591-DD6D7A72CF4A}" type="presOf" srcId="{D45CC6BC-977F-4BA4-BF91-65DCF30FB6D4}" destId="{AC761CC8-440E-4113-9196-C95173FDE21F}" srcOrd="0" destOrd="0" presId="urn:microsoft.com/office/officeart/2005/8/layout/chevron2"/>
+    <dgm:cxn modelId="{DCB7237E-8426-4418-851F-D419DD3999AE}" type="presOf" srcId="{3A807B43-528C-4A8E-9259-ED830935A8BF}" destId="{A047D5ED-D0B3-4799-B8DE-E8224CB8322F}" srcOrd="0" destOrd="0" presId="urn:microsoft.com/office/officeart/2005/8/layout/chevron2"/>
+    <dgm:cxn modelId="{6F00F746-194C-41EC-B7DA-F41B3EF00D68}" type="presOf" srcId="{BDDF3AB7-5416-471D-A220-0D63FBF4B14C}" destId="{97C5E629-B880-429C-875F-73194E73F26E}" srcOrd="0" destOrd="0" presId="urn:microsoft.com/office/officeart/2005/8/layout/chevron2"/>
+    <dgm:cxn modelId="{2BC21619-4892-4D65-90D0-67B56F8382F7}" type="presOf" srcId="{B563EB10-4369-4DAB-B068-0F8C88EA7840}" destId="{8E2CCD0B-42AB-45AE-9467-E5453E96BE85}" srcOrd="0" destOrd="0" presId="urn:microsoft.com/office/officeart/2005/8/layout/chevron2"/>
+    <dgm:cxn modelId="{03DF7D11-5A3E-4519-9714-0FD463BF848C}" type="presOf" srcId="{C9402005-F479-4236-80C3-F7BCE889479E}" destId="{A3CFB780-31D5-4ADF-8C76-27CF26FE35AA}" srcOrd="0" destOrd="0" presId="urn:microsoft.com/office/officeart/2005/8/layout/chevron2"/>
+    <dgm:cxn modelId="{B1304D51-D32D-4CCC-A918-AEF280B546DA}" type="presOf" srcId="{D45CC6BC-977F-4BA4-BF91-65DCF30FB6D4}" destId="{AC761CC8-440E-4113-9196-C95173FDE21F}" srcOrd="0" destOrd="0" presId="urn:microsoft.com/office/officeart/2005/8/layout/chevron2"/>
+    <dgm:cxn modelId="{9A583BDA-B6D3-4CAA-BEE4-FD7AE296B55A}" type="presOf" srcId="{59258780-DDED-42D8-A618-843D0DA931CE}" destId="{19F4F390-F1FA-493F-94C3-BB588BA22872}" srcOrd="0" destOrd="0" presId="urn:microsoft.com/office/officeart/2005/8/layout/chevron2"/>
     <dgm:cxn modelId="{7658C751-5D5F-4B0D-9AD8-8E31BC959E6A}" srcId="{59258780-DDED-42D8-A618-843D0DA931CE}" destId="{B563EB10-4369-4DAB-B068-0F8C88EA7840}" srcOrd="0" destOrd="0" parTransId="{526EAC97-FD56-4AB5-B422-D43120AC7635}" sibTransId="{842AD55C-C2A6-4572-80BD-F32F5C20A26B}"/>
-    <dgm:cxn modelId="{CE6A5232-74C5-49CF-B223-C79073DC7C32}" type="presOf" srcId="{59258780-DDED-42D8-A618-843D0DA931CE}" destId="{19F4F390-F1FA-493F-94C3-BB588BA22872}" srcOrd="0" destOrd="0" presId="urn:microsoft.com/office/officeart/2005/8/layout/chevron2"/>
     <dgm:cxn modelId="{FE02A317-40DC-4426-B1FD-3941C8CC30C8}" srcId="{C9402005-F479-4236-80C3-F7BCE889479E}" destId="{D45CC6BC-977F-4BA4-BF91-65DCF30FB6D4}" srcOrd="0" destOrd="0" parTransId="{C7D28F4E-3ED6-4BD3-A6ED-061D7D68300A}" sibTransId="{98B828D0-0A5A-442C-B55F-C08E95AA7058}"/>
-    <dgm:cxn modelId="{A43F82A7-B066-4372-90A2-A77C243BBB5F}" type="presParOf" srcId="{A047D5ED-D0B3-4799-B8DE-E8224CB8322F}" destId="{78F61503-EE92-45ED-A11B-3A707B1EE0F6}" srcOrd="0" destOrd="0" presId="urn:microsoft.com/office/officeart/2005/8/layout/chevron2"/>
-    <dgm:cxn modelId="{14996219-7D0A-43D8-8406-149505C925C0}" type="presParOf" srcId="{78F61503-EE92-45ED-A11B-3A707B1EE0F6}" destId="{19F4F390-F1FA-493F-94C3-BB588BA22872}" srcOrd="0" destOrd="0" presId="urn:microsoft.com/office/officeart/2005/8/layout/chevron2"/>
-    <dgm:cxn modelId="{6CEC4200-718F-4ACD-88D9-F904FDF3BECA}" type="presParOf" srcId="{78F61503-EE92-45ED-A11B-3A707B1EE0F6}" destId="{8E2CCD0B-42AB-45AE-9467-E5453E96BE85}" srcOrd="1" destOrd="0" presId="urn:microsoft.com/office/officeart/2005/8/layout/chevron2"/>
-    <dgm:cxn modelId="{E7442465-5119-4326-8AEB-08DA91E8ACB1}" type="presParOf" srcId="{A047D5ED-D0B3-4799-B8DE-E8224CB8322F}" destId="{D5012BFF-69EA-4D8B-B26E-EE59DB94966A}" srcOrd="1" destOrd="0" presId="urn:microsoft.com/office/officeart/2005/8/layout/chevron2"/>
-    <dgm:cxn modelId="{E2EA3643-392E-45DC-BD06-BEF1039419A8}" type="presParOf" srcId="{A047D5ED-D0B3-4799-B8DE-E8224CB8322F}" destId="{5518E7A5-E97A-4FD7-9137-2C08570CADD7}" srcOrd="2" destOrd="0" presId="urn:microsoft.com/office/officeart/2005/8/layout/chevron2"/>
-    <dgm:cxn modelId="{2D27D4C7-3F2A-4758-BF7A-B3C13F08E064}" type="presParOf" srcId="{5518E7A5-E97A-4FD7-9137-2C08570CADD7}" destId="{3289479A-4DF2-4046-B177-748B6D45680D}" srcOrd="0" destOrd="0" presId="urn:microsoft.com/office/officeart/2005/8/layout/chevron2"/>
-    <dgm:cxn modelId="{DEB77E7A-946A-468D-B32E-DE396BE51702}" type="presParOf" srcId="{5518E7A5-E97A-4FD7-9137-2C08570CADD7}" destId="{97C5E629-B880-429C-875F-73194E73F26E}" srcOrd="1" destOrd="0" presId="urn:microsoft.com/office/officeart/2005/8/layout/chevron2"/>
-    <dgm:cxn modelId="{B8CFABC6-CAEA-4CA8-B27F-12095B8B11EA}" type="presParOf" srcId="{A047D5ED-D0B3-4799-B8DE-E8224CB8322F}" destId="{2717613C-98DA-4459-861D-040AF5863CAC}" srcOrd="3" destOrd="0" presId="urn:microsoft.com/office/officeart/2005/8/layout/chevron2"/>
-    <dgm:cxn modelId="{0F5BDD20-9263-4C5E-8353-8405CC0395E8}" type="presParOf" srcId="{A047D5ED-D0B3-4799-B8DE-E8224CB8322F}" destId="{970A78BF-4489-4F56-84B6-EC2B905F3A32}" srcOrd="4" destOrd="0" presId="urn:microsoft.com/office/officeart/2005/8/layout/chevron2"/>
-    <dgm:cxn modelId="{6BAAA2C0-EFDE-458A-9A7F-60C011510A2B}" type="presParOf" srcId="{970A78BF-4489-4F56-84B6-EC2B905F3A32}" destId="{A3CFB780-31D5-4ADF-8C76-27CF26FE35AA}" srcOrd="0" destOrd="0" presId="urn:microsoft.com/office/officeart/2005/8/layout/chevron2"/>
-    <dgm:cxn modelId="{CADEC8E3-53BA-458E-9A77-673F3742E968}" type="presParOf" srcId="{970A78BF-4489-4F56-84B6-EC2B905F3A32}" destId="{AC761CC8-440E-4113-9196-C95173FDE21F}" srcOrd="1" destOrd="0" presId="urn:microsoft.com/office/officeart/2005/8/layout/chevron2"/>
+    <dgm:cxn modelId="{CC848E10-A320-4EA5-8879-492894B1803D}" type="presParOf" srcId="{A047D5ED-D0B3-4799-B8DE-E8224CB8322F}" destId="{78F61503-EE92-45ED-A11B-3A707B1EE0F6}" srcOrd="0" destOrd="0" presId="urn:microsoft.com/office/officeart/2005/8/layout/chevron2"/>
+    <dgm:cxn modelId="{FFA913C4-6601-4B9D-9BDA-44B910E33774}" type="presParOf" srcId="{78F61503-EE92-45ED-A11B-3A707B1EE0F6}" destId="{19F4F390-F1FA-493F-94C3-BB588BA22872}" srcOrd="0" destOrd="0" presId="urn:microsoft.com/office/officeart/2005/8/layout/chevron2"/>
+    <dgm:cxn modelId="{2449E46B-FBD9-4DA5-9187-C94B8BECA458}" type="presParOf" srcId="{78F61503-EE92-45ED-A11B-3A707B1EE0F6}" destId="{8E2CCD0B-42AB-45AE-9467-E5453E96BE85}" srcOrd="1" destOrd="0" presId="urn:microsoft.com/office/officeart/2005/8/layout/chevron2"/>
+    <dgm:cxn modelId="{3D9FA2C3-A83A-4311-9E83-1E81D811CC64}" type="presParOf" srcId="{A047D5ED-D0B3-4799-B8DE-E8224CB8322F}" destId="{D5012BFF-69EA-4D8B-B26E-EE59DB94966A}" srcOrd="1" destOrd="0" presId="urn:microsoft.com/office/officeart/2005/8/layout/chevron2"/>
+    <dgm:cxn modelId="{97018B83-0105-48DA-843B-4BEC3E4A034F}" type="presParOf" srcId="{A047D5ED-D0B3-4799-B8DE-E8224CB8322F}" destId="{5518E7A5-E97A-4FD7-9137-2C08570CADD7}" srcOrd="2" destOrd="0" presId="urn:microsoft.com/office/officeart/2005/8/layout/chevron2"/>
+    <dgm:cxn modelId="{256D5A8D-1D4E-41AD-BB5C-22A83379A122}" type="presParOf" srcId="{5518E7A5-E97A-4FD7-9137-2C08570CADD7}" destId="{3289479A-4DF2-4046-B177-748B6D45680D}" srcOrd="0" destOrd="0" presId="urn:microsoft.com/office/officeart/2005/8/layout/chevron2"/>
+    <dgm:cxn modelId="{5405C027-519D-4A26-BC20-3EE78FA36915}" type="presParOf" srcId="{5518E7A5-E97A-4FD7-9137-2C08570CADD7}" destId="{97C5E629-B880-429C-875F-73194E73F26E}" srcOrd="1" destOrd="0" presId="urn:microsoft.com/office/officeart/2005/8/layout/chevron2"/>
+    <dgm:cxn modelId="{8238DF3B-7F5F-4A21-8940-F741AD1DA872}" type="presParOf" srcId="{A047D5ED-D0B3-4799-B8DE-E8224CB8322F}" destId="{2717613C-98DA-4459-861D-040AF5863CAC}" srcOrd="3" destOrd="0" presId="urn:microsoft.com/office/officeart/2005/8/layout/chevron2"/>
+    <dgm:cxn modelId="{B4AC620F-9F45-4CB8-8823-0410F15D66C5}" type="presParOf" srcId="{A047D5ED-D0B3-4799-B8DE-E8224CB8322F}" destId="{970A78BF-4489-4F56-84B6-EC2B905F3A32}" srcOrd="4" destOrd="0" presId="urn:microsoft.com/office/officeart/2005/8/layout/chevron2"/>
+    <dgm:cxn modelId="{E9CE7F53-A0ED-4EBD-9299-EBAFABF8D8A5}" type="presParOf" srcId="{970A78BF-4489-4F56-84B6-EC2B905F3A32}" destId="{A3CFB780-31D5-4ADF-8C76-27CF26FE35AA}" srcOrd="0" destOrd="0" presId="urn:microsoft.com/office/officeart/2005/8/layout/chevron2"/>
+    <dgm:cxn modelId="{224E601A-8AB1-4C27-AFFA-15A0B47DF226}" type="presParOf" srcId="{970A78BF-4489-4F56-84B6-EC2B905F3A32}" destId="{AC761CC8-440E-4113-9196-C95173FDE21F}" srcOrd="1" destOrd="0" presId="urn:microsoft.com/office/officeart/2005/8/layout/chevron2"/>
   </dgm:cxnLst>
   <dgm:bg/>
   <dgm:whole/>
   <dgm:extLst>
     <a:ext uri="http://schemas.microsoft.com/office/drawing/2008/diagram">
-      <dsp:dataModelExt xmlns:dsp="http://schemas.microsoft.com/office/drawing/2008/diagram" relId="rId19" minVer="http://schemas.openxmlformats.org/drawingml/2006/diagram"/>
+      <dsp:dataModelExt xmlns:dsp="http://schemas.microsoft.com/office/drawing/2008/diagram" relId="rId20" minVer="http://schemas.openxmlformats.org/drawingml/2006/diagram"/>
     </a:ext>
   </dgm:extLst>
 </dgm:dataModel>
@@ -23118,34 +23355,34 @@
   <dgm:cxnLst>
     <dgm:cxn modelId="{7F3450EE-B679-4F03-9A55-6B2ADEE777B5}" srcId="{3A807B43-528C-4A8E-9259-ED830935A8BF}" destId="{59258780-DDED-42D8-A618-843D0DA931CE}" srcOrd="0" destOrd="0" parTransId="{D0009D5A-179D-4229-A1F3-87240C9183DA}" sibTransId="{2942D394-0FF5-4E5D-9516-FF95FAE2D01E}"/>
     <dgm:cxn modelId="{8A724ED1-6177-4FB0-937D-33360402D95F}" srcId="{3A807B43-528C-4A8E-9259-ED830935A8BF}" destId="{C9402005-F479-4236-80C3-F7BCE889479E}" srcOrd="2" destOrd="0" parTransId="{763C4F43-4149-4C85-8ADA-EFEA38C5B58C}" sibTransId="{1A512BF6-F2CF-4377-AF08-D505C9CFAFAA}"/>
-    <dgm:cxn modelId="{6EB0B5F6-088E-4548-BD33-AC85A367DF41}" type="presOf" srcId="{3A807B43-528C-4A8E-9259-ED830935A8BF}" destId="{A047D5ED-D0B3-4799-B8DE-E8224CB8322F}" srcOrd="0" destOrd="0" presId="urn:microsoft.com/office/officeart/2005/8/layout/chevron2"/>
+    <dgm:cxn modelId="{104E0F9E-BAAC-4545-833B-8FB4174543F6}" type="presOf" srcId="{3A807B43-528C-4A8E-9259-ED830935A8BF}" destId="{A047D5ED-D0B3-4799-B8DE-E8224CB8322F}" srcOrd="0" destOrd="0" presId="urn:microsoft.com/office/officeart/2005/8/layout/chevron2"/>
     <dgm:cxn modelId="{009A16D7-9972-4ED2-A835-31F13457A326}" srcId="{3A807B43-528C-4A8E-9259-ED830935A8BF}" destId="{F48AAA48-6DBF-42CB-A02E-A8473244B40E}" srcOrd="1" destOrd="0" parTransId="{5BED9790-9C15-4567-8052-6B0D51E5D951}" sibTransId="{8538000D-71DB-4A73-853B-A106D743577B}"/>
     <dgm:cxn modelId="{273F2F28-0500-4C9F-A6F4-F05AD2D17C99}" srcId="{F48AAA48-6DBF-42CB-A02E-A8473244B40E}" destId="{BDDF3AB7-5416-471D-A220-0D63FBF4B14C}" srcOrd="0" destOrd="0" parTransId="{3D27BE43-0C92-4374-BB9C-978896D20497}" sibTransId="{1CE36F6F-0415-41A4-B75D-C229D4E6B09C}"/>
-    <dgm:cxn modelId="{5C4E1815-202C-44FD-B9AD-C9DC850FE249}" type="presOf" srcId="{F48AAA48-6DBF-42CB-A02E-A8473244B40E}" destId="{3289479A-4DF2-4046-B177-748B6D45680D}" srcOrd="0" destOrd="0" presId="urn:microsoft.com/office/officeart/2005/8/layout/chevron2"/>
-    <dgm:cxn modelId="{F8CC8C89-3574-4EF2-B67A-852EE8FC7CA9}" type="presOf" srcId="{BDDF3AB7-5416-471D-A220-0D63FBF4B14C}" destId="{97C5E629-B880-429C-875F-73194E73F26E}" srcOrd="0" destOrd="0" presId="urn:microsoft.com/office/officeart/2005/8/layout/chevron2"/>
-    <dgm:cxn modelId="{424CE0E3-032F-4A99-96AC-A3DFBF853DCD}" type="presOf" srcId="{B563EB10-4369-4DAB-B068-0F8C88EA7840}" destId="{8E2CCD0B-42AB-45AE-9467-E5453E96BE85}" srcOrd="0" destOrd="0" presId="urn:microsoft.com/office/officeart/2005/8/layout/chevron2"/>
-    <dgm:cxn modelId="{6BD0AC3A-509C-40B0-A3BB-AE8F38F2D4FB}" type="presOf" srcId="{D45CC6BC-977F-4BA4-BF91-65DCF30FB6D4}" destId="{AC761CC8-440E-4113-9196-C95173FDE21F}" srcOrd="0" destOrd="0" presId="urn:microsoft.com/office/officeart/2005/8/layout/chevron2"/>
-    <dgm:cxn modelId="{CFC66A26-75AF-4853-956C-1796A594B0F5}" type="presOf" srcId="{59258780-DDED-42D8-A618-843D0DA931CE}" destId="{19F4F390-F1FA-493F-94C3-BB588BA22872}" srcOrd="0" destOrd="0" presId="urn:microsoft.com/office/officeart/2005/8/layout/chevron2"/>
+    <dgm:cxn modelId="{8EEA2829-7279-4B61-81A7-309C6BBD8DFE}" type="presOf" srcId="{59258780-DDED-42D8-A618-843D0DA931CE}" destId="{19F4F390-F1FA-493F-94C3-BB588BA22872}" srcOrd="0" destOrd="0" presId="urn:microsoft.com/office/officeart/2005/8/layout/chevron2"/>
+    <dgm:cxn modelId="{FDB82029-7535-4ED2-8BA6-B1C0DFACFA67}" type="presOf" srcId="{D45CC6BC-977F-4BA4-BF91-65DCF30FB6D4}" destId="{AC761CC8-440E-4113-9196-C95173FDE21F}" srcOrd="0" destOrd="0" presId="urn:microsoft.com/office/officeart/2005/8/layout/chevron2"/>
+    <dgm:cxn modelId="{66C16E7A-A9E1-4AA0-B036-615A98C236DA}" type="presOf" srcId="{F48AAA48-6DBF-42CB-A02E-A8473244B40E}" destId="{3289479A-4DF2-4046-B177-748B6D45680D}" srcOrd="0" destOrd="0" presId="urn:microsoft.com/office/officeart/2005/8/layout/chevron2"/>
+    <dgm:cxn modelId="{872DC047-C0F7-4539-A212-29FA80D61241}" type="presOf" srcId="{C9402005-F479-4236-80C3-F7BCE889479E}" destId="{A3CFB780-31D5-4ADF-8C76-27CF26FE35AA}" srcOrd="0" destOrd="0" presId="urn:microsoft.com/office/officeart/2005/8/layout/chevron2"/>
+    <dgm:cxn modelId="{F69E5DE1-F176-4B0C-922D-41F340010617}" type="presOf" srcId="{B563EB10-4369-4DAB-B068-0F8C88EA7840}" destId="{8E2CCD0B-42AB-45AE-9467-E5453E96BE85}" srcOrd="0" destOrd="0" presId="urn:microsoft.com/office/officeart/2005/8/layout/chevron2"/>
+    <dgm:cxn modelId="{23CDDB6A-A97E-44B0-8DD3-6CB58973183E}" type="presOf" srcId="{BDDF3AB7-5416-471D-A220-0D63FBF4B14C}" destId="{97C5E629-B880-429C-875F-73194E73F26E}" srcOrd="0" destOrd="0" presId="urn:microsoft.com/office/officeart/2005/8/layout/chevron2"/>
     <dgm:cxn modelId="{7658C751-5D5F-4B0D-9AD8-8E31BC959E6A}" srcId="{59258780-DDED-42D8-A618-843D0DA931CE}" destId="{B563EB10-4369-4DAB-B068-0F8C88EA7840}" srcOrd="0" destOrd="0" parTransId="{526EAC97-FD56-4AB5-B422-D43120AC7635}" sibTransId="{842AD55C-C2A6-4572-80BD-F32F5C20A26B}"/>
     <dgm:cxn modelId="{FE02A317-40DC-4426-B1FD-3941C8CC30C8}" srcId="{C9402005-F479-4236-80C3-F7BCE889479E}" destId="{D45CC6BC-977F-4BA4-BF91-65DCF30FB6D4}" srcOrd="0" destOrd="0" parTransId="{C7D28F4E-3ED6-4BD3-A6ED-061D7D68300A}" sibTransId="{98B828D0-0A5A-442C-B55F-C08E95AA7058}"/>
-    <dgm:cxn modelId="{C853D710-DAC3-4480-B571-FDF6AF55C01C}" type="presOf" srcId="{C9402005-F479-4236-80C3-F7BCE889479E}" destId="{A3CFB780-31D5-4ADF-8C76-27CF26FE35AA}" srcOrd="0" destOrd="0" presId="urn:microsoft.com/office/officeart/2005/8/layout/chevron2"/>
-    <dgm:cxn modelId="{17F2D2D2-D1F4-4A79-A783-5C90239A161A}" type="presParOf" srcId="{A047D5ED-D0B3-4799-B8DE-E8224CB8322F}" destId="{78F61503-EE92-45ED-A11B-3A707B1EE0F6}" srcOrd="0" destOrd="0" presId="urn:microsoft.com/office/officeart/2005/8/layout/chevron2"/>
-    <dgm:cxn modelId="{A9D60E2F-5FE6-4017-829F-923A389E0BC1}" type="presParOf" srcId="{78F61503-EE92-45ED-A11B-3A707B1EE0F6}" destId="{19F4F390-F1FA-493F-94C3-BB588BA22872}" srcOrd="0" destOrd="0" presId="urn:microsoft.com/office/officeart/2005/8/layout/chevron2"/>
-    <dgm:cxn modelId="{91657F34-ABDB-46EC-B26F-E0BA8306795F}" type="presParOf" srcId="{78F61503-EE92-45ED-A11B-3A707B1EE0F6}" destId="{8E2CCD0B-42AB-45AE-9467-E5453E96BE85}" srcOrd="1" destOrd="0" presId="urn:microsoft.com/office/officeart/2005/8/layout/chevron2"/>
-    <dgm:cxn modelId="{4DAF8EC4-E64C-4190-85CC-40B96E07DC2F}" type="presParOf" srcId="{A047D5ED-D0B3-4799-B8DE-E8224CB8322F}" destId="{D5012BFF-69EA-4D8B-B26E-EE59DB94966A}" srcOrd="1" destOrd="0" presId="urn:microsoft.com/office/officeart/2005/8/layout/chevron2"/>
-    <dgm:cxn modelId="{290EA1C0-8E63-4548-B918-23227A5CB9C3}" type="presParOf" srcId="{A047D5ED-D0B3-4799-B8DE-E8224CB8322F}" destId="{5518E7A5-E97A-4FD7-9137-2C08570CADD7}" srcOrd="2" destOrd="0" presId="urn:microsoft.com/office/officeart/2005/8/layout/chevron2"/>
-    <dgm:cxn modelId="{D68BF84D-397F-4F41-AF92-0300A64AC385}" type="presParOf" srcId="{5518E7A5-E97A-4FD7-9137-2C08570CADD7}" destId="{3289479A-4DF2-4046-B177-748B6D45680D}" srcOrd="0" destOrd="0" presId="urn:microsoft.com/office/officeart/2005/8/layout/chevron2"/>
-    <dgm:cxn modelId="{DFDDC3ED-5998-479F-92D9-D0B56A94F98B}" type="presParOf" srcId="{5518E7A5-E97A-4FD7-9137-2C08570CADD7}" destId="{97C5E629-B880-429C-875F-73194E73F26E}" srcOrd="1" destOrd="0" presId="urn:microsoft.com/office/officeart/2005/8/layout/chevron2"/>
-    <dgm:cxn modelId="{C2338905-3A8D-4263-8D74-37D93CC71FA8}" type="presParOf" srcId="{A047D5ED-D0B3-4799-B8DE-E8224CB8322F}" destId="{2717613C-98DA-4459-861D-040AF5863CAC}" srcOrd="3" destOrd="0" presId="urn:microsoft.com/office/officeart/2005/8/layout/chevron2"/>
-    <dgm:cxn modelId="{1946FE5E-9775-4032-B006-B39F87933CE2}" type="presParOf" srcId="{A047D5ED-D0B3-4799-B8DE-E8224CB8322F}" destId="{970A78BF-4489-4F56-84B6-EC2B905F3A32}" srcOrd="4" destOrd="0" presId="urn:microsoft.com/office/officeart/2005/8/layout/chevron2"/>
-    <dgm:cxn modelId="{81F3BEB1-E03D-423F-A81F-2A2CE93B731B}" type="presParOf" srcId="{970A78BF-4489-4F56-84B6-EC2B905F3A32}" destId="{A3CFB780-31D5-4ADF-8C76-27CF26FE35AA}" srcOrd="0" destOrd="0" presId="urn:microsoft.com/office/officeart/2005/8/layout/chevron2"/>
-    <dgm:cxn modelId="{DB136433-0F96-4063-B50F-0E2D0F2B1AC9}" type="presParOf" srcId="{970A78BF-4489-4F56-84B6-EC2B905F3A32}" destId="{AC761CC8-440E-4113-9196-C95173FDE21F}" srcOrd="1" destOrd="0" presId="urn:microsoft.com/office/officeart/2005/8/layout/chevron2"/>
+    <dgm:cxn modelId="{E17C3B06-3F47-46F9-9237-37051448480B}" type="presParOf" srcId="{A047D5ED-D0B3-4799-B8DE-E8224CB8322F}" destId="{78F61503-EE92-45ED-A11B-3A707B1EE0F6}" srcOrd="0" destOrd="0" presId="urn:microsoft.com/office/officeart/2005/8/layout/chevron2"/>
+    <dgm:cxn modelId="{F38D56CF-D916-4E7E-8847-D24A930CF86E}" type="presParOf" srcId="{78F61503-EE92-45ED-A11B-3A707B1EE0F6}" destId="{19F4F390-F1FA-493F-94C3-BB588BA22872}" srcOrd="0" destOrd="0" presId="urn:microsoft.com/office/officeart/2005/8/layout/chevron2"/>
+    <dgm:cxn modelId="{ED3BA0E4-58C3-4CF4-B426-453FBD71F363}" type="presParOf" srcId="{78F61503-EE92-45ED-A11B-3A707B1EE0F6}" destId="{8E2CCD0B-42AB-45AE-9467-E5453E96BE85}" srcOrd="1" destOrd="0" presId="urn:microsoft.com/office/officeart/2005/8/layout/chevron2"/>
+    <dgm:cxn modelId="{0EE41671-1124-411A-A06D-4A67DAABF328}" type="presParOf" srcId="{A047D5ED-D0B3-4799-B8DE-E8224CB8322F}" destId="{D5012BFF-69EA-4D8B-B26E-EE59DB94966A}" srcOrd="1" destOrd="0" presId="urn:microsoft.com/office/officeart/2005/8/layout/chevron2"/>
+    <dgm:cxn modelId="{C8BA5FE6-A9A9-45F5-B33D-B0AD7D7A4671}" type="presParOf" srcId="{A047D5ED-D0B3-4799-B8DE-E8224CB8322F}" destId="{5518E7A5-E97A-4FD7-9137-2C08570CADD7}" srcOrd="2" destOrd="0" presId="urn:microsoft.com/office/officeart/2005/8/layout/chevron2"/>
+    <dgm:cxn modelId="{83738666-6FC0-4CF9-A9FE-64529347874A}" type="presParOf" srcId="{5518E7A5-E97A-4FD7-9137-2C08570CADD7}" destId="{3289479A-4DF2-4046-B177-748B6D45680D}" srcOrd="0" destOrd="0" presId="urn:microsoft.com/office/officeart/2005/8/layout/chevron2"/>
+    <dgm:cxn modelId="{758ED169-5F1E-4334-ADB6-F73329CE76B8}" type="presParOf" srcId="{5518E7A5-E97A-4FD7-9137-2C08570CADD7}" destId="{97C5E629-B880-429C-875F-73194E73F26E}" srcOrd="1" destOrd="0" presId="urn:microsoft.com/office/officeart/2005/8/layout/chevron2"/>
+    <dgm:cxn modelId="{C9353554-5442-4993-941D-F9599A672811}" type="presParOf" srcId="{A047D5ED-D0B3-4799-B8DE-E8224CB8322F}" destId="{2717613C-98DA-4459-861D-040AF5863CAC}" srcOrd="3" destOrd="0" presId="urn:microsoft.com/office/officeart/2005/8/layout/chevron2"/>
+    <dgm:cxn modelId="{2A0775D9-7B91-45BB-AD51-92F8AA0F1DCC}" type="presParOf" srcId="{A047D5ED-D0B3-4799-B8DE-E8224CB8322F}" destId="{970A78BF-4489-4F56-84B6-EC2B905F3A32}" srcOrd="4" destOrd="0" presId="urn:microsoft.com/office/officeart/2005/8/layout/chevron2"/>
+    <dgm:cxn modelId="{26791061-D410-4B1E-BF93-0E1DA4C2AA13}" type="presParOf" srcId="{970A78BF-4489-4F56-84B6-EC2B905F3A32}" destId="{A3CFB780-31D5-4ADF-8C76-27CF26FE35AA}" srcOrd="0" destOrd="0" presId="urn:microsoft.com/office/officeart/2005/8/layout/chevron2"/>
+    <dgm:cxn modelId="{4EC5BD06-8A05-4920-8B6A-2178E32CEBB0}" type="presParOf" srcId="{970A78BF-4489-4F56-84B6-EC2B905F3A32}" destId="{AC761CC8-440E-4113-9196-C95173FDE21F}" srcOrd="1" destOrd="0" presId="urn:microsoft.com/office/officeart/2005/8/layout/chevron2"/>
   </dgm:cxnLst>
   <dgm:bg/>
   <dgm:whole/>
   <dgm:extLst>
     <a:ext uri="http://schemas.microsoft.com/office/drawing/2008/diagram">
-      <dsp:dataModelExt xmlns:dsp="http://schemas.microsoft.com/office/drawing/2008/diagram" relId="rId24" minVer="http://schemas.openxmlformats.org/drawingml/2006/diagram"/>
+      <dsp:dataModelExt xmlns:dsp="http://schemas.microsoft.com/office/drawing/2008/diagram" relId="rId25" minVer="http://schemas.openxmlformats.org/drawingml/2006/diagram"/>
     </a:ext>
   </dgm:extLst>
 </dgm:dataModel>
@@ -23514,35 +23751,35 @@
   </dgm:ptLst>
   <dgm:cxnLst>
     <dgm:cxn modelId="{7F3450EE-B679-4F03-9A55-6B2ADEE777B5}" srcId="{3A807B43-528C-4A8E-9259-ED830935A8BF}" destId="{59258780-DDED-42D8-A618-843D0DA931CE}" srcOrd="0" destOrd="0" parTransId="{D0009D5A-179D-4229-A1F3-87240C9183DA}" sibTransId="{2942D394-0FF5-4E5D-9516-FF95FAE2D01E}"/>
+    <dgm:cxn modelId="{AB41B561-364C-46BC-ADC2-47F6EF95059F}" type="presOf" srcId="{F48AAA48-6DBF-42CB-A02E-A8473244B40E}" destId="{3289479A-4DF2-4046-B177-748B6D45680D}" srcOrd="0" destOrd="0" presId="urn:microsoft.com/office/officeart/2005/8/layout/chevron2"/>
     <dgm:cxn modelId="{8A724ED1-6177-4FB0-937D-33360402D95F}" srcId="{3A807B43-528C-4A8E-9259-ED830935A8BF}" destId="{C9402005-F479-4236-80C3-F7BCE889479E}" srcOrd="2" destOrd="0" parTransId="{763C4F43-4149-4C85-8ADA-EFEA38C5B58C}" sibTransId="{1A512BF6-F2CF-4377-AF08-D505C9CFAFAA}"/>
+    <dgm:cxn modelId="{9672FBB6-0A6A-4361-8A70-97438D914F89}" type="presOf" srcId="{3A807B43-528C-4A8E-9259-ED830935A8BF}" destId="{A047D5ED-D0B3-4799-B8DE-E8224CB8322F}" srcOrd="0" destOrd="0" presId="urn:microsoft.com/office/officeart/2005/8/layout/chevron2"/>
     <dgm:cxn modelId="{009A16D7-9972-4ED2-A835-31F13457A326}" srcId="{3A807B43-528C-4A8E-9259-ED830935A8BF}" destId="{F48AAA48-6DBF-42CB-A02E-A8473244B40E}" srcOrd="1" destOrd="0" parTransId="{5BED9790-9C15-4567-8052-6B0D51E5D951}" sibTransId="{8538000D-71DB-4A73-853B-A106D743577B}"/>
-    <dgm:cxn modelId="{5FDCD5BF-5085-4461-AFED-9F5C3C92DFC4}" type="presOf" srcId="{3A807B43-528C-4A8E-9259-ED830935A8BF}" destId="{A047D5ED-D0B3-4799-B8DE-E8224CB8322F}" srcOrd="0" destOrd="0" presId="urn:microsoft.com/office/officeart/2005/8/layout/chevron2"/>
+    <dgm:cxn modelId="{A9900AD1-F019-4205-96DA-5C6E8A547D51}" type="presOf" srcId="{BDDF3AB7-5416-471D-A220-0D63FBF4B14C}" destId="{97C5E629-B880-429C-875F-73194E73F26E}" srcOrd="0" destOrd="0" presId="urn:microsoft.com/office/officeart/2005/8/layout/chevron2"/>
     <dgm:cxn modelId="{273F2F28-0500-4C9F-A6F4-F05AD2D17C99}" srcId="{F48AAA48-6DBF-42CB-A02E-A8473244B40E}" destId="{BDDF3AB7-5416-471D-A220-0D63FBF4B14C}" srcOrd="0" destOrd="0" parTransId="{3D27BE43-0C92-4374-BB9C-978896D20497}" sibTransId="{1CE36F6F-0415-41A4-B75D-C229D4E6B09C}"/>
-    <dgm:cxn modelId="{F0D36D43-B235-4727-BCBC-431280390CC0}" type="presOf" srcId="{59258780-DDED-42D8-A618-843D0DA931CE}" destId="{19F4F390-F1FA-493F-94C3-BB588BA22872}" srcOrd="0" destOrd="0" presId="urn:microsoft.com/office/officeart/2005/8/layout/chevron2"/>
-    <dgm:cxn modelId="{2C304A9E-9E7F-4A0C-A546-838F28FA55B6}" type="presOf" srcId="{F48AAA48-6DBF-42CB-A02E-A8473244B40E}" destId="{3289479A-4DF2-4046-B177-748B6D45680D}" srcOrd="0" destOrd="0" presId="urn:microsoft.com/office/officeart/2005/8/layout/chevron2"/>
-    <dgm:cxn modelId="{AE135B3D-F3D5-4B07-BCAA-F148326037EC}" type="presOf" srcId="{BDDF3AB7-5416-471D-A220-0D63FBF4B14C}" destId="{97C5E629-B880-429C-875F-73194E73F26E}" srcOrd="0" destOrd="0" presId="urn:microsoft.com/office/officeart/2005/8/layout/chevron2"/>
-    <dgm:cxn modelId="{B23792EE-42DA-4B09-AD8F-6493CE4E6523}" type="presOf" srcId="{B563EB10-4369-4DAB-B068-0F8C88EA7840}" destId="{8E2CCD0B-42AB-45AE-9467-E5453E96BE85}" srcOrd="0" destOrd="0" presId="urn:microsoft.com/office/officeart/2005/8/layout/chevron2"/>
-    <dgm:cxn modelId="{B8C70727-1A91-4076-A338-09369A2A0B45}" type="presOf" srcId="{C9402005-F479-4236-80C3-F7BCE889479E}" destId="{A3CFB780-31D5-4ADF-8C76-27CF26FE35AA}" srcOrd="0" destOrd="0" presId="urn:microsoft.com/office/officeart/2005/8/layout/chevron2"/>
+    <dgm:cxn modelId="{1411997F-CD52-481B-B079-762F378F06C3}" type="presOf" srcId="{59258780-DDED-42D8-A618-843D0DA931CE}" destId="{19F4F390-F1FA-493F-94C3-BB588BA22872}" srcOrd="0" destOrd="0" presId="urn:microsoft.com/office/officeart/2005/8/layout/chevron2"/>
+    <dgm:cxn modelId="{E099FCA8-069D-4457-92C8-84BADB460459}" type="presOf" srcId="{C9402005-F479-4236-80C3-F7BCE889479E}" destId="{A3CFB780-31D5-4ADF-8C76-27CF26FE35AA}" srcOrd="0" destOrd="0" presId="urn:microsoft.com/office/officeart/2005/8/layout/chevron2"/>
+    <dgm:cxn modelId="{5D064852-6491-45B6-AEF9-13DDA35DA0A6}" type="presOf" srcId="{B563EB10-4369-4DAB-B068-0F8C88EA7840}" destId="{8E2CCD0B-42AB-45AE-9467-E5453E96BE85}" srcOrd="0" destOrd="0" presId="urn:microsoft.com/office/officeart/2005/8/layout/chevron2"/>
     <dgm:cxn modelId="{7658C751-5D5F-4B0D-9AD8-8E31BC959E6A}" srcId="{59258780-DDED-42D8-A618-843D0DA931CE}" destId="{B563EB10-4369-4DAB-B068-0F8C88EA7840}" srcOrd="0" destOrd="0" parTransId="{526EAC97-FD56-4AB5-B422-D43120AC7635}" sibTransId="{842AD55C-C2A6-4572-80BD-F32F5C20A26B}"/>
     <dgm:cxn modelId="{FE02A317-40DC-4426-B1FD-3941C8CC30C8}" srcId="{C9402005-F479-4236-80C3-F7BCE889479E}" destId="{D45CC6BC-977F-4BA4-BF91-65DCF30FB6D4}" srcOrd="0" destOrd="0" parTransId="{C7D28F4E-3ED6-4BD3-A6ED-061D7D68300A}" sibTransId="{98B828D0-0A5A-442C-B55F-C08E95AA7058}"/>
-    <dgm:cxn modelId="{63DE1E2F-0CB7-4242-80B0-B53D892E3EFA}" type="presOf" srcId="{D45CC6BC-977F-4BA4-BF91-65DCF30FB6D4}" destId="{AC761CC8-440E-4113-9196-C95173FDE21F}" srcOrd="0" destOrd="0" presId="urn:microsoft.com/office/officeart/2005/8/layout/chevron2"/>
-    <dgm:cxn modelId="{DC7B72AB-6982-48FE-9F44-F807EAF923BE}" type="presParOf" srcId="{A047D5ED-D0B3-4799-B8DE-E8224CB8322F}" destId="{78F61503-EE92-45ED-A11B-3A707B1EE0F6}" srcOrd="0" destOrd="0" presId="urn:microsoft.com/office/officeart/2005/8/layout/chevron2"/>
-    <dgm:cxn modelId="{B8924D8A-E684-44B0-95D1-782965131438}" type="presParOf" srcId="{78F61503-EE92-45ED-A11B-3A707B1EE0F6}" destId="{19F4F390-F1FA-493F-94C3-BB588BA22872}" srcOrd="0" destOrd="0" presId="urn:microsoft.com/office/officeart/2005/8/layout/chevron2"/>
-    <dgm:cxn modelId="{D636FB87-897F-4682-84AB-EB3AAB9B8642}" type="presParOf" srcId="{78F61503-EE92-45ED-A11B-3A707B1EE0F6}" destId="{8E2CCD0B-42AB-45AE-9467-E5453E96BE85}" srcOrd="1" destOrd="0" presId="urn:microsoft.com/office/officeart/2005/8/layout/chevron2"/>
-    <dgm:cxn modelId="{85B658BE-89E7-4272-B49A-B63BECC9C6C4}" type="presParOf" srcId="{A047D5ED-D0B3-4799-B8DE-E8224CB8322F}" destId="{D5012BFF-69EA-4D8B-B26E-EE59DB94966A}" srcOrd="1" destOrd="0" presId="urn:microsoft.com/office/officeart/2005/8/layout/chevron2"/>
-    <dgm:cxn modelId="{9701DB71-3010-466D-92E8-4D01591138FA}" type="presParOf" srcId="{A047D5ED-D0B3-4799-B8DE-E8224CB8322F}" destId="{5518E7A5-E97A-4FD7-9137-2C08570CADD7}" srcOrd="2" destOrd="0" presId="urn:microsoft.com/office/officeart/2005/8/layout/chevron2"/>
-    <dgm:cxn modelId="{7F109AA1-1690-4360-BFAA-33D2720C3C83}" type="presParOf" srcId="{5518E7A5-E97A-4FD7-9137-2C08570CADD7}" destId="{3289479A-4DF2-4046-B177-748B6D45680D}" srcOrd="0" destOrd="0" presId="urn:microsoft.com/office/officeart/2005/8/layout/chevron2"/>
-    <dgm:cxn modelId="{C830AEA0-6ECC-4CF9-8F6E-9DFE39EEB795}" type="presParOf" srcId="{5518E7A5-E97A-4FD7-9137-2C08570CADD7}" destId="{97C5E629-B880-429C-875F-73194E73F26E}" srcOrd="1" destOrd="0" presId="urn:microsoft.com/office/officeart/2005/8/layout/chevron2"/>
-    <dgm:cxn modelId="{3DE8F75E-F73A-4210-8D08-5B1139B2ADE2}" type="presParOf" srcId="{A047D5ED-D0B3-4799-B8DE-E8224CB8322F}" destId="{2717613C-98DA-4459-861D-040AF5863CAC}" srcOrd="3" destOrd="0" presId="urn:microsoft.com/office/officeart/2005/8/layout/chevron2"/>
-    <dgm:cxn modelId="{829DA2E2-3AC1-4B96-B35A-27649A92A8CF}" type="presParOf" srcId="{A047D5ED-D0B3-4799-B8DE-E8224CB8322F}" destId="{970A78BF-4489-4F56-84B6-EC2B905F3A32}" srcOrd="4" destOrd="0" presId="urn:microsoft.com/office/officeart/2005/8/layout/chevron2"/>
-    <dgm:cxn modelId="{82606EB4-09A6-4A2D-BE55-3C45EC682976}" type="presParOf" srcId="{970A78BF-4489-4F56-84B6-EC2B905F3A32}" destId="{A3CFB780-31D5-4ADF-8C76-27CF26FE35AA}" srcOrd="0" destOrd="0" presId="urn:microsoft.com/office/officeart/2005/8/layout/chevron2"/>
-    <dgm:cxn modelId="{F0C1ACDE-618D-4A15-898E-8218268A11EE}" type="presParOf" srcId="{970A78BF-4489-4F56-84B6-EC2B905F3A32}" destId="{AC761CC8-440E-4113-9196-C95173FDE21F}" srcOrd="1" destOrd="0" presId="urn:microsoft.com/office/officeart/2005/8/layout/chevron2"/>
+    <dgm:cxn modelId="{FE987136-836D-46CC-B645-1BBDF44EFDB0}" type="presOf" srcId="{D45CC6BC-977F-4BA4-BF91-65DCF30FB6D4}" destId="{AC761CC8-440E-4113-9196-C95173FDE21F}" srcOrd="0" destOrd="0" presId="urn:microsoft.com/office/officeart/2005/8/layout/chevron2"/>
+    <dgm:cxn modelId="{6416818C-41A4-420B-BAB0-A1F1DB2CF0AC}" type="presParOf" srcId="{A047D5ED-D0B3-4799-B8DE-E8224CB8322F}" destId="{78F61503-EE92-45ED-A11B-3A707B1EE0F6}" srcOrd="0" destOrd="0" presId="urn:microsoft.com/office/officeart/2005/8/layout/chevron2"/>
+    <dgm:cxn modelId="{8F965B92-CDE2-4481-9BFB-BE303616BBCD}" type="presParOf" srcId="{78F61503-EE92-45ED-A11B-3A707B1EE0F6}" destId="{19F4F390-F1FA-493F-94C3-BB588BA22872}" srcOrd="0" destOrd="0" presId="urn:microsoft.com/office/officeart/2005/8/layout/chevron2"/>
+    <dgm:cxn modelId="{13443EAC-97FF-46E6-98BB-8271D15F7366}" type="presParOf" srcId="{78F61503-EE92-45ED-A11B-3A707B1EE0F6}" destId="{8E2CCD0B-42AB-45AE-9467-E5453E96BE85}" srcOrd="1" destOrd="0" presId="urn:microsoft.com/office/officeart/2005/8/layout/chevron2"/>
+    <dgm:cxn modelId="{4EF45C3D-80B4-4226-9590-7326FF216693}" type="presParOf" srcId="{A047D5ED-D0B3-4799-B8DE-E8224CB8322F}" destId="{D5012BFF-69EA-4D8B-B26E-EE59DB94966A}" srcOrd="1" destOrd="0" presId="urn:microsoft.com/office/officeart/2005/8/layout/chevron2"/>
+    <dgm:cxn modelId="{A19A2FCD-DDA6-48A6-94EF-79A45DF07665}" type="presParOf" srcId="{A047D5ED-D0B3-4799-B8DE-E8224CB8322F}" destId="{5518E7A5-E97A-4FD7-9137-2C08570CADD7}" srcOrd="2" destOrd="0" presId="urn:microsoft.com/office/officeart/2005/8/layout/chevron2"/>
+    <dgm:cxn modelId="{AFF53C8C-749B-4FFB-BF92-2F84517B7EE6}" type="presParOf" srcId="{5518E7A5-E97A-4FD7-9137-2C08570CADD7}" destId="{3289479A-4DF2-4046-B177-748B6D45680D}" srcOrd="0" destOrd="0" presId="urn:microsoft.com/office/officeart/2005/8/layout/chevron2"/>
+    <dgm:cxn modelId="{083E5AE2-947A-49CA-90A0-243539B407A0}" type="presParOf" srcId="{5518E7A5-E97A-4FD7-9137-2C08570CADD7}" destId="{97C5E629-B880-429C-875F-73194E73F26E}" srcOrd="1" destOrd="0" presId="urn:microsoft.com/office/officeart/2005/8/layout/chevron2"/>
+    <dgm:cxn modelId="{53FFC647-6741-4539-923B-C3DD0D6ACE3B}" type="presParOf" srcId="{A047D5ED-D0B3-4799-B8DE-E8224CB8322F}" destId="{2717613C-98DA-4459-861D-040AF5863CAC}" srcOrd="3" destOrd="0" presId="urn:microsoft.com/office/officeart/2005/8/layout/chevron2"/>
+    <dgm:cxn modelId="{6D934ACB-C849-4516-BEEB-0241BBF73657}" type="presParOf" srcId="{A047D5ED-D0B3-4799-B8DE-E8224CB8322F}" destId="{970A78BF-4489-4F56-84B6-EC2B905F3A32}" srcOrd="4" destOrd="0" presId="urn:microsoft.com/office/officeart/2005/8/layout/chevron2"/>
+    <dgm:cxn modelId="{03D2E015-BBFC-46F0-AB4B-21156468CFAC}" type="presParOf" srcId="{970A78BF-4489-4F56-84B6-EC2B905F3A32}" destId="{A3CFB780-31D5-4ADF-8C76-27CF26FE35AA}" srcOrd="0" destOrd="0" presId="urn:microsoft.com/office/officeart/2005/8/layout/chevron2"/>
+    <dgm:cxn modelId="{448D96B8-CA67-4AC0-A78B-6B0A4553E5F2}" type="presParOf" srcId="{970A78BF-4489-4F56-84B6-EC2B905F3A32}" destId="{AC761CC8-440E-4113-9196-C95173FDE21F}" srcOrd="1" destOrd="0" presId="urn:microsoft.com/office/officeart/2005/8/layout/chevron2"/>
   </dgm:cxnLst>
   <dgm:bg/>
   <dgm:whole/>
   <dgm:extLst>
     <a:ext uri="http://schemas.microsoft.com/office/drawing/2008/diagram">
-      <dsp:dataModelExt xmlns:dsp="http://schemas.microsoft.com/office/drawing/2008/diagram" relId="rId29" minVer="http://schemas.openxmlformats.org/drawingml/2006/diagram"/>
+      <dsp:dataModelExt xmlns:dsp="http://schemas.microsoft.com/office/drawing/2008/diagram" relId="rId30" minVer="http://schemas.openxmlformats.org/drawingml/2006/diagram"/>
     </a:ext>
   </dgm:extLst>
 </dgm:dataModel>
@@ -23949,44 +24186,44 @@
     </dgm:pt>
   </dgm:ptLst>
   <dgm:cxnLst>
+    <dgm:cxn modelId="{DAFF06DD-7F27-421A-B140-0FDCFBC381AC}" type="presOf" srcId="{DE011EB7-9441-42C6-8AAE-EC7C7C16DCCA}" destId="{74B13E4C-0666-45B8-ABDA-7B1499893CE0}" srcOrd="0" destOrd="0" presId="urn:microsoft.com/office/officeart/2005/8/layout/process1"/>
+    <dgm:cxn modelId="{5A099780-E9A9-4AED-BCC1-7584CFD74ECF}" type="presOf" srcId="{E79DAA73-289C-4E87-8107-43FA940740D9}" destId="{C5085209-BF82-4145-8418-ACA56AFC60C0}" srcOrd="0" destOrd="0" presId="urn:microsoft.com/office/officeart/2005/8/layout/process1"/>
     <dgm:cxn modelId="{C55B0F53-00B5-4294-93FA-30C4FE853657}" srcId="{84A3A538-FEE8-4F35-A943-72A168D36F14}" destId="{4CF577FE-6D58-4853-AFE1-668C04E72C65}" srcOrd="2" destOrd="0" parTransId="{2E0F7278-05AD-4B7C-AA0B-10BE94B96005}" sibTransId="{BF78EA5D-CCBE-488A-963B-334DB5EA06E5}"/>
-    <dgm:cxn modelId="{AC9BD678-8C5F-4CFF-88D1-226615EB9E2B}" type="presOf" srcId="{DE011EB7-9441-42C6-8AAE-EC7C7C16DCCA}" destId="{74B13E4C-0666-45B8-ABDA-7B1499893CE0}" srcOrd="0" destOrd="0" presId="urn:microsoft.com/office/officeart/2005/8/layout/process1"/>
-    <dgm:cxn modelId="{615C0123-D4AB-4F31-89EF-A430CCCC03D2}" type="presOf" srcId="{4CF577FE-6D58-4853-AFE1-668C04E72C65}" destId="{CF49031E-E3EA-4F72-8ACA-3AEE81320C2D}" srcOrd="0" destOrd="0" presId="urn:microsoft.com/office/officeart/2005/8/layout/process1"/>
-    <dgm:cxn modelId="{67B9B343-E084-4CB9-82A6-4F5A904CA5B6}" type="presOf" srcId="{A485C97C-CC9F-4876-9141-E48511854859}" destId="{1DCCFDB2-8036-475C-9C93-611B971126C9}" srcOrd="0" destOrd="0" presId="urn:microsoft.com/office/officeart/2005/8/layout/process1"/>
+    <dgm:cxn modelId="{733E27C2-F595-4223-AF67-E886EA7B002D}" type="presOf" srcId="{A485C97C-CC9F-4876-9141-E48511854859}" destId="{2C403FA1-0A32-4F29-8F99-2864C3C78CFB}" srcOrd="1" destOrd="0" presId="urn:microsoft.com/office/officeart/2005/8/layout/process1"/>
+    <dgm:cxn modelId="{890C6B14-0DDB-44BD-89F9-A6B73FA982E4}" type="presOf" srcId="{FB348831-FBC5-47BA-88C5-B518717C95CB}" destId="{82CF6B5B-303A-4BFC-AD69-4F5FDDD5B94D}" srcOrd="0" destOrd="0" presId="urn:microsoft.com/office/officeart/2005/8/layout/process1"/>
+    <dgm:cxn modelId="{F7499CC4-6C7B-41B6-8B4D-793E4DF7C0E4}" type="presOf" srcId="{A485C97C-CC9F-4876-9141-E48511854859}" destId="{1DCCFDB2-8036-475C-9C93-611B971126C9}" srcOrd="0" destOrd="0" presId="urn:microsoft.com/office/officeart/2005/8/layout/process1"/>
+    <dgm:cxn modelId="{D49E0A66-1E0F-4956-9558-CF8C990FA931}" type="presOf" srcId="{492A372B-025B-41A4-B60B-DA6F044D17A1}" destId="{5AF4C998-A2AC-4BF9-8C85-5C44AD83BB31}" srcOrd="0" destOrd="0" presId="urn:microsoft.com/office/officeart/2005/8/layout/process1"/>
+    <dgm:cxn modelId="{1D5A36F8-66A4-4FEB-B6E3-8619185388D9}" type="presOf" srcId="{E3AB80FF-4281-4DF5-8D89-30D67601661B}" destId="{F9D5F5FE-EC1A-4666-A7C4-B84AA334EC49}" srcOrd="0" destOrd="0" presId="urn:microsoft.com/office/officeart/2005/8/layout/process1"/>
     <dgm:cxn modelId="{56363A55-7DCF-4E26-83E2-78FAC51B3F40}" srcId="{84A3A538-FEE8-4F35-A943-72A168D36F14}" destId="{E3AB80FF-4281-4DF5-8D89-30D67601661B}" srcOrd="4" destOrd="0" parTransId="{02AB004D-1980-45FD-A5C5-8CA402CB8F8A}" sibTransId="{9E1BB416-8A39-458F-AE5F-7D89AE9F3984}"/>
-    <dgm:cxn modelId="{132FC093-3AF1-4CE5-A779-BFD88EB9B26F}" type="presOf" srcId="{8DD6B00F-BEBA-4962-A801-2657A324A846}" destId="{077CEAF5-11B2-4888-A167-42C76AA4132D}" srcOrd="0" destOrd="0" presId="urn:microsoft.com/office/officeart/2005/8/layout/process1"/>
-    <dgm:cxn modelId="{64FA1F0A-E9B6-4B80-A191-D45A18C81409}" type="presOf" srcId="{84A3A538-FEE8-4F35-A943-72A168D36F14}" destId="{8DDF113C-D6DF-4A7F-AB91-1C1BC0954A0B}" srcOrd="0" destOrd="0" presId="urn:microsoft.com/office/officeart/2005/8/layout/process1"/>
-    <dgm:cxn modelId="{D4A146B4-B8DD-4199-A2F0-31D93FE13738}" type="presOf" srcId="{BF78EA5D-CCBE-488A-963B-334DB5EA06E5}" destId="{905F8254-D689-4D08-BD0B-68A071A3F5D0}" srcOrd="0" destOrd="0" presId="urn:microsoft.com/office/officeart/2005/8/layout/process1"/>
-    <dgm:cxn modelId="{4F7C640E-D41F-449A-B7F3-817E95EEF2B0}" type="presOf" srcId="{A485C97C-CC9F-4876-9141-E48511854859}" destId="{2C403FA1-0A32-4F29-8F99-2864C3C78CFB}" srcOrd="1" destOrd="0" presId="urn:microsoft.com/office/officeart/2005/8/layout/process1"/>
+    <dgm:cxn modelId="{C8ABAF55-95FA-49BB-8348-1CED1AED2467}" type="presOf" srcId="{492A372B-025B-41A4-B60B-DA6F044D17A1}" destId="{F3B63B2D-D0BA-4511-A945-03CD5F7B23AE}" srcOrd="1" destOrd="0" presId="urn:microsoft.com/office/officeart/2005/8/layout/process1"/>
+    <dgm:cxn modelId="{A25F0504-D85F-4480-87E4-1B82F424B425}" type="presOf" srcId="{8DD6B00F-BEBA-4962-A801-2657A324A846}" destId="{077CEAF5-11B2-4888-A167-42C76AA4132D}" srcOrd="0" destOrd="0" presId="urn:microsoft.com/office/officeart/2005/8/layout/process1"/>
+    <dgm:cxn modelId="{ED4B26EC-F052-4124-ACBD-53CE5AB2EC8A}" type="presOf" srcId="{4CF577FE-6D58-4853-AFE1-668C04E72C65}" destId="{CF49031E-E3EA-4F72-8ACA-3AEE81320C2D}" srcOrd="0" destOrd="0" presId="urn:microsoft.com/office/officeart/2005/8/layout/process1"/>
     <dgm:cxn modelId="{022A107B-1E14-4F9B-BEEF-A6B551B98040}" srcId="{84A3A538-FEE8-4F35-A943-72A168D36F14}" destId="{DE011EB7-9441-42C6-8AAE-EC7C7C16DCCA}" srcOrd="0" destOrd="0" parTransId="{FFD35C28-11BA-4872-A6B6-F2398C1BF37D}" sibTransId="{A485C97C-CC9F-4876-9141-E48511854859}"/>
-    <dgm:cxn modelId="{B8460193-2DBE-42C3-9993-B79556C6E863}" type="presOf" srcId="{E79DAA73-289C-4E87-8107-43FA940740D9}" destId="{C5085209-BF82-4145-8418-ACA56AFC60C0}" srcOrd="0" destOrd="0" presId="urn:microsoft.com/office/officeart/2005/8/layout/process1"/>
+    <dgm:cxn modelId="{2EA1A425-5D80-488A-A0DF-A219E763B98D}" type="presOf" srcId="{84A3A538-FEE8-4F35-A943-72A168D36F14}" destId="{8DDF113C-D6DF-4A7F-AB91-1C1BC0954A0B}" srcOrd="0" destOrd="0" presId="urn:microsoft.com/office/officeart/2005/8/layout/process1"/>
+    <dgm:cxn modelId="{A64B61AF-8B71-4F3A-9672-5DA59D56FD71}" type="presOf" srcId="{FB348831-FBC5-47BA-88C5-B518717C95CB}" destId="{A94F94F0-2DCE-4D68-9E8F-0F482A755FE9}" srcOrd="1" destOrd="0" presId="urn:microsoft.com/office/officeart/2005/8/layout/process1"/>
     <dgm:cxn modelId="{ECC31AC9-E865-47AA-BA15-4A5062EBC871}" srcId="{84A3A538-FEE8-4F35-A943-72A168D36F14}" destId="{E79DAA73-289C-4E87-8107-43FA940740D9}" srcOrd="1" destOrd="0" parTransId="{B4F5C605-CB9B-4103-A64A-C9C9E4C20279}" sibTransId="{492A372B-025B-41A4-B60B-DA6F044D17A1}"/>
-    <dgm:cxn modelId="{AEC01BC1-8CD4-4A27-B7FE-3FC21E22A445}" type="presOf" srcId="{492A372B-025B-41A4-B60B-DA6F044D17A1}" destId="{F3B63B2D-D0BA-4511-A945-03CD5F7B23AE}" srcOrd="1" destOrd="0" presId="urn:microsoft.com/office/officeart/2005/8/layout/process1"/>
-    <dgm:cxn modelId="{8CA119AA-95BF-4392-95E8-500B11EF40FD}" type="presOf" srcId="{FB348831-FBC5-47BA-88C5-B518717C95CB}" destId="{82CF6B5B-303A-4BFC-AD69-4F5FDDD5B94D}" srcOrd="0" destOrd="0" presId="urn:microsoft.com/office/officeart/2005/8/layout/process1"/>
-    <dgm:cxn modelId="{695E8825-58D1-4C62-8349-31FFECD100E9}" type="presOf" srcId="{492A372B-025B-41A4-B60B-DA6F044D17A1}" destId="{5AF4C998-A2AC-4BF9-8C85-5C44AD83BB31}" srcOrd="0" destOrd="0" presId="urn:microsoft.com/office/officeart/2005/8/layout/process1"/>
-    <dgm:cxn modelId="{B111397A-FF14-49FF-8BBA-F6310A6F3E8A}" type="presOf" srcId="{FB348831-FBC5-47BA-88C5-B518717C95CB}" destId="{A94F94F0-2DCE-4D68-9E8F-0F482A755FE9}" srcOrd="1" destOrd="0" presId="urn:microsoft.com/office/officeart/2005/8/layout/process1"/>
-    <dgm:cxn modelId="{28CBC8CB-598B-4080-800F-8EB3A8C4E629}" type="presOf" srcId="{E3AB80FF-4281-4DF5-8D89-30D67601661B}" destId="{F9D5F5FE-EC1A-4666-A7C4-B84AA334EC49}" srcOrd="0" destOrd="0" presId="urn:microsoft.com/office/officeart/2005/8/layout/process1"/>
-    <dgm:cxn modelId="{ABD34F22-9B7E-446B-9F34-8418D025B712}" type="presOf" srcId="{BF78EA5D-CCBE-488A-963B-334DB5EA06E5}" destId="{A5CD9B32-6BB5-4650-9855-00E264E54FF5}" srcOrd="1" destOrd="0" presId="urn:microsoft.com/office/officeart/2005/8/layout/process1"/>
+    <dgm:cxn modelId="{8C281834-EB71-4E5D-9A16-262E33C021D1}" type="presOf" srcId="{BF78EA5D-CCBE-488A-963B-334DB5EA06E5}" destId="{905F8254-D689-4D08-BD0B-68A071A3F5D0}" srcOrd="0" destOrd="0" presId="urn:microsoft.com/office/officeart/2005/8/layout/process1"/>
+    <dgm:cxn modelId="{2AAF0ED9-DE73-4A02-AA96-727410414CD8}" type="presOf" srcId="{BF78EA5D-CCBE-488A-963B-334DB5EA06E5}" destId="{A5CD9B32-6BB5-4650-9855-00E264E54FF5}" srcOrd="1" destOrd="0" presId="urn:microsoft.com/office/officeart/2005/8/layout/process1"/>
     <dgm:cxn modelId="{44D1D686-6382-4766-B6A1-43A2F17B06BA}" srcId="{84A3A538-FEE8-4F35-A943-72A168D36F14}" destId="{8DD6B00F-BEBA-4962-A801-2657A324A846}" srcOrd="3" destOrd="0" parTransId="{49DE6348-54C4-48E0-B24C-433D8BFF0C23}" sibTransId="{FB348831-FBC5-47BA-88C5-B518717C95CB}"/>
-    <dgm:cxn modelId="{F81AE516-3741-4A07-B4C3-D6C6FF0B75D9}" type="presParOf" srcId="{8DDF113C-D6DF-4A7F-AB91-1C1BC0954A0B}" destId="{74B13E4C-0666-45B8-ABDA-7B1499893CE0}" srcOrd="0" destOrd="0" presId="urn:microsoft.com/office/officeart/2005/8/layout/process1"/>
-    <dgm:cxn modelId="{62C25125-78FA-40F4-9A80-858EDF0DDF8D}" type="presParOf" srcId="{8DDF113C-D6DF-4A7F-AB91-1C1BC0954A0B}" destId="{1DCCFDB2-8036-475C-9C93-611B971126C9}" srcOrd="1" destOrd="0" presId="urn:microsoft.com/office/officeart/2005/8/layout/process1"/>
-    <dgm:cxn modelId="{1ACC55D9-16B0-410F-A141-8AB4C40E876B}" type="presParOf" srcId="{1DCCFDB2-8036-475C-9C93-611B971126C9}" destId="{2C403FA1-0A32-4F29-8F99-2864C3C78CFB}" srcOrd="0" destOrd="0" presId="urn:microsoft.com/office/officeart/2005/8/layout/process1"/>
-    <dgm:cxn modelId="{16BD726A-3F2F-430D-B09C-D2F330D52FEA}" type="presParOf" srcId="{8DDF113C-D6DF-4A7F-AB91-1C1BC0954A0B}" destId="{C5085209-BF82-4145-8418-ACA56AFC60C0}" srcOrd="2" destOrd="0" presId="urn:microsoft.com/office/officeart/2005/8/layout/process1"/>
-    <dgm:cxn modelId="{CE512751-1110-4FF5-802A-56BBFE7D3C27}" type="presParOf" srcId="{8DDF113C-D6DF-4A7F-AB91-1C1BC0954A0B}" destId="{5AF4C998-A2AC-4BF9-8C85-5C44AD83BB31}" srcOrd="3" destOrd="0" presId="urn:microsoft.com/office/officeart/2005/8/layout/process1"/>
-    <dgm:cxn modelId="{16E8E882-4298-4A0C-8150-4F9B6F470DA9}" type="presParOf" srcId="{5AF4C998-A2AC-4BF9-8C85-5C44AD83BB31}" destId="{F3B63B2D-D0BA-4511-A945-03CD5F7B23AE}" srcOrd="0" destOrd="0" presId="urn:microsoft.com/office/officeart/2005/8/layout/process1"/>
-    <dgm:cxn modelId="{A3BBA3D5-1BEA-4154-9F03-42DCA75A8463}" type="presParOf" srcId="{8DDF113C-D6DF-4A7F-AB91-1C1BC0954A0B}" destId="{CF49031E-E3EA-4F72-8ACA-3AEE81320C2D}" srcOrd="4" destOrd="0" presId="urn:microsoft.com/office/officeart/2005/8/layout/process1"/>
-    <dgm:cxn modelId="{2BAE99E2-C493-4935-AE41-890BA868C54B}" type="presParOf" srcId="{8DDF113C-D6DF-4A7F-AB91-1C1BC0954A0B}" destId="{905F8254-D689-4D08-BD0B-68A071A3F5D0}" srcOrd="5" destOrd="0" presId="urn:microsoft.com/office/officeart/2005/8/layout/process1"/>
-    <dgm:cxn modelId="{DCCE754E-E6F8-436D-83DC-8B37267334AA}" type="presParOf" srcId="{905F8254-D689-4D08-BD0B-68A071A3F5D0}" destId="{A5CD9B32-6BB5-4650-9855-00E264E54FF5}" srcOrd="0" destOrd="0" presId="urn:microsoft.com/office/officeart/2005/8/layout/process1"/>
-    <dgm:cxn modelId="{BE247588-9514-4CE3-915F-164672001B29}" type="presParOf" srcId="{8DDF113C-D6DF-4A7F-AB91-1C1BC0954A0B}" destId="{077CEAF5-11B2-4888-A167-42C76AA4132D}" srcOrd="6" destOrd="0" presId="urn:microsoft.com/office/officeart/2005/8/layout/process1"/>
-    <dgm:cxn modelId="{ECCAB4AD-D720-4231-8353-3737E93F6D18}" type="presParOf" srcId="{8DDF113C-D6DF-4A7F-AB91-1C1BC0954A0B}" destId="{82CF6B5B-303A-4BFC-AD69-4F5FDDD5B94D}" srcOrd="7" destOrd="0" presId="urn:microsoft.com/office/officeart/2005/8/layout/process1"/>
-    <dgm:cxn modelId="{09D04A0F-1A4E-48A9-95A6-D84334A5EF0B}" type="presParOf" srcId="{82CF6B5B-303A-4BFC-AD69-4F5FDDD5B94D}" destId="{A94F94F0-2DCE-4D68-9E8F-0F482A755FE9}" srcOrd="0" destOrd="0" presId="urn:microsoft.com/office/officeart/2005/8/layout/process1"/>
-    <dgm:cxn modelId="{D9111B49-1581-4763-A55C-96FA97812493}" type="presParOf" srcId="{8DDF113C-D6DF-4A7F-AB91-1C1BC0954A0B}" destId="{F9D5F5FE-EC1A-4666-A7C4-B84AA334EC49}" srcOrd="8" destOrd="0" presId="urn:microsoft.com/office/officeart/2005/8/layout/process1"/>
+    <dgm:cxn modelId="{E88E0C1E-E6E8-483A-93DF-8A81F27CFCE4}" type="presParOf" srcId="{8DDF113C-D6DF-4A7F-AB91-1C1BC0954A0B}" destId="{74B13E4C-0666-45B8-ABDA-7B1499893CE0}" srcOrd="0" destOrd="0" presId="urn:microsoft.com/office/officeart/2005/8/layout/process1"/>
+    <dgm:cxn modelId="{9EAC9C7F-C914-475B-B6B8-2B6E3BC36FF6}" type="presParOf" srcId="{8DDF113C-D6DF-4A7F-AB91-1C1BC0954A0B}" destId="{1DCCFDB2-8036-475C-9C93-611B971126C9}" srcOrd="1" destOrd="0" presId="urn:microsoft.com/office/officeart/2005/8/layout/process1"/>
+    <dgm:cxn modelId="{0C1C609D-24C4-4DE1-93A6-B3A26292D792}" type="presParOf" srcId="{1DCCFDB2-8036-475C-9C93-611B971126C9}" destId="{2C403FA1-0A32-4F29-8F99-2864C3C78CFB}" srcOrd="0" destOrd="0" presId="urn:microsoft.com/office/officeart/2005/8/layout/process1"/>
+    <dgm:cxn modelId="{BB1AFAD4-1BC6-4BD6-832C-24F6B7164FD1}" type="presParOf" srcId="{8DDF113C-D6DF-4A7F-AB91-1C1BC0954A0B}" destId="{C5085209-BF82-4145-8418-ACA56AFC60C0}" srcOrd="2" destOrd="0" presId="urn:microsoft.com/office/officeart/2005/8/layout/process1"/>
+    <dgm:cxn modelId="{55DEEAEC-CC11-4933-A8DA-628857B0CEBF}" type="presParOf" srcId="{8DDF113C-D6DF-4A7F-AB91-1C1BC0954A0B}" destId="{5AF4C998-A2AC-4BF9-8C85-5C44AD83BB31}" srcOrd="3" destOrd="0" presId="urn:microsoft.com/office/officeart/2005/8/layout/process1"/>
+    <dgm:cxn modelId="{3C9D59B3-CAA2-42E1-91EC-2212BFE04716}" type="presParOf" srcId="{5AF4C998-A2AC-4BF9-8C85-5C44AD83BB31}" destId="{F3B63B2D-D0BA-4511-A945-03CD5F7B23AE}" srcOrd="0" destOrd="0" presId="urn:microsoft.com/office/officeart/2005/8/layout/process1"/>
+    <dgm:cxn modelId="{24577BE9-7735-4A43-94B0-BAC3D97480C8}" type="presParOf" srcId="{8DDF113C-D6DF-4A7F-AB91-1C1BC0954A0B}" destId="{CF49031E-E3EA-4F72-8ACA-3AEE81320C2D}" srcOrd="4" destOrd="0" presId="urn:microsoft.com/office/officeart/2005/8/layout/process1"/>
+    <dgm:cxn modelId="{2B646187-213C-45C0-BE0B-F90E9BC98D0C}" type="presParOf" srcId="{8DDF113C-D6DF-4A7F-AB91-1C1BC0954A0B}" destId="{905F8254-D689-4D08-BD0B-68A071A3F5D0}" srcOrd="5" destOrd="0" presId="urn:microsoft.com/office/officeart/2005/8/layout/process1"/>
+    <dgm:cxn modelId="{2181FB33-757A-4F3C-88A0-80592AB2A922}" type="presParOf" srcId="{905F8254-D689-4D08-BD0B-68A071A3F5D0}" destId="{A5CD9B32-6BB5-4650-9855-00E264E54FF5}" srcOrd="0" destOrd="0" presId="urn:microsoft.com/office/officeart/2005/8/layout/process1"/>
+    <dgm:cxn modelId="{F4F88296-347D-4A02-BE0C-8D786BAF2964}" type="presParOf" srcId="{8DDF113C-D6DF-4A7F-AB91-1C1BC0954A0B}" destId="{077CEAF5-11B2-4888-A167-42C76AA4132D}" srcOrd="6" destOrd="0" presId="urn:microsoft.com/office/officeart/2005/8/layout/process1"/>
+    <dgm:cxn modelId="{DE3816F2-174A-4800-8963-AFCA4FBC0B41}" type="presParOf" srcId="{8DDF113C-D6DF-4A7F-AB91-1C1BC0954A0B}" destId="{82CF6B5B-303A-4BFC-AD69-4F5FDDD5B94D}" srcOrd="7" destOrd="0" presId="urn:microsoft.com/office/officeart/2005/8/layout/process1"/>
+    <dgm:cxn modelId="{4ACA1E83-175B-41B1-A68A-E6D2511EB39A}" type="presParOf" srcId="{82CF6B5B-303A-4BFC-AD69-4F5FDDD5B94D}" destId="{A94F94F0-2DCE-4D68-9E8F-0F482A755FE9}" srcOrd="0" destOrd="0" presId="urn:microsoft.com/office/officeart/2005/8/layout/process1"/>
+    <dgm:cxn modelId="{36540607-5AC9-40FE-B22C-31C436408CC0}" type="presParOf" srcId="{8DDF113C-D6DF-4A7F-AB91-1C1BC0954A0B}" destId="{F9D5F5FE-EC1A-4666-A7C4-B84AA334EC49}" srcOrd="8" destOrd="0" presId="urn:microsoft.com/office/officeart/2005/8/layout/process1"/>
   </dgm:cxnLst>
   <dgm:bg/>
   <dgm:whole/>
   <dgm:extLst>
     <a:ext uri="http://schemas.microsoft.com/office/drawing/2008/diagram">
-      <dsp:dataModelExt xmlns:dsp="http://schemas.microsoft.com/office/drawing/2008/diagram" relId="rId34" minVer="http://schemas.openxmlformats.org/drawingml/2006/diagram"/>
+      <dsp:dataModelExt xmlns:dsp="http://schemas.microsoft.com/office/drawing/2008/diagram" relId="rId35" minVer="http://schemas.openxmlformats.org/drawingml/2006/diagram"/>
     </a:ext>
   </dgm:extLst>
 </dgm:dataModel>
@@ -24470,51 +24707,51 @@
     </dgm:pt>
   </dgm:ptLst>
   <dgm:cxnLst>
-    <dgm:cxn modelId="{54AEF1C8-0343-4BCE-BE23-CF555D3DC35F}" type="presOf" srcId="{FB348831-FBC5-47BA-88C5-B518717C95CB}" destId="{A94F94F0-2DCE-4D68-9E8F-0F482A755FE9}" srcOrd="1" destOrd="0" presId="urn:microsoft.com/office/officeart/2005/8/layout/process1"/>
+    <dgm:cxn modelId="{04175ADC-E6EB-4E01-8C32-5F45BF005E12}" type="presOf" srcId="{A485C97C-CC9F-4876-9141-E48511854859}" destId="{1DCCFDB2-8036-475C-9C93-611B971126C9}" srcOrd="0" destOrd="0" presId="urn:microsoft.com/office/officeart/2005/8/layout/process1"/>
+    <dgm:cxn modelId="{A7486EC6-5F09-495A-B8BA-395C6F3A853B}" type="presOf" srcId="{FB348831-FBC5-47BA-88C5-B518717C95CB}" destId="{A94F94F0-2DCE-4D68-9E8F-0F482A755FE9}" srcOrd="1" destOrd="0" presId="urn:microsoft.com/office/officeart/2005/8/layout/process1"/>
+    <dgm:cxn modelId="{29D62EC8-F6F2-4E74-A609-3732A62A4E35}" type="presOf" srcId="{492A372B-025B-41A4-B60B-DA6F044D17A1}" destId="{5AF4C998-A2AC-4BF9-8C85-5C44AD83BB31}" srcOrd="0" destOrd="0" presId="urn:microsoft.com/office/officeart/2005/8/layout/process1"/>
+    <dgm:cxn modelId="{21A7DFC1-6AF0-4955-859A-0485B9F7423B}" type="presOf" srcId="{A485C97C-CC9F-4876-9141-E48511854859}" destId="{2C403FA1-0A32-4F29-8F99-2864C3C78CFB}" srcOrd="1" destOrd="0" presId="urn:microsoft.com/office/officeart/2005/8/layout/process1"/>
+    <dgm:cxn modelId="{4ECB99C4-FEDE-4487-8380-BFA07D335E17}" type="presOf" srcId="{9E1BB416-8A39-458F-AE5F-7D89AE9F3984}" destId="{5489FF15-C575-43BC-AA11-946197852C16}" srcOrd="1" destOrd="0" presId="urn:microsoft.com/office/officeart/2005/8/layout/process1"/>
+    <dgm:cxn modelId="{D303A84C-CF5E-4814-AC11-797826ADFC0B}" type="presOf" srcId="{974EF65B-D9FD-43F6-9056-A0DAD7F3BED4}" destId="{0D4E3F5E-C0AB-43E7-9452-407FE21F3C12}" srcOrd="0" destOrd="0" presId="urn:microsoft.com/office/officeart/2005/8/layout/process1"/>
+    <dgm:cxn modelId="{022A107B-1E14-4F9B-BEEF-A6B551B98040}" srcId="{84A3A538-FEE8-4F35-A943-72A168D36F14}" destId="{DE011EB7-9441-42C6-8AAE-EC7C7C16DCCA}" srcOrd="0" destOrd="0" parTransId="{FFD35C28-11BA-4872-A6B6-F2398C1BF37D}" sibTransId="{A485C97C-CC9F-4876-9141-E48511854859}"/>
+    <dgm:cxn modelId="{44D1D686-6382-4766-B6A1-43A2F17B06BA}" srcId="{84A3A538-FEE8-4F35-A943-72A168D36F14}" destId="{8DD6B00F-BEBA-4962-A801-2657A324A846}" srcOrd="3" destOrd="0" parTransId="{49DE6348-54C4-48E0-B24C-433D8BFF0C23}" sibTransId="{FB348831-FBC5-47BA-88C5-B518717C95CB}"/>
+    <dgm:cxn modelId="{CE9963FB-EF63-4EBF-8C6A-61D32FE7AA8E}" srcId="{84A3A538-FEE8-4F35-A943-72A168D36F14}" destId="{974EF65B-D9FD-43F6-9056-A0DAD7F3BED4}" srcOrd="5" destOrd="0" parTransId="{EFC88C2F-DC9D-4DD2-8A00-A9761F6CA9D3}" sibTransId="{F9593256-3C74-42B5-8727-EAD179B259D8}"/>
+    <dgm:cxn modelId="{ECC31AC9-E865-47AA-BA15-4A5062EBC871}" srcId="{84A3A538-FEE8-4F35-A943-72A168D36F14}" destId="{E79DAA73-289C-4E87-8107-43FA940740D9}" srcOrd="1" destOrd="0" parTransId="{B4F5C605-CB9B-4103-A64A-C9C9E4C20279}" sibTransId="{492A372B-025B-41A4-B60B-DA6F044D17A1}"/>
+    <dgm:cxn modelId="{918565F8-3188-477F-958E-0FE5C312C742}" type="presOf" srcId="{BF78EA5D-CCBE-488A-963B-334DB5EA06E5}" destId="{A5CD9B32-6BB5-4650-9855-00E264E54FF5}" srcOrd="1" destOrd="0" presId="urn:microsoft.com/office/officeart/2005/8/layout/process1"/>
+    <dgm:cxn modelId="{56363A55-7DCF-4E26-83E2-78FAC51B3F40}" srcId="{84A3A538-FEE8-4F35-A943-72A168D36F14}" destId="{E3AB80FF-4281-4DF5-8D89-30D67601661B}" srcOrd="4" destOrd="0" parTransId="{02AB004D-1980-45FD-A5C5-8CA402CB8F8A}" sibTransId="{9E1BB416-8A39-458F-AE5F-7D89AE9F3984}"/>
     <dgm:cxn modelId="{C55B0F53-00B5-4294-93FA-30C4FE853657}" srcId="{84A3A538-FEE8-4F35-A943-72A168D36F14}" destId="{4CF577FE-6D58-4853-AFE1-668C04E72C65}" srcOrd="2" destOrd="0" parTransId="{2E0F7278-05AD-4B7C-AA0B-10BE94B96005}" sibTransId="{BF78EA5D-CCBE-488A-963B-334DB5EA06E5}"/>
-    <dgm:cxn modelId="{A64EED4C-6CD2-4507-BD58-06E2AE0A95F6}" type="presOf" srcId="{492A372B-025B-41A4-B60B-DA6F044D17A1}" destId="{5AF4C998-A2AC-4BF9-8C85-5C44AD83BB31}" srcOrd="0" destOrd="0" presId="urn:microsoft.com/office/officeart/2005/8/layout/process1"/>
-    <dgm:cxn modelId="{CE9963FB-EF63-4EBF-8C6A-61D32FE7AA8E}" srcId="{84A3A538-FEE8-4F35-A943-72A168D36F14}" destId="{974EF65B-D9FD-43F6-9056-A0DAD7F3BED4}" srcOrd="5" destOrd="0" parTransId="{EFC88C2F-DC9D-4DD2-8A00-A9761F6CA9D3}" sibTransId="{F9593256-3C74-42B5-8727-EAD179B259D8}"/>
-    <dgm:cxn modelId="{79DA8879-9FBC-47CE-971C-AA042386EF99}" type="presOf" srcId="{974EF65B-D9FD-43F6-9056-A0DAD7F3BED4}" destId="{0D4E3F5E-C0AB-43E7-9452-407FE21F3C12}" srcOrd="0" destOrd="0" presId="urn:microsoft.com/office/officeart/2005/8/layout/process1"/>
-    <dgm:cxn modelId="{57C0F0CC-3802-47F5-A22E-412AFB3F9176}" type="presOf" srcId="{BF78EA5D-CCBE-488A-963B-334DB5EA06E5}" destId="{905F8254-D689-4D08-BD0B-68A071A3F5D0}" srcOrd="0" destOrd="0" presId="urn:microsoft.com/office/officeart/2005/8/layout/process1"/>
-    <dgm:cxn modelId="{56363A55-7DCF-4E26-83E2-78FAC51B3F40}" srcId="{84A3A538-FEE8-4F35-A943-72A168D36F14}" destId="{E3AB80FF-4281-4DF5-8D89-30D67601661B}" srcOrd="4" destOrd="0" parTransId="{02AB004D-1980-45FD-A5C5-8CA402CB8F8A}" sibTransId="{9E1BB416-8A39-458F-AE5F-7D89AE9F3984}"/>
-    <dgm:cxn modelId="{34EEF133-B98E-4250-8E8F-B4BBD36C246F}" type="presOf" srcId="{BF78EA5D-CCBE-488A-963B-334DB5EA06E5}" destId="{A5CD9B32-6BB5-4650-9855-00E264E54FF5}" srcOrd="1" destOrd="0" presId="urn:microsoft.com/office/officeart/2005/8/layout/process1"/>
-    <dgm:cxn modelId="{37D16BB5-16E7-4CBC-9012-5DB212089BC3}" type="presOf" srcId="{492A372B-025B-41A4-B60B-DA6F044D17A1}" destId="{F3B63B2D-D0BA-4511-A945-03CD5F7B23AE}" srcOrd="1" destOrd="0" presId="urn:microsoft.com/office/officeart/2005/8/layout/process1"/>
-    <dgm:cxn modelId="{04F53275-9208-4E54-9432-E3DE354C3C91}" type="presOf" srcId="{9E1BB416-8A39-458F-AE5F-7D89AE9F3984}" destId="{5489FF15-C575-43BC-AA11-946197852C16}" srcOrd="1" destOrd="0" presId="urn:microsoft.com/office/officeart/2005/8/layout/process1"/>
-    <dgm:cxn modelId="{CEF7AC4E-BC2D-4164-9C6D-FE33122DDBC9}" type="presOf" srcId="{9E1BB416-8A39-458F-AE5F-7D89AE9F3984}" destId="{012FF5F2-2136-457B-A5CE-F8AF0FCFF04A}" srcOrd="0" destOrd="0" presId="urn:microsoft.com/office/officeart/2005/8/layout/process1"/>
-    <dgm:cxn modelId="{280D8072-61BD-4E39-B1DD-00D4511C774B}" type="presOf" srcId="{E3AB80FF-4281-4DF5-8D89-30D67601661B}" destId="{F9D5F5FE-EC1A-4666-A7C4-B84AA334EC49}" srcOrd="0" destOrd="0" presId="urn:microsoft.com/office/officeart/2005/8/layout/process1"/>
-    <dgm:cxn modelId="{40711984-B8D2-478B-A4A5-E3E4560EA5F4}" type="presOf" srcId="{DE011EB7-9441-42C6-8AAE-EC7C7C16DCCA}" destId="{74B13E4C-0666-45B8-ABDA-7B1499893CE0}" srcOrd="0" destOrd="0" presId="urn:microsoft.com/office/officeart/2005/8/layout/process1"/>
-    <dgm:cxn modelId="{0F91DA55-2065-4116-B85C-D60783E57241}" type="presOf" srcId="{FB348831-FBC5-47BA-88C5-B518717C95CB}" destId="{82CF6B5B-303A-4BFC-AD69-4F5FDDD5B94D}" srcOrd="0" destOrd="0" presId="urn:microsoft.com/office/officeart/2005/8/layout/process1"/>
-    <dgm:cxn modelId="{022A107B-1E14-4F9B-BEEF-A6B551B98040}" srcId="{84A3A538-FEE8-4F35-A943-72A168D36F14}" destId="{DE011EB7-9441-42C6-8AAE-EC7C7C16DCCA}" srcOrd="0" destOrd="0" parTransId="{FFD35C28-11BA-4872-A6B6-F2398C1BF37D}" sibTransId="{A485C97C-CC9F-4876-9141-E48511854859}"/>
-    <dgm:cxn modelId="{675E848A-7975-4873-A7AB-098957E2DC57}" type="presOf" srcId="{E79DAA73-289C-4E87-8107-43FA940740D9}" destId="{C5085209-BF82-4145-8418-ACA56AFC60C0}" srcOrd="0" destOrd="0" presId="urn:microsoft.com/office/officeart/2005/8/layout/process1"/>
-    <dgm:cxn modelId="{ECC31AC9-E865-47AA-BA15-4A5062EBC871}" srcId="{84A3A538-FEE8-4F35-A943-72A168D36F14}" destId="{E79DAA73-289C-4E87-8107-43FA940740D9}" srcOrd="1" destOrd="0" parTransId="{B4F5C605-CB9B-4103-A64A-C9C9E4C20279}" sibTransId="{492A372B-025B-41A4-B60B-DA6F044D17A1}"/>
-    <dgm:cxn modelId="{ED5824E7-398E-40ED-AC0C-39F0D23009F3}" type="presOf" srcId="{84A3A538-FEE8-4F35-A943-72A168D36F14}" destId="{8DDF113C-D6DF-4A7F-AB91-1C1BC0954A0B}" srcOrd="0" destOrd="0" presId="urn:microsoft.com/office/officeart/2005/8/layout/process1"/>
-    <dgm:cxn modelId="{6D2488DA-7431-4146-9C30-9D613C0BFFA3}" type="presOf" srcId="{8DD6B00F-BEBA-4962-A801-2657A324A846}" destId="{077CEAF5-11B2-4888-A167-42C76AA4132D}" srcOrd="0" destOrd="0" presId="urn:microsoft.com/office/officeart/2005/8/layout/process1"/>
-    <dgm:cxn modelId="{99DA90A2-0C95-47FC-80CE-0B3585C1C71F}" type="presOf" srcId="{A485C97C-CC9F-4876-9141-E48511854859}" destId="{1DCCFDB2-8036-475C-9C93-611B971126C9}" srcOrd="0" destOrd="0" presId="urn:microsoft.com/office/officeart/2005/8/layout/process1"/>
-    <dgm:cxn modelId="{44D1D686-6382-4766-B6A1-43A2F17B06BA}" srcId="{84A3A538-FEE8-4F35-A943-72A168D36F14}" destId="{8DD6B00F-BEBA-4962-A801-2657A324A846}" srcOrd="3" destOrd="0" parTransId="{49DE6348-54C4-48E0-B24C-433D8BFF0C23}" sibTransId="{FB348831-FBC5-47BA-88C5-B518717C95CB}"/>
-    <dgm:cxn modelId="{DDBBEFCF-8F4F-4E92-A390-59275FEC751B}" type="presOf" srcId="{4CF577FE-6D58-4853-AFE1-668C04E72C65}" destId="{CF49031E-E3EA-4F72-8ACA-3AEE81320C2D}" srcOrd="0" destOrd="0" presId="urn:microsoft.com/office/officeart/2005/8/layout/process1"/>
-    <dgm:cxn modelId="{9508DA85-6BA5-4546-AE7C-04D6A7F62251}" type="presOf" srcId="{A485C97C-CC9F-4876-9141-E48511854859}" destId="{2C403FA1-0A32-4F29-8F99-2864C3C78CFB}" srcOrd="1" destOrd="0" presId="urn:microsoft.com/office/officeart/2005/8/layout/process1"/>
-    <dgm:cxn modelId="{126430CF-46C6-40FA-9FD7-6C98DEC3A01F}" type="presParOf" srcId="{8DDF113C-D6DF-4A7F-AB91-1C1BC0954A0B}" destId="{74B13E4C-0666-45B8-ABDA-7B1499893CE0}" srcOrd="0" destOrd="0" presId="urn:microsoft.com/office/officeart/2005/8/layout/process1"/>
-    <dgm:cxn modelId="{B0445CD2-9838-44AC-BBCD-DB7853EC99F4}" type="presParOf" srcId="{8DDF113C-D6DF-4A7F-AB91-1C1BC0954A0B}" destId="{1DCCFDB2-8036-475C-9C93-611B971126C9}" srcOrd="1" destOrd="0" presId="urn:microsoft.com/office/officeart/2005/8/layout/process1"/>
-    <dgm:cxn modelId="{5854C9FD-6D5C-47AB-BC50-B7D784870A7D}" type="presParOf" srcId="{1DCCFDB2-8036-475C-9C93-611B971126C9}" destId="{2C403FA1-0A32-4F29-8F99-2864C3C78CFB}" srcOrd="0" destOrd="0" presId="urn:microsoft.com/office/officeart/2005/8/layout/process1"/>
-    <dgm:cxn modelId="{BBDD29A8-D0D7-4624-A2C5-53B069B9DA81}" type="presParOf" srcId="{8DDF113C-D6DF-4A7F-AB91-1C1BC0954A0B}" destId="{C5085209-BF82-4145-8418-ACA56AFC60C0}" srcOrd="2" destOrd="0" presId="urn:microsoft.com/office/officeart/2005/8/layout/process1"/>
-    <dgm:cxn modelId="{A3CF6D6E-CC46-434A-A4AE-A262E633DF1D}" type="presParOf" srcId="{8DDF113C-D6DF-4A7F-AB91-1C1BC0954A0B}" destId="{5AF4C998-A2AC-4BF9-8C85-5C44AD83BB31}" srcOrd="3" destOrd="0" presId="urn:microsoft.com/office/officeart/2005/8/layout/process1"/>
-    <dgm:cxn modelId="{A881812F-EAAE-4917-8D68-F46C09E1854B}" type="presParOf" srcId="{5AF4C998-A2AC-4BF9-8C85-5C44AD83BB31}" destId="{F3B63B2D-D0BA-4511-A945-03CD5F7B23AE}" srcOrd="0" destOrd="0" presId="urn:microsoft.com/office/officeart/2005/8/layout/process1"/>
-    <dgm:cxn modelId="{765C90D9-6C44-4A70-A0AB-3598E2EDEB23}" type="presParOf" srcId="{8DDF113C-D6DF-4A7F-AB91-1C1BC0954A0B}" destId="{CF49031E-E3EA-4F72-8ACA-3AEE81320C2D}" srcOrd="4" destOrd="0" presId="urn:microsoft.com/office/officeart/2005/8/layout/process1"/>
-    <dgm:cxn modelId="{6E5131BD-0C51-4B31-B494-8B92D7B4240F}" type="presParOf" srcId="{8DDF113C-D6DF-4A7F-AB91-1C1BC0954A0B}" destId="{905F8254-D689-4D08-BD0B-68A071A3F5D0}" srcOrd="5" destOrd="0" presId="urn:microsoft.com/office/officeart/2005/8/layout/process1"/>
-    <dgm:cxn modelId="{ACBD72F5-EB82-4C82-9850-A15CA183B6C0}" type="presParOf" srcId="{905F8254-D689-4D08-BD0B-68A071A3F5D0}" destId="{A5CD9B32-6BB5-4650-9855-00E264E54FF5}" srcOrd="0" destOrd="0" presId="urn:microsoft.com/office/officeart/2005/8/layout/process1"/>
-    <dgm:cxn modelId="{0324AA34-1C0E-402D-9B01-FCA9108A8CDD}" type="presParOf" srcId="{8DDF113C-D6DF-4A7F-AB91-1C1BC0954A0B}" destId="{077CEAF5-11B2-4888-A167-42C76AA4132D}" srcOrd="6" destOrd="0" presId="urn:microsoft.com/office/officeart/2005/8/layout/process1"/>
-    <dgm:cxn modelId="{12DB1176-128D-4EAC-A80C-EE9A43DD44D9}" type="presParOf" srcId="{8DDF113C-D6DF-4A7F-AB91-1C1BC0954A0B}" destId="{82CF6B5B-303A-4BFC-AD69-4F5FDDD5B94D}" srcOrd="7" destOrd="0" presId="urn:microsoft.com/office/officeart/2005/8/layout/process1"/>
-    <dgm:cxn modelId="{AA931383-F19E-4195-834D-FF096FEA9134}" type="presParOf" srcId="{82CF6B5B-303A-4BFC-AD69-4F5FDDD5B94D}" destId="{A94F94F0-2DCE-4D68-9E8F-0F482A755FE9}" srcOrd="0" destOrd="0" presId="urn:microsoft.com/office/officeart/2005/8/layout/process1"/>
-    <dgm:cxn modelId="{DF07B4B3-8A68-4E53-8693-C888F9461F31}" type="presParOf" srcId="{8DDF113C-D6DF-4A7F-AB91-1C1BC0954A0B}" destId="{F9D5F5FE-EC1A-4666-A7C4-B84AA334EC49}" srcOrd="8" destOrd="0" presId="urn:microsoft.com/office/officeart/2005/8/layout/process1"/>
-    <dgm:cxn modelId="{18648365-8C4D-4000-A4B3-66B0203BD0F2}" type="presParOf" srcId="{8DDF113C-D6DF-4A7F-AB91-1C1BC0954A0B}" destId="{012FF5F2-2136-457B-A5CE-F8AF0FCFF04A}" srcOrd="9" destOrd="0" presId="urn:microsoft.com/office/officeart/2005/8/layout/process1"/>
-    <dgm:cxn modelId="{23CD4462-7C4C-4E79-904D-CE4F5A8EC90C}" type="presParOf" srcId="{012FF5F2-2136-457B-A5CE-F8AF0FCFF04A}" destId="{5489FF15-C575-43BC-AA11-946197852C16}" srcOrd="0" destOrd="0" presId="urn:microsoft.com/office/officeart/2005/8/layout/process1"/>
-    <dgm:cxn modelId="{792D0B2D-31B7-486B-945A-97E3D8D05BFC}" type="presParOf" srcId="{8DDF113C-D6DF-4A7F-AB91-1C1BC0954A0B}" destId="{0D4E3F5E-C0AB-43E7-9452-407FE21F3C12}" srcOrd="10" destOrd="0" presId="urn:microsoft.com/office/officeart/2005/8/layout/process1"/>
+    <dgm:cxn modelId="{87F7F583-A8B6-416D-951D-DA861AFD298F}" type="presOf" srcId="{DE011EB7-9441-42C6-8AAE-EC7C7C16DCCA}" destId="{74B13E4C-0666-45B8-ABDA-7B1499893CE0}" srcOrd="0" destOrd="0" presId="urn:microsoft.com/office/officeart/2005/8/layout/process1"/>
+    <dgm:cxn modelId="{24896CC7-064C-4CE6-9800-51C8A4070175}" type="presOf" srcId="{BF78EA5D-CCBE-488A-963B-334DB5EA06E5}" destId="{905F8254-D689-4D08-BD0B-68A071A3F5D0}" srcOrd="0" destOrd="0" presId="urn:microsoft.com/office/officeart/2005/8/layout/process1"/>
+    <dgm:cxn modelId="{4880474A-07C0-4EF5-8B48-67F550F5FDCC}" type="presOf" srcId="{9E1BB416-8A39-458F-AE5F-7D89AE9F3984}" destId="{012FF5F2-2136-457B-A5CE-F8AF0FCFF04A}" srcOrd="0" destOrd="0" presId="urn:microsoft.com/office/officeart/2005/8/layout/process1"/>
+    <dgm:cxn modelId="{6287BDB3-EB8F-4962-8225-AEE96342A392}" type="presOf" srcId="{4CF577FE-6D58-4853-AFE1-668C04E72C65}" destId="{CF49031E-E3EA-4F72-8ACA-3AEE81320C2D}" srcOrd="0" destOrd="0" presId="urn:microsoft.com/office/officeart/2005/8/layout/process1"/>
+    <dgm:cxn modelId="{0C7C05A2-D04B-4380-B433-F600678A1C9A}" type="presOf" srcId="{E79DAA73-289C-4E87-8107-43FA940740D9}" destId="{C5085209-BF82-4145-8418-ACA56AFC60C0}" srcOrd="0" destOrd="0" presId="urn:microsoft.com/office/officeart/2005/8/layout/process1"/>
+    <dgm:cxn modelId="{7C5B1ABE-F55A-4664-B60A-30D76F458102}" type="presOf" srcId="{FB348831-FBC5-47BA-88C5-B518717C95CB}" destId="{82CF6B5B-303A-4BFC-AD69-4F5FDDD5B94D}" srcOrd="0" destOrd="0" presId="urn:microsoft.com/office/officeart/2005/8/layout/process1"/>
+    <dgm:cxn modelId="{0C342AEF-4C26-4845-9EDE-1860DCDB7B7B}" type="presOf" srcId="{E3AB80FF-4281-4DF5-8D89-30D67601661B}" destId="{F9D5F5FE-EC1A-4666-A7C4-B84AA334EC49}" srcOrd="0" destOrd="0" presId="urn:microsoft.com/office/officeart/2005/8/layout/process1"/>
+    <dgm:cxn modelId="{F2F4BEFF-1266-4F4B-B7D6-A47928CEFAD0}" type="presOf" srcId="{8DD6B00F-BEBA-4962-A801-2657A324A846}" destId="{077CEAF5-11B2-4888-A167-42C76AA4132D}" srcOrd="0" destOrd="0" presId="urn:microsoft.com/office/officeart/2005/8/layout/process1"/>
+    <dgm:cxn modelId="{D0689751-D63A-431E-A1A8-F20D39143011}" type="presOf" srcId="{492A372B-025B-41A4-B60B-DA6F044D17A1}" destId="{F3B63B2D-D0BA-4511-A945-03CD5F7B23AE}" srcOrd="1" destOrd="0" presId="urn:microsoft.com/office/officeart/2005/8/layout/process1"/>
+    <dgm:cxn modelId="{DCCAB742-B238-4932-A0DC-92FF3F1118EE}" type="presOf" srcId="{84A3A538-FEE8-4F35-A943-72A168D36F14}" destId="{8DDF113C-D6DF-4A7F-AB91-1C1BC0954A0B}" srcOrd="0" destOrd="0" presId="urn:microsoft.com/office/officeart/2005/8/layout/process1"/>
+    <dgm:cxn modelId="{F0748500-A7F2-47B6-8805-3228034FA76A}" type="presParOf" srcId="{8DDF113C-D6DF-4A7F-AB91-1C1BC0954A0B}" destId="{74B13E4C-0666-45B8-ABDA-7B1499893CE0}" srcOrd="0" destOrd="0" presId="urn:microsoft.com/office/officeart/2005/8/layout/process1"/>
+    <dgm:cxn modelId="{151AEEAD-186A-4171-8FFF-D11B7C7463D8}" type="presParOf" srcId="{8DDF113C-D6DF-4A7F-AB91-1C1BC0954A0B}" destId="{1DCCFDB2-8036-475C-9C93-611B971126C9}" srcOrd="1" destOrd="0" presId="urn:microsoft.com/office/officeart/2005/8/layout/process1"/>
+    <dgm:cxn modelId="{B1B3FEC6-5BA0-4154-8B4C-F6B802290AC1}" type="presParOf" srcId="{1DCCFDB2-8036-475C-9C93-611B971126C9}" destId="{2C403FA1-0A32-4F29-8F99-2864C3C78CFB}" srcOrd="0" destOrd="0" presId="urn:microsoft.com/office/officeart/2005/8/layout/process1"/>
+    <dgm:cxn modelId="{850CF99D-385B-45FB-806C-B277ACFE6E45}" type="presParOf" srcId="{8DDF113C-D6DF-4A7F-AB91-1C1BC0954A0B}" destId="{C5085209-BF82-4145-8418-ACA56AFC60C0}" srcOrd="2" destOrd="0" presId="urn:microsoft.com/office/officeart/2005/8/layout/process1"/>
+    <dgm:cxn modelId="{0D361C53-FE76-406D-BAC5-FF8A86A866DC}" type="presParOf" srcId="{8DDF113C-D6DF-4A7F-AB91-1C1BC0954A0B}" destId="{5AF4C998-A2AC-4BF9-8C85-5C44AD83BB31}" srcOrd="3" destOrd="0" presId="urn:microsoft.com/office/officeart/2005/8/layout/process1"/>
+    <dgm:cxn modelId="{BEB72927-5074-47EB-97E6-9B21121449D4}" type="presParOf" srcId="{5AF4C998-A2AC-4BF9-8C85-5C44AD83BB31}" destId="{F3B63B2D-D0BA-4511-A945-03CD5F7B23AE}" srcOrd="0" destOrd="0" presId="urn:microsoft.com/office/officeart/2005/8/layout/process1"/>
+    <dgm:cxn modelId="{C9188D4A-C5BF-44F8-818B-7C79320D1B18}" type="presParOf" srcId="{8DDF113C-D6DF-4A7F-AB91-1C1BC0954A0B}" destId="{CF49031E-E3EA-4F72-8ACA-3AEE81320C2D}" srcOrd="4" destOrd="0" presId="urn:microsoft.com/office/officeart/2005/8/layout/process1"/>
+    <dgm:cxn modelId="{D268B7C9-2697-4C45-9576-58BB7CE2C566}" type="presParOf" srcId="{8DDF113C-D6DF-4A7F-AB91-1C1BC0954A0B}" destId="{905F8254-D689-4D08-BD0B-68A071A3F5D0}" srcOrd="5" destOrd="0" presId="urn:microsoft.com/office/officeart/2005/8/layout/process1"/>
+    <dgm:cxn modelId="{61C93305-B613-4039-A83B-B30704D2FEB0}" type="presParOf" srcId="{905F8254-D689-4D08-BD0B-68A071A3F5D0}" destId="{A5CD9B32-6BB5-4650-9855-00E264E54FF5}" srcOrd="0" destOrd="0" presId="urn:microsoft.com/office/officeart/2005/8/layout/process1"/>
+    <dgm:cxn modelId="{7052C4CA-6CE5-4292-92C9-0DA1699761F6}" type="presParOf" srcId="{8DDF113C-D6DF-4A7F-AB91-1C1BC0954A0B}" destId="{077CEAF5-11B2-4888-A167-42C76AA4132D}" srcOrd="6" destOrd="0" presId="urn:microsoft.com/office/officeart/2005/8/layout/process1"/>
+    <dgm:cxn modelId="{ABDA99A6-557B-4A16-A72F-15EFF42F4FED}" type="presParOf" srcId="{8DDF113C-D6DF-4A7F-AB91-1C1BC0954A0B}" destId="{82CF6B5B-303A-4BFC-AD69-4F5FDDD5B94D}" srcOrd="7" destOrd="0" presId="urn:microsoft.com/office/officeart/2005/8/layout/process1"/>
+    <dgm:cxn modelId="{00C14665-3206-4EAB-9FF2-EF05D571DC77}" type="presParOf" srcId="{82CF6B5B-303A-4BFC-AD69-4F5FDDD5B94D}" destId="{A94F94F0-2DCE-4D68-9E8F-0F482A755FE9}" srcOrd="0" destOrd="0" presId="urn:microsoft.com/office/officeart/2005/8/layout/process1"/>
+    <dgm:cxn modelId="{6A6A14BB-A412-4AFF-AB8A-24FB61BC5B7C}" type="presParOf" srcId="{8DDF113C-D6DF-4A7F-AB91-1C1BC0954A0B}" destId="{F9D5F5FE-EC1A-4666-A7C4-B84AA334EC49}" srcOrd="8" destOrd="0" presId="urn:microsoft.com/office/officeart/2005/8/layout/process1"/>
+    <dgm:cxn modelId="{0AC6FE93-CE83-4EEB-9C80-9648BABFE266}" type="presParOf" srcId="{8DDF113C-D6DF-4A7F-AB91-1C1BC0954A0B}" destId="{012FF5F2-2136-457B-A5CE-F8AF0FCFF04A}" srcOrd="9" destOrd="0" presId="urn:microsoft.com/office/officeart/2005/8/layout/process1"/>
+    <dgm:cxn modelId="{77A163D7-1CE7-4895-B2A0-7B315A3571CB}" type="presParOf" srcId="{012FF5F2-2136-457B-A5CE-F8AF0FCFF04A}" destId="{5489FF15-C575-43BC-AA11-946197852C16}" srcOrd="0" destOrd="0" presId="urn:microsoft.com/office/officeart/2005/8/layout/process1"/>
+    <dgm:cxn modelId="{1DE70584-AA22-44F7-BE52-882B2944B77A}" type="presParOf" srcId="{8DDF113C-D6DF-4A7F-AB91-1C1BC0954A0B}" destId="{0D4E3F5E-C0AB-43E7-9452-407FE21F3C12}" srcOrd="10" destOrd="0" presId="urn:microsoft.com/office/officeart/2005/8/layout/process1"/>
   </dgm:cxnLst>
   <dgm:bg/>
   <dgm:whole/>
   <dgm:extLst>
     <a:ext uri="http://schemas.microsoft.com/office/drawing/2008/diagram">
-      <dsp:dataModelExt xmlns:dsp="http://schemas.microsoft.com/office/drawing/2008/diagram" relId="rId40" minVer="http://schemas.openxmlformats.org/drawingml/2006/diagram"/>
+      <dsp:dataModelExt xmlns:dsp="http://schemas.microsoft.com/office/drawing/2008/diagram" relId="rId41" minVer="http://schemas.openxmlformats.org/drawingml/2006/diagram"/>
     </a:ext>
   </dgm:extLst>
 </dgm:dataModel>
@@ -24759,30 +24996,30 @@
     </dgm:pt>
   </dgm:ptLst>
   <dgm:cxnLst>
-    <dgm:cxn modelId="{2F88A965-5408-4592-81FC-1E0E8C6A989E}" type="presOf" srcId="{492A372B-025B-41A4-B60B-DA6F044D17A1}" destId="{5AF4C998-A2AC-4BF9-8C85-5C44AD83BB31}" srcOrd="0" destOrd="0" presId="urn:microsoft.com/office/officeart/2005/8/layout/process1"/>
-    <dgm:cxn modelId="{280B7577-5B67-4B9C-A45C-7CF3F835839C}" type="presOf" srcId="{A485C97C-CC9F-4876-9141-E48511854859}" destId="{1DCCFDB2-8036-475C-9C93-611B971126C9}" srcOrd="0" destOrd="0" presId="urn:microsoft.com/office/officeart/2005/8/layout/process1"/>
+    <dgm:cxn modelId="{C55B0F53-00B5-4294-93FA-30C4FE853657}" srcId="{84A3A538-FEE8-4F35-A943-72A168D36F14}" destId="{4CF577FE-6D58-4853-AFE1-668C04E72C65}" srcOrd="2" destOrd="0" parTransId="{2E0F7278-05AD-4B7C-AA0B-10BE94B96005}" sibTransId="{BF78EA5D-CCBE-488A-963B-334DB5EA06E5}"/>
+    <dgm:cxn modelId="{5D9788F5-1F86-42AA-AC9E-06C229A22E8F}" type="presOf" srcId="{E79DAA73-289C-4E87-8107-43FA940740D9}" destId="{C5085209-BF82-4145-8418-ACA56AFC60C0}" srcOrd="0" destOrd="0" presId="urn:microsoft.com/office/officeart/2005/8/layout/process1"/>
+    <dgm:cxn modelId="{6EF83A60-C38F-4ADB-A367-6AAADE10DD5A}" type="presOf" srcId="{A485C97C-CC9F-4876-9141-E48511854859}" destId="{2C403FA1-0A32-4F29-8F99-2864C3C78CFB}" srcOrd="1" destOrd="0" presId="urn:microsoft.com/office/officeart/2005/8/layout/process1"/>
+    <dgm:cxn modelId="{84502B8E-35A2-42C1-B855-1329A43CED0F}" type="presOf" srcId="{492A372B-025B-41A4-B60B-DA6F044D17A1}" destId="{5AF4C998-A2AC-4BF9-8C85-5C44AD83BB31}" srcOrd="0" destOrd="0" presId="urn:microsoft.com/office/officeart/2005/8/layout/process1"/>
+    <dgm:cxn modelId="{44422B75-84D0-443B-B244-A602A82BA09D}" type="presOf" srcId="{84A3A538-FEE8-4F35-A943-72A168D36F14}" destId="{8DDF113C-D6DF-4A7F-AB91-1C1BC0954A0B}" srcOrd="0" destOrd="0" presId="urn:microsoft.com/office/officeart/2005/8/layout/process1"/>
     <dgm:cxn modelId="{022A107B-1E14-4F9B-BEEF-A6B551B98040}" srcId="{84A3A538-FEE8-4F35-A943-72A168D36F14}" destId="{DE011EB7-9441-42C6-8AAE-EC7C7C16DCCA}" srcOrd="0" destOrd="0" parTransId="{FFD35C28-11BA-4872-A6B6-F2398C1BF37D}" sibTransId="{A485C97C-CC9F-4876-9141-E48511854859}"/>
     <dgm:cxn modelId="{ECC31AC9-E865-47AA-BA15-4A5062EBC871}" srcId="{84A3A538-FEE8-4F35-A943-72A168D36F14}" destId="{E79DAA73-289C-4E87-8107-43FA940740D9}" srcOrd="1" destOrd="0" parTransId="{B4F5C605-CB9B-4103-A64A-C9C9E4C20279}" sibTransId="{492A372B-025B-41A4-B60B-DA6F044D17A1}"/>
-    <dgm:cxn modelId="{80BC5D02-973E-4954-B9F6-060E21729DF2}" type="presOf" srcId="{4CF577FE-6D58-4853-AFE1-668C04E72C65}" destId="{CF49031E-E3EA-4F72-8ACA-3AEE81320C2D}" srcOrd="0" destOrd="0" presId="urn:microsoft.com/office/officeart/2005/8/layout/process1"/>
-    <dgm:cxn modelId="{FB4751EA-6430-4CF1-8A22-CE9ADD755308}" type="presOf" srcId="{E79DAA73-289C-4E87-8107-43FA940740D9}" destId="{C5085209-BF82-4145-8418-ACA56AFC60C0}" srcOrd="0" destOrd="0" presId="urn:microsoft.com/office/officeart/2005/8/layout/process1"/>
-    <dgm:cxn modelId="{C55B0F53-00B5-4294-93FA-30C4FE853657}" srcId="{84A3A538-FEE8-4F35-A943-72A168D36F14}" destId="{4CF577FE-6D58-4853-AFE1-668C04E72C65}" srcOrd="2" destOrd="0" parTransId="{2E0F7278-05AD-4B7C-AA0B-10BE94B96005}" sibTransId="{BF78EA5D-CCBE-488A-963B-334DB5EA06E5}"/>
-    <dgm:cxn modelId="{AE81D98E-1D35-4FE8-AF50-4DD6166C7E28}" type="presOf" srcId="{84A3A538-FEE8-4F35-A943-72A168D36F14}" destId="{8DDF113C-D6DF-4A7F-AB91-1C1BC0954A0B}" srcOrd="0" destOrd="0" presId="urn:microsoft.com/office/officeart/2005/8/layout/process1"/>
-    <dgm:cxn modelId="{BD77F36C-5DE0-4FAD-8D33-DFFF115F201D}" type="presOf" srcId="{492A372B-025B-41A4-B60B-DA6F044D17A1}" destId="{F3B63B2D-D0BA-4511-A945-03CD5F7B23AE}" srcOrd="1" destOrd="0" presId="urn:microsoft.com/office/officeart/2005/8/layout/process1"/>
-    <dgm:cxn modelId="{2E6731E2-8A1D-4059-87CE-C7D4534EF5C9}" type="presOf" srcId="{A485C97C-CC9F-4876-9141-E48511854859}" destId="{2C403FA1-0A32-4F29-8F99-2864C3C78CFB}" srcOrd="1" destOrd="0" presId="urn:microsoft.com/office/officeart/2005/8/layout/process1"/>
-    <dgm:cxn modelId="{5A5E16DC-5B1B-47CF-8FBE-02FF3DAEB378}" type="presOf" srcId="{DE011EB7-9441-42C6-8AAE-EC7C7C16DCCA}" destId="{74B13E4C-0666-45B8-ABDA-7B1499893CE0}" srcOrd="0" destOrd="0" presId="urn:microsoft.com/office/officeart/2005/8/layout/process1"/>
-    <dgm:cxn modelId="{1F392901-F3F4-4626-9921-E215A6F799F9}" type="presParOf" srcId="{8DDF113C-D6DF-4A7F-AB91-1C1BC0954A0B}" destId="{74B13E4C-0666-45B8-ABDA-7B1499893CE0}" srcOrd="0" destOrd="0" presId="urn:microsoft.com/office/officeart/2005/8/layout/process1"/>
-    <dgm:cxn modelId="{26503625-B682-4361-879C-09AC8781719C}" type="presParOf" srcId="{8DDF113C-D6DF-4A7F-AB91-1C1BC0954A0B}" destId="{1DCCFDB2-8036-475C-9C93-611B971126C9}" srcOrd="1" destOrd="0" presId="urn:microsoft.com/office/officeart/2005/8/layout/process1"/>
-    <dgm:cxn modelId="{94F921B9-972D-4011-A951-2CCBD930C87C}" type="presParOf" srcId="{1DCCFDB2-8036-475C-9C93-611B971126C9}" destId="{2C403FA1-0A32-4F29-8F99-2864C3C78CFB}" srcOrd="0" destOrd="0" presId="urn:microsoft.com/office/officeart/2005/8/layout/process1"/>
-    <dgm:cxn modelId="{1088DAA0-E53A-44F1-AE46-3FC07D1B61CC}" type="presParOf" srcId="{8DDF113C-D6DF-4A7F-AB91-1C1BC0954A0B}" destId="{C5085209-BF82-4145-8418-ACA56AFC60C0}" srcOrd="2" destOrd="0" presId="urn:microsoft.com/office/officeart/2005/8/layout/process1"/>
-    <dgm:cxn modelId="{9E791858-CBFE-4213-B44A-CC69EAC3F2F6}" type="presParOf" srcId="{8DDF113C-D6DF-4A7F-AB91-1C1BC0954A0B}" destId="{5AF4C998-A2AC-4BF9-8C85-5C44AD83BB31}" srcOrd="3" destOrd="0" presId="urn:microsoft.com/office/officeart/2005/8/layout/process1"/>
-    <dgm:cxn modelId="{92E0A3D8-B0D1-42A5-BA85-7F075AEC0D4F}" type="presParOf" srcId="{5AF4C998-A2AC-4BF9-8C85-5C44AD83BB31}" destId="{F3B63B2D-D0BA-4511-A945-03CD5F7B23AE}" srcOrd="0" destOrd="0" presId="urn:microsoft.com/office/officeart/2005/8/layout/process1"/>
-    <dgm:cxn modelId="{4A66D884-0A6A-431C-9800-310D80073A64}" type="presParOf" srcId="{8DDF113C-D6DF-4A7F-AB91-1C1BC0954A0B}" destId="{CF49031E-E3EA-4F72-8ACA-3AEE81320C2D}" srcOrd="4" destOrd="0" presId="urn:microsoft.com/office/officeart/2005/8/layout/process1"/>
+    <dgm:cxn modelId="{1B59B11F-D8FE-4865-8AA4-A1CDC62EE90D}" type="presOf" srcId="{DE011EB7-9441-42C6-8AAE-EC7C7C16DCCA}" destId="{74B13E4C-0666-45B8-ABDA-7B1499893CE0}" srcOrd="0" destOrd="0" presId="urn:microsoft.com/office/officeart/2005/8/layout/process1"/>
+    <dgm:cxn modelId="{F90F3430-AE12-4D65-BF37-D7FC87D27B47}" type="presOf" srcId="{A485C97C-CC9F-4876-9141-E48511854859}" destId="{1DCCFDB2-8036-475C-9C93-611B971126C9}" srcOrd="0" destOrd="0" presId="urn:microsoft.com/office/officeart/2005/8/layout/process1"/>
+    <dgm:cxn modelId="{C7234F8F-68A0-4A08-B050-26966312AC39}" type="presOf" srcId="{492A372B-025B-41A4-B60B-DA6F044D17A1}" destId="{F3B63B2D-D0BA-4511-A945-03CD5F7B23AE}" srcOrd="1" destOrd="0" presId="urn:microsoft.com/office/officeart/2005/8/layout/process1"/>
+    <dgm:cxn modelId="{4CD3CBD1-F03A-4BE4-A049-A88A33EB80E5}" type="presOf" srcId="{4CF577FE-6D58-4853-AFE1-668C04E72C65}" destId="{CF49031E-E3EA-4F72-8ACA-3AEE81320C2D}" srcOrd="0" destOrd="0" presId="urn:microsoft.com/office/officeart/2005/8/layout/process1"/>
+    <dgm:cxn modelId="{E020A934-0785-47CC-9856-9EF8922E216F}" type="presParOf" srcId="{8DDF113C-D6DF-4A7F-AB91-1C1BC0954A0B}" destId="{74B13E4C-0666-45B8-ABDA-7B1499893CE0}" srcOrd="0" destOrd="0" presId="urn:microsoft.com/office/officeart/2005/8/layout/process1"/>
+    <dgm:cxn modelId="{AAEA9FE5-60E2-46AA-820C-BB3483666826}" type="presParOf" srcId="{8DDF113C-D6DF-4A7F-AB91-1C1BC0954A0B}" destId="{1DCCFDB2-8036-475C-9C93-611B971126C9}" srcOrd="1" destOrd="0" presId="urn:microsoft.com/office/officeart/2005/8/layout/process1"/>
+    <dgm:cxn modelId="{FCFEF380-DBD6-49F5-AFC7-1EE008B0E242}" type="presParOf" srcId="{1DCCFDB2-8036-475C-9C93-611B971126C9}" destId="{2C403FA1-0A32-4F29-8F99-2864C3C78CFB}" srcOrd="0" destOrd="0" presId="urn:microsoft.com/office/officeart/2005/8/layout/process1"/>
+    <dgm:cxn modelId="{7F68462B-4C5C-43B1-A0C6-AF920E90FECE}" type="presParOf" srcId="{8DDF113C-D6DF-4A7F-AB91-1C1BC0954A0B}" destId="{C5085209-BF82-4145-8418-ACA56AFC60C0}" srcOrd="2" destOrd="0" presId="urn:microsoft.com/office/officeart/2005/8/layout/process1"/>
+    <dgm:cxn modelId="{2FC997B1-64DD-4B0D-82F9-7C12FF9EFCCD}" type="presParOf" srcId="{8DDF113C-D6DF-4A7F-AB91-1C1BC0954A0B}" destId="{5AF4C998-A2AC-4BF9-8C85-5C44AD83BB31}" srcOrd="3" destOrd="0" presId="urn:microsoft.com/office/officeart/2005/8/layout/process1"/>
+    <dgm:cxn modelId="{F2591C48-D407-4CCB-86A5-7B2189520EC8}" type="presParOf" srcId="{5AF4C998-A2AC-4BF9-8C85-5C44AD83BB31}" destId="{F3B63B2D-D0BA-4511-A945-03CD5F7B23AE}" srcOrd="0" destOrd="0" presId="urn:microsoft.com/office/officeart/2005/8/layout/process1"/>
+    <dgm:cxn modelId="{7ACCA468-89E5-440F-8302-EB9E4FDB48B9}" type="presParOf" srcId="{8DDF113C-D6DF-4A7F-AB91-1C1BC0954A0B}" destId="{CF49031E-E3EA-4F72-8ACA-3AEE81320C2D}" srcOrd="4" destOrd="0" presId="urn:microsoft.com/office/officeart/2005/8/layout/process1"/>
   </dgm:cxnLst>
   <dgm:bg/>
   <dgm:whole/>
   <dgm:extLst>
     <a:ext uri="http://schemas.microsoft.com/office/drawing/2008/diagram">
-      <dsp:dataModelExt xmlns:dsp="http://schemas.microsoft.com/office/drawing/2008/diagram" relId="rId46" minVer="http://schemas.openxmlformats.org/drawingml/2006/diagram"/>
+      <dsp:dataModelExt xmlns:dsp="http://schemas.microsoft.com/office/drawing/2008/diagram" relId="rId47" minVer="http://schemas.openxmlformats.org/drawingml/2006/diagram"/>
     </a:ext>
   </dgm:extLst>
 </dgm:dataModel>
@@ -25016,30 +25253,30 @@
     </dgm:pt>
   </dgm:ptLst>
   <dgm:cxnLst>
-    <dgm:cxn modelId="{F0CF990D-5B97-44E2-A056-35CB350E0427}" type="presOf" srcId="{84A3A538-FEE8-4F35-A943-72A168D36F14}" destId="{8DDF113C-D6DF-4A7F-AB91-1C1BC0954A0B}" srcOrd="0" destOrd="0" presId="urn:microsoft.com/office/officeart/2005/8/layout/process1"/>
+    <dgm:cxn modelId="{A2B590D8-2A8A-46AB-822D-E430CB90A797}" type="presOf" srcId="{A485C97C-CC9F-4876-9141-E48511854859}" destId="{2C403FA1-0A32-4F29-8F99-2864C3C78CFB}" srcOrd="1" destOrd="0" presId="urn:microsoft.com/office/officeart/2005/8/layout/process1"/>
+    <dgm:cxn modelId="{C55B0F53-00B5-4294-93FA-30C4FE853657}" srcId="{84A3A538-FEE8-4F35-A943-72A168D36F14}" destId="{4CF577FE-6D58-4853-AFE1-668C04E72C65}" srcOrd="2" destOrd="0" parTransId="{2E0F7278-05AD-4B7C-AA0B-10BE94B96005}" sibTransId="{BF78EA5D-CCBE-488A-963B-334DB5EA06E5}"/>
+    <dgm:cxn modelId="{875C146F-5D3A-400C-B7BE-75E0152BE4B1}" type="presOf" srcId="{00CBC3C1-33B3-4103-B083-66BFAE75DEBD}" destId="{5A30D427-C03F-4E44-9E16-102C9BC5F015}" srcOrd="0" destOrd="0" presId="urn:microsoft.com/office/officeart/2005/8/layout/process1"/>
+    <dgm:cxn modelId="{63EC5ACE-A88F-49DB-BB57-B919C8D8CE08}" srcId="{84A3A538-FEE8-4F35-A943-72A168D36F14}" destId="{00CBC3C1-33B3-4103-B083-66BFAE75DEBD}" srcOrd="1" destOrd="0" parTransId="{6504DA9B-0E72-405C-8FEB-AFC83776F89E}" sibTransId="{C75FD844-8C48-46A3-9436-986685B42FAF}"/>
+    <dgm:cxn modelId="{D70B65FC-4C86-4F85-B89A-D16C2BB40C45}" type="presOf" srcId="{A485C97C-CC9F-4876-9141-E48511854859}" destId="{1DCCFDB2-8036-475C-9C93-611B971126C9}" srcOrd="0" destOrd="0" presId="urn:microsoft.com/office/officeart/2005/8/layout/process1"/>
+    <dgm:cxn modelId="{8425CEB1-7657-4898-AF7C-439F7C802711}" type="presOf" srcId="{DE011EB7-9441-42C6-8AAE-EC7C7C16DCCA}" destId="{74B13E4C-0666-45B8-ABDA-7B1499893CE0}" srcOrd="0" destOrd="0" presId="urn:microsoft.com/office/officeart/2005/8/layout/process1"/>
     <dgm:cxn modelId="{022A107B-1E14-4F9B-BEEF-A6B551B98040}" srcId="{84A3A538-FEE8-4F35-A943-72A168D36F14}" destId="{DE011EB7-9441-42C6-8AAE-EC7C7C16DCCA}" srcOrd="0" destOrd="0" parTransId="{FFD35C28-11BA-4872-A6B6-F2398C1BF37D}" sibTransId="{A485C97C-CC9F-4876-9141-E48511854859}"/>
-    <dgm:cxn modelId="{63EC5ACE-A88F-49DB-BB57-B919C8D8CE08}" srcId="{84A3A538-FEE8-4F35-A943-72A168D36F14}" destId="{00CBC3C1-33B3-4103-B083-66BFAE75DEBD}" srcOrd="1" destOrd="0" parTransId="{6504DA9B-0E72-405C-8FEB-AFC83776F89E}" sibTransId="{C75FD844-8C48-46A3-9436-986685B42FAF}"/>
-    <dgm:cxn modelId="{7A12A0D3-487C-4460-AF65-C731060BB4D2}" type="presOf" srcId="{DE011EB7-9441-42C6-8AAE-EC7C7C16DCCA}" destId="{74B13E4C-0666-45B8-ABDA-7B1499893CE0}" srcOrd="0" destOrd="0" presId="urn:microsoft.com/office/officeart/2005/8/layout/process1"/>
-    <dgm:cxn modelId="{0386593D-28BF-422E-9ABE-7D57BC87ABAF}" type="presOf" srcId="{4CF577FE-6D58-4853-AFE1-668C04E72C65}" destId="{CF49031E-E3EA-4F72-8ACA-3AEE81320C2D}" srcOrd="0" destOrd="0" presId="urn:microsoft.com/office/officeart/2005/8/layout/process1"/>
-    <dgm:cxn modelId="{D1F0EE9D-9D04-41A4-B53E-DA9940F39D00}" type="presOf" srcId="{C75FD844-8C48-46A3-9436-986685B42FAF}" destId="{49A335C7-8305-4059-960E-49CD1206CEAA}" srcOrd="0" destOrd="0" presId="urn:microsoft.com/office/officeart/2005/8/layout/process1"/>
-    <dgm:cxn modelId="{F23597CC-2EDF-44E2-B6F3-90C582C9D7C7}" type="presOf" srcId="{C75FD844-8C48-46A3-9436-986685B42FAF}" destId="{5B7107A7-7644-4AD1-AA4B-E14BD3B0B528}" srcOrd="1" destOrd="0" presId="urn:microsoft.com/office/officeart/2005/8/layout/process1"/>
-    <dgm:cxn modelId="{33B4ADCD-36E9-40A6-B376-8ED7C744C9E4}" type="presOf" srcId="{A485C97C-CC9F-4876-9141-E48511854859}" destId="{2C403FA1-0A32-4F29-8F99-2864C3C78CFB}" srcOrd="1" destOrd="0" presId="urn:microsoft.com/office/officeart/2005/8/layout/process1"/>
-    <dgm:cxn modelId="{C55B0F53-00B5-4294-93FA-30C4FE853657}" srcId="{84A3A538-FEE8-4F35-A943-72A168D36F14}" destId="{4CF577FE-6D58-4853-AFE1-668C04E72C65}" srcOrd="2" destOrd="0" parTransId="{2E0F7278-05AD-4B7C-AA0B-10BE94B96005}" sibTransId="{BF78EA5D-CCBE-488A-963B-334DB5EA06E5}"/>
-    <dgm:cxn modelId="{EB1EF9FC-8374-48DF-8A8F-A01F5CEA3974}" type="presOf" srcId="{00CBC3C1-33B3-4103-B083-66BFAE75DEBD}" destId="{5A30D427-C03F-4E44-9E16-102C9BC5F015}" srcOrd="0" destOrd="0" presId="urn:microsoft.com/office/officeart/2005/8/layout/process1"/>
-    <dgm:cxn modelId="{582B33AE-57E9-404E-9A0F-0D5B69ED1EFA}" type="presOf" srcId="{A485C97C-CC9F-4876-9141-E48511854859}" destId="{1DCCFDB2-8036-475C-9C93-611B971126C9}" srcOrd="0" destOrd="0" presId="urn:microsoft.com/office/officeart/2005/8/layout/process1"/>
-    <dgm:cxn modelId="{B0BC4428-9992-482C-9C7C-ED6E14C382D4}" type="presParOf" srcId="{8DDF113C-D6DF-4A7F-AB91-1C1BC0954A0B}" destId="{74B13E4C-0666-45B8-ABDA-7B1499893CE0}" srcOrd="0" destOrd="0" presId="urn:microsoft.com/office/officeart/2005/8/layout/process1"/>
-    <dgm:cxn modelId="{08DBDCC9-ED75-4F76-B4E7-14C687A55A64}" type="presParOf" srcId="{8DDF113C-D6DF-4A7F-AB91-1C1BC0954A0B}" destId="{1DCCFDB2-8036-475C-9C93-611B971126C9}" srcOrd="1" destOrd="0" presId="urn:microsoft.com/office/officeart/2005/8/layout/process1"/>
-    <dgm:cxn modelId="{5C7E28B8-B0EB-49C5-AAFE-077B6FC5D423}" type="presParOf" srcId="{1DCCFDB2-8036-475C-9C93-611B971126C9}" destId="{2C403FA1-0A32-4F29-8F99-2864C3C78CFB}" srcOrd="0" destOrd="0" presId="urn:microsoft.com/office/officeart/2005/8/layout/process1"/>
-    <dgm:cxn modelId="{7B8388E8-AB57-48E7-AB18-2A8A7681DFF3}" type="presParOf" srcId="{8DDF113C-D6DF-4A7F-AB91-1C1BC0954A0B}" destId="{5A30D427-C03F-4E44-9E16-102C9BC5F015}" srcOrd="2" destOrd="0" presId="urn:microsoft.com/office/officeart/2005/8/layout/process1"/>
-    <dgm:cxn modelId="{45BC445E-169A-4881-A93A-01BD72CFE467}" type="presParOf" srcId="{8DDF113C-D6DF-4A7F-AB91-1C1BC0954A0B}" destId="{49A335C7-8305-4059-960E-49CD1206CEAA}" srcOrd="3" destOrd="0" presId="urn:microsoft.com/office/officeart/2005/8/layout/process1"/>
-    <dgm:cxn modelId="{271F1AAF-DEBC-4AE2-B6F8-345CC54BCDD1}" type="presParOf" srcId="{49A335C7-8305-4059-960E-49CD1206CEAA}" destId="{5B7107A7-7644-4AD1-AA4B-E14BD3B0B528}" srcOrd="0" destOrd="0" presId="urn:microsoft.com/office/officeart/2005/8/layout/process1"/>
-    <dgm:cxn modelId="{5EDAE787-DB99-4249-8B88-50385717A73A}" type="presParOf" srcId="{8DDF113C-D6DF-4A7F-AB91-1C1BC0954A0B}" destId="{CF49031E-E3EA-4F72-8ACA-3AEE81320C2D}" srcOrd="4" destOrd="0" presId="urn:microsoft.com/office/officeart/2005/8/layout/process1"/>
+    <dgm:cxn modelId="{F710A045-01BD-44B8-AD2A-B5E5ACEF974B}" type="presOf" srcId="{4CF577FE-6D58-4853-AFE1-668C04E72C65}" destId="{CF49031E-E3EA-4F72-8ACA-3AEE81320C2D}" srcOrd="0" destOrd="0" presId="urn:microsoft.com/office/officeart/2005/8/layout/process1"/>
+    <dgm:cxn modelId="{4E6BDFC8-FB6C-4B1E-BC05-3B14F2DC6993}" type="presOf" srcId="{84A3A538-FEE8-4F35-A943-72A168D36F14}" destId="{8DDF113C-D6DF-4A7F-AB91-1C1BC0954A0B}" srcOrd="0" destOrd="0" presId="urn:microsoft.com/office/officeart/2005/8/layout/process1"/>
+    <dgm:cxn modelId="{F6D988CC-7F1F-493F-8586-9F8924E169E6}" type="presOf" srcId="{C75FD844-8C48-46A3-9436-986685B42FAF}" destId="{5B7107A7-7644-4AD1-AA4B-E14BD3B0B528}" srcOrd="1" destOrd="0" presId="urn:microsoft.com/office/officeart/2005/8/layout/process1"/>
+    <dgm:cxn modelId="{150D95C1-7119-4802-9288-2514AB781E99}" type="presOf" srcId="{C75FD844-8C48-46A3-9436-986685B42FAF}" destId="{49A335C7-8305-4059-960E-49CD1206CEAA}" srcOrd="0" destOrd="0" presId="urn:microsoft.com/office/officeart/2005/8/layout/process1"/>
+    <dgm:cxn modelId="{93BB3266-8AD9-4A41-AFB9-0D95D5642577}" type="presParOf" srcId="{8DDF113C-D6DF-4A7F-AB91-1C1BC0954A0B}" destId="{74B13E4C-0666-45B8-ABDA-7B1499893CE0}" srcOrd="0" destOrd="0" presId="urn:microsoft.com/office/officeart/2005/8/layout/process1"/>
+    <dgm:cxn modelId="{B4F77E97-F498-4EC7-A844-F0972E779097}" type="presParOf" srcId="{8DDF113C-D6DF-4A7F-AB91-1C1BC0954A0B}" destId="{1DCCFDB2-8036-475C-9C93-611B971126C9}" srcOrd="1" destOrd="0" presId="urn:microsoft.com/office/officeart/2005/8/layout/process1"/>
+    <dgm:cxn modelId="{4AF2007A-DC62-4313-827E-F88A1CBA5308}" type="presParOf" srcId="{1DCCFDB2-8036-475C-9C93-611B971126C9}" destId="{2C403FA1-0A32-4F29-8F99-2864C3C78CFB}" srcOrd="0" destOrd="0" presId="urn:microsoft.com/office/officeart/2005/8/layout/process1"/>
+    <dgm:cxn modelId="{EB6CCA5E-85AE-4754-A82E-4274E1194B56}" type="presParOf" srcId="{8DDF113C-D6DF-4A7F-AB91-1C1BC0954A0B}" destId="{5A30D427-C03F-4E44-9E16-102C9BC5F015}" srcOrd="2" destOrd="0" presId="urn:microsoft.com/office/officeart/2005/8/layout/process1"/>
+    <dgm:cxn modelId="{A2326AC2-4C57-467B-9D76-ABF715641976}" type="presParOf" srcId="{8DDF113C-D6DF-4A7F-AB91-1C1BC0954A0B}" destId="{49A335C7-8305-4059-960E-49CD1206CEAA}" srcOrd="3" destOrd="0" presId="urn:microsoft.com/office/officeart/2005/8/layout/process1"/>
+    <dgm:cxn modelId="{91C5B682-BCC3-42C2-84BF-4F811A64A021}" type="presParOf" srcId="{49A335C7-8305-4059-960E-49CD1206CEAA}" destId="{5B7107A7-7644-4AD1-AA4B-E14BD3B0B528}" srcOrd="0" destOrd="0" presId="urn:microsoft.com/office/officeart/2005/8/layout/process1"/>
+    <dgm:cxn modelId="{8F04658A-45B8-47EB-96F8-2B40C78EAD88}" type="presParOf" srcId="{8DDF113C-D6DF-4A7F-AB91-1C1BC0954A0B}" destId="{CF49031E-E3EA-4F72-8ACA-3AEE81320C2D}" srcOrd="4" destOrd="0" presId="urn:microsoft.com/office/officeart/2005/8/layout/process1"/>
   </dgm:cxnLst>
   <dgm:bg/>
   <dgm:whole/>
   <dgm:extLst>
     <a:ext uri="http://schemas.microsoft.com/office/drawing/2008/diagram">
-      <dsp:dataModelExt xmlns:dsp="http://schemas.microsoft.com/office/drawing/2008/diagram" relId="rId52" minVer="http://schemas.openxmlformats.org/drawingml/2006/diagram"/>
+      <dsp:dataModelExt xmlns:dsp="http://schemas.microsoft.com/office/drawing/2008/diagram" relId="rId53" minVer="http://schemas.openxmlformats.org/drawingml/2006/diagram"/>
     </a:ext>
   </dgm:extLst>
 </dgm:dataModel>
@@ -27728,7 +27965,7 @@
       <dsp:spPr>
         <a:xfrm>
           <a:off x="2488" y="0"/>
-          <a:ext cx="636359" cy="239439"/>
+          <a:ext cx="636520" cy="231775"/>
         </a:xfrm>
         <a:prstGeom prst="roundRect">
           <a:avLst/>
@@ -27786,8 +28023,8 @@
         </a:p>
       </dsp:txBody>
       <dsp:txXfrm>
-        <a:off x="14176" y="11688"/>
-        <a:ext cx="612983" cy="216063"/>
+        <a:off x="13802" y="11314"/>
+        <a:ext cx="613892" cy="209147"/>
       </dsp:txXfrm>
     </dsp:sp>
     <dsp:sp modelId="{1DCCFDB2-8036-475C-9C93-611B971126C9}">
@@ -27797,8 +28034,8 @@
       </dsp:nvSpPr>
       <dsp:spPr>
         <a:xfrm>
-          <a:off x="702483" y="40810"/>
-          <a:ext cx="134908" cy="157817"/>
+          <a:off x="702661" y="36958"/>
+          <a:ext cx="134942" cy="157857"/>
         </a:xfrm>
         <a:prstGeom prst="rightArrow">
           <a:avLst>
@@ -27855,8 +28092,8 @@
         </a:p>
       </dsp:txBody>
       <dsp:txXfrm>
-        <a:off x="702483" y="72373"/>
-        <a:ext cx="94436" cy="94691"/>
+        <a:off x="702661" y="68529"/>
+        <a:ext cx="94459" cy="94715"/>
       </dsp:txXfrm>
     </dsp:sp>
     <dsp:sp modelId="{C5085209-BF82-4145-8418-ACA56AFC60C0}">
@@ -27866,8 +28103,8 @@
       </dsp:nvSpPr>
       <dsp:spPr>
         <a:xfrm>
-          <a:off x="893391" y="0"/>
-          <a:ext cx="636359" cy="239439"/>
+          <a:off x="893618" y="0"/>
+          <a:ext cx="636520" cy="231775"/>
         </a:xfrm>
         <a:prstGeom prst="roundRect">
           <a:avLst/>
@@ -27925,8 +28162,8 @@
         </a:p>
       </dsp:txBody>
       <dsp:txXfrm>
-        <a:off x="905079" y="11688"/>
-        <a:ext cx="612983" cy="216063"/>
+        <a:off x="904932" y="11314"/>
+        <a:ext cx="613892" cy="209147"/>
       </dsp:txXfrm>
     </dsp:sp>
     <dsp:sp modelId="{5AF4C998-A2AC-4BF9-8C85-5C44AD83BB31}">
@@ -27936,8 +28173,8 @@
       </dsp:nvSpPr>
       <dsp:spPr>
         <a:xfrm>
-          <a:off x="1593387" y="40810"/>
-          <a:ext cx="134908" cy="157817"/>
+          <a:off x="1593791" y="36958"/>
+          <a:ext cx="134942" cy="157857"/>
         </a:xfrm>
         <a:prstGeom prst="rightArrow">
           <a:avLst>
@@ -27994,8 +28231,8 @@
         </a:p>
       </dsp:txBody>
       <dsp:txXfrm>
-        <a:off x="1593387" y="72373"/>
-        <a:ext cx="94436" cy="94691"/>
+        <a:off x="1593791" y="68529"/>
+        <a:ext cx="94459" cy="94715"/>
       </dsp:txXfrm>
     </dsp:sp>
     <dsp:sp modelId="{CF49031E-E3EA-4F72-8ACA-3AEE81320C2D}">
@@ -28005,8 +28242,8 @@
       </dsp:nvSpPr>
       <dsp:spPr>
         <a:xfrm>
-          <a:off x="1784295" y="0"/>
-          <a:ext cx="636359" cy="239439"/>
+          <a:off x="1784747" y="0"/>
+          <a:ext cx="636520" cy="231775"/>
         </a:xfrm>
         <a:prstGeom prst="roundRect">
           <a:avLst/>
@@ -28064,8 +28301,8 @@
         </a:p>
       </dsp:txBody>
       <dsp:txXfrm>
-        <a:off x="1795983" y="11688"/>
-        <a:ext cx="612983" cy="216063"/>
+        <a:off x="1796061" y="11314"/>
+        <a:ext cx="613892" cy="209147"/>
       </dsp:txXfrm>
     </dsp:sp>
     <dsp:sp modelId="{905F8254-D689-4D08-BD0B-68A071A3F5D0}">
@@ -28075,8 +28312,8 @@
       </dsp:nvSpPr>
       <dsp:spPr>
         <a:xfrm>
-          <a:off x="2484290" y="40810"/>
-          <a:ext cx="134908" cy="157817"/>
+          <a:off x="2484920" y="36958"/>
+          <a:ext cx="134942" cy="157857"/>
         </a:xfrm>
         <a:prstGeom prst="rightArrow">
           <a:avLst>
@@ -28133,8 +28370,8 @@
         </a:p>
       </dsp:txBody>
       <dsp:txXfrm>
-        <a:off x="2484290" y="72373"/>
-        <a:ext cx="94436" cy="94691"/>
+        <a:off x="2484920" y="68529"/>
+        <a:ext cx="94459" cy="94715"/>
       </dsp:txXfrm>
     </dsp:sp>
     <dsp:sp modelId="{077CEAF5-11B2-4888-A167-42C76AA4132D}">
@@ -28144,8 +28381,8 @@
       </dsp:nvSpPr>
       <dsp:spPr>
         <a:xfrm>
-          <a:off x="2675198" y="0"/>
-          <a:ext cx="636359" cy="239439"/>
+          <a:off x="2675876" y="0"/>
+          <a:ext cx="636520" cy="231775"/>
         </a:xfrm>
         <a:prstGeom prst="roundRect">
           <a:avLst/>
@@ -28203,8 +28440,8 @@
         </a:p>
       </dsp:txBody>
       <dsp:txXfrm>
-        <a:off x="2686886" y="11688"/>
-        <a:ext cx="612983" cy="216063"/>
+        <a:off x="2687190" y="11314"/>
+        <a:ext cx="613892" cy="209147"/>
       </dsp:txXfrm>
     </dsp:sp>
     <dsp:sp modelId="{82CF6B5B-303A-4BFC-AD69-4F5FDDD5B94D}">
@@ -28214,8 +28451,8 @@
       </dsp:nvSpPr>
       <dsp:spPr>
         <a:xfrm>
-          <a:off x="3375193" y="40810"/>
-          <a:ext cx="134908" cy="157817"/>
+          <a:off x="3376049" y="36958"/>
+          <a:ext cx="134942" cy="157857"/>
         </a:xfrm>
         <a:prstGeom prst="rightArrow">
           <a:avLst>
@@ -28272,8 +28509,8 @@
         </a:p>
       </dsp:txBody>
       <dsp:txXfrm>
-        <a:off x="3375193" y="72373"/>
-        <a:ext cx="94436" cy="94691"/>
+        <a:off x="3376049" y="68529"/>
+        <a:ext cx="94459" cy="94715"/>
       </dsp:txXfrm>
     </dsp:sp>
     <dsp:sp modelId="{F9D5F5FE-EC1A-4666-A7C4-B84AA334EC49}">
@@ -28283,8 +28520,8 @@
       </dsp:nvSpPr>
       <dsp:spPr>
         <a:xfrm>
-          <a:off x="3566101" y="0"/>
-          <a:ext cx="636359" cy="239439"/>
+          <a:off x="3567005" y="0"/>
+          <a:ext cx="636520" cy="231775"/>
         </a:xfrm>
         <a:prstGeom prst="roundRect">
           <a:avLst/>
@@ -28342,8 +28579,8 @@
         </a:p>
       </dsp:txBody>
       <dsp:txXfrm>
-        <a:off x="3577789" y="11688"/>
-        <a:ext cx="612983" cy="216063"/>
+        <a:off x="3578319" y="11314"/>
+        <a:ext cx="613892" cy="209147"/>
       </dsp:txXfrm>
     </dsp:sp>
     <dsp:sp modelId="{012FF5F2-2136-457B-A5CE-F8AF0FCFF04A}">
@@ -28353,8 +28590,8 @@
       </dsp:nvSpPr>
       <dsp:spPr>
         <a:xfrm>
-          <a:off x="4266097" y="40810"/>
-          <a:ext cx="134908" cy="157817"/>
+          <a:off x="4267178" y="36958"/>
+          <a:ext cx="134942" cy="157857"/>
         </a:xfrm>
         <a:prstGeom prst="rightArrow">
           <a:avLst>
@@ -28411,8 +28648,8 @@
         </a:p>
       </dsp:txBody>
       <dsp:txXfrm>
-        <a:off x="4266097" y="72373"/>
-        <a:ext cx="94436" cy="94691"/>
+        <a:off x="4267178" y="68529"/>
+        <a:ext cx="94459" cy="94715"/>
       </dsp:txXfrm>
     </dsp:sp>
     <dsp:sp modelId="{0D4E3F5E-C0AB-43E7-9452-407FE21F3C12}">
@@ -28422,8 +28659,8 @@
       </dsp:nvSpPr>
       <dsp:spPr>
         <a:xfrm>
-          <a:off x="4457005" y="0"/>
-          <a:ext cx="636359" cy="239439"/>
+          <a:off x="4458135" y="0"/>
+          <a:ext cx="636520" cy="231775"/>
         </a:xfrm>
         <a:prstGeom prst="roundRect">
           <a:avLst>
@@ -28483,8 +28720,8 @@
         </a:p>
       </dsp:txBody>
       <dsp:txXfrm>
-        <a:off x="4464018" y="7013"/>
-        <a:ext cx="622333" cy="225413"/>
+        <a:off x="4464923" y="6788"/>
+        <a:ext cx="622944" cy="218199"/>
       </dsp:txXfrm>
     </dsp:sp>
   </dsp:spTree>
@@ -28506,8 +28743,8 @@
       </dsp:nvSpPr>
       <dsp:spPr>
         <a:xfrm>
-          <a:off x="6962" y="0"/>
-          <a:ext cx="1337357" cy="243836"/>
+          <a:off x="6964" y="0"/>
+          <a:ext cx="1337688" cy="231775"/>
         </a:xfrm>
         <a:prstGeom prst="roundRect">
           <a:avLst/>
@@ -28565,8 +28802,8 @@
         </a:p>
       </dsp:txBody>
       <dsp:txXfrm>
-        <a:off x="18865" y="11903"/>
-        <a:ext cx="1313551" cy="220030"/>
+        <a:off x="18278" y="11314"/>
+        <a:ext cx="1315060" cy="209147"/>
       </dsp:txXfrm>
     </dsp:sp>
     <dsp:sp modelId="{1DCCFDB2-8036-475C-9C93-611B971126C9}">
@@ -28576,8 +28813,8 @@
       </dsp:nvSpPr>
       <dsp:spPr>
         <a:xfrm>
-          <a:off x="1478055" y="0"/>
-          <a:ext cx="283519" cy="243836"/>
+          <a:off x="1478421" y="0"/>
+          <a:ext cx="283589" cy="231775"/>
         </a:xfrm>
         <a:prstGeom prst="rightArrow">
           <a:avLst>
@@ -28619,7 +28856,7 @@
         </a:bodyPr>
         <a:lstStyle/>
         <a:p>
-          <a:pPr lvl="0" algn="ctr" defTabSz="444500">
+          <a:pPr lvl="0" algn="ctr" defTabSz="400050">
             <a:lnSpc>
               <a:spcPct val="90000"/>
             </a:lnSpc>
@@ -28630,12 +28867,12 @@
               <a:spcPct val="35000"/>
             </a:spcAft>
           </a:pPr>
-          <a:endParaRPr lang="fr-FR" sz="1000" kern="1200"/>
+          <a:endParaRPr lang="fr-FR" sz="900" kern="1200"/>
         </a:p>
       </dsp:txBody>
       <dsp:txXfrm>
-        <a:off x="1478055" y="48767"/>
-        <a:ext cx="210368" cy="146302"/>
+        <a:off x="1478421" y="46355"/>
+        <a:ext cx="214057" cy="139065"/>
       </dsp:txXfrm>
     </dsp:sp>
     <dsp:sp modelId="{C5085209-BF82-4145-8418-ACA56AFC60C0}">
@@ -28645,8 +28882,8 @@
       </dsp:nvSpPr>
       <dsp:spPr>
         <a:xfrm>
-          <a:off x="1879263" y="0"/>
-          <a:ext cx="1337357" cy="243836"/>
+          <a:off x="1879728" y="0"/>
+          <a:ext cx="1337688" cy="231775"/>
         </a:xfrm>
         <a:prstGeom prst="roundRect">
           <a:avLst/>
@@ -28704,8 +28941,8 @@
         </a:p>
       </dsp:txBody>
       <dsp:txXfrm>
-        <a:off x="1891166" y="11903"/>
-        <a:ext cx="1313551" cy="220030"/>
+        <a:off x="1891042" y="11314"/>
+        <a:ext cx="1315060" cy="209147"/>
       </dsp:txXfrm>
     </dsp:sp>
     <dsp:sp modelId="{5AF4C998-A2AC-4BF9-8C85-5C44AD83BB31}">
@@ -28715,8 +28952,8 @@
       </dsp:nvSpPr>
       <dsp:spPr>
         <a:xfrm>
-          <a:off x="3350356" y="0"/>
-          <a:ext cx="283519" cy="243836"/>
+          <a:off x="3351185" y="0"/>
+          <a:ext cx="283589" cy="231775"/>
         </a:xfrm>
         <a:prstGeom prst="rightArrow">
           <a:avLst>
@@ -28758,7 +28995,7 @@
         </a:bodyPr>
         <a:lstStyle/>
         <a:p>
-          <a:pPr lvl="0" algn="ctr" defTabSz="444500">
+          <a:pPr lvl="0" algn="ctr" defTabSz="400050">
             <a:lnSpc>
               <a:spcPct val="90000"/>
             </a:lnSpc>
@@ -28769,12 +29006,12 @@
               <a:spcPct val="35000"/>
             </a:spcAft>
           </a:pPr>
-          <a:endParaRPr lang="fr-FR" sz="1000" kern="1200"/>
+          <a:endParaRPr lang="fr-FR" sz="900" kern="1200"/>
         </a:p>
       </dsp:txBody>
       <dsp:txXfrm>
-        <a:off x="3350356" y="48767"/>
-        <a:ext cx="210368" cy="146302"/>
+        <a:off x="3351185" y="46355"/>
+        <a:ext cx="214057" cy="139065"/>
       </dsp:txXfrm>
     </dsp:sp>
     <dsp:sp modelId="{CF49031E-E3EA-4F72-8ACA-3AEE81320C2D}">
@@ -28784,8 +29021,8 @@
       </dsp:nvSpPr>
       <dsp:spPr>
         <a:xfrm>
-          <a:off x="3751563" y="0"/>
-          <a:ext cx="1337357" cy="243836"/>
+          <a:off x="3752492" y="0"/>
+          <a:ext cx="1337688" cy="231775"/>
         </a:xfrm>
         <a:prstGeom prst="roundRect">
           <a:avLst/>
@@ -28843,8 +29080,8 @@
         </a:p>
       </dsp:txBody>
       <dsp:txXfrm>
-        <a:off x="3763466" y="11903"/>
-        <a:ext cx="1313551" cy="220030"/>
+        <a:off x="3763806" y="11314"/>
+        <a:ext cx="1315060" cy="209147"/>
       </dsp:txXfrm>
     </dsp:sp>
   </dsp:spTree>
@@ -28866,8 +29103,8 @@
       </dsp:nvSpPr>
       <dsp:spPr>
         <a:xfrm>
-          <a:off x="6962" y="0"/>
-          <a:ext cx="1337357" cy="239392"/>
+          <a:off x="6964" y="0"/>
+          <a:ext cx="1337688" cy="231775"/>
         </a:xfrm>
         <a:prstGeom prst="roundRect">
           <a:avLst/>
@@ -28925,8 +29162,8 @@
         </a:p>
       </dsp:txBody>
       <dsp:txXfrm>
-        <a:off x="18648" y="11686"/>
-        <a:ext cx="1313985" cy="216020"/>
+        <a:off x="18278" y="11314"/>
+        <a:ext cx="1315060" cy="209147"/>
       </dsp:txXfrm>
     </dsp:sp>
     <dsp:sp modelId="{1DCCFDB2-8036-475C-9C93-611B971126C9}">
@@ -28936,8 +29173,8 @@
       </dsp:nvSpPr>
       <dsp:spPr>
         <a:xfrm>
-          <a:off x="1478055" y="0"/>
-          <a:ext cx="283519" cy="239392"/>
+          <a:off x="1478421" y="0"/>
+          <a:ext cx="283589" cy="231775"/>
         </a:xfrm>
         <a:prstGeom prst="rightArrow">
           <a:avLst>
@@ -28979,7 +29216,7 @@
         </a:bodyPr>
         <a:lstStyle/>
         <a:p>
-          <a:pPr lvl="0" algn="ctr" defTabSz="444500">
+          <a:pPr lvl="0" algn="ctr" defTabSz="400050">
             <a:lnSpc>
               <a:spcPct val="90000"/>
             </a:lnSpc>
@@ -28990,12 +29227,12 @@
               <a:spcPct val="35000"/>
             </a:spcAft>
           </a:pPr>
-          <a:endParaRPr lang="fr-FR" sz="1000" kern="1200"/>
+          <a:endParaRPr lang="fr-FR" sz="900" kern="1200"/>
         </a:p>
       </dsp:txBody>
       <dsp:txXfrm>
-        <a:off x="1478055" y="47878"/>
-        <a:ext cx="211701" cy="143636"/>
+        <a:off x="1478421" y="46355"/>
+        <a:ext cx="214057" cy="139065"/>
       </dsp:txXfrm>
     </dsp:sp>
     <dsp:sp modelId="{5A30D427-C03F-4E44-9E16-102C9BC5F015}">
@@ -29005,8 +29242,8 @@
       </dsp:nvSpPr>
       <dsp:spPr>
         <a:xfrm>
-          <a:off x="1879263" y="0"/>
-          <a:ext cx="1337357" cy="239392"/>
+          <a:off x="1879728" y="0"/>
+          <a:ext cx="1337688" cy="231775"/>
         </a:xfrm>
         <a:prstGeom prst="roundRect">
           <a:avLst>
@@ -29066,8 +29303,8 @@
         </a:p>
       </dsp:txBody>
       <dsp:txXfrm>
-        <a:off x="1886275" y="7012"/>
-        <a:ext cx="1323333" cy="225368"/>
+        <a:off x="1886516" y="6788"/>
+        <a:ext cx="1324112" cy="218199"/>
       </dsp:txXfrm>
     </dsp:sp>
     <dsp:sp modelId="{49A335C7-8305-4059-960E-49CD1206CEAA}">
@@ -29077,8 +29314,8 @@
       </dsp:nvSpPr>
       <dsp:spPr>
         <a:xfrm>
-          <a:off x="3350356" y="0"/>
-          <a:ext cx="283519" cy="239392"/>
+          <a:off x="3351185" y="0"/>
+          <a:ext cx="283589" cy="231775"/>
         </a:xfrm>
         <a:prstGeom prst="rightArrow">
           <a:avLst>
@@ -29120,7 +29357,7 @@
         </a:bodyPr>
         <a:lstStyle/>
         <a:p>
-          <a:pPr lvl="0" algn="ctr" defTabSz="444500">
+          <a:pPr lvl="0" algn="ctr" defTabSz="400050">
             <a:lnSpc>
               <a:spcPct val="90000"/>
             </a:lnSpc>
@@ -29131,12 +29368,12 @@
               <a:spcPct val="35000"/>
             </a:spcAft>
           </a:pPr>
-          <a:endParaRPr lang="fr-FR" sz="1000" kern="1200"/>
+          <a:endParaRPr lang="fr-FR" sz="900" kern="1200"/>
         </a:p>
       </dsp:txBody>
       <dsp:txXfrm>
-        <a:off x="3350356" y="47878"/>
-        <a:ext cx="211701" cy="143636"/>
+        <a:off x="3351185" y="46355"/>
+        <a:ext cx="214057" cy="139065"/>
       </dsp:txXfrm>
     </dsp:sp>
     <dsp:sp modelId="{CF49031E-E3EA-4F72-8ACA-3AEE81320C2D}">
@@ -29146,8 +29383,8 @@
       </dsp:nvSpPr>
       <dsp:spPr>
         <a:xfrm>
-          <a:off x="3751563" y="0"/>
-          <a:ext cx="1337357" cy="239392"/>
+          <a:off x="3752492" y="0"/>
+          <a:ext cx="1337688" cy="231775"/>
         </a:xfrm>
         <a:prstGeom prst="roundRect">
           <a:avLst/>
@@ -29205,8 +29442,8 @@
         </a:p>
       </dsp:txBody>
       <dsp:txXfrm>
-        <a:off x="3763249" y="11686"/>
-        <a:ext cx="1313985" cy="216020"/>
+        <a:off x="3763806" y="11314"/>
+        <a:ext cx="1315060" cy="209147"/>
       </dsp:txXfrm>
     </dsp:sp>
   </dsp:spTree>

</xml_diff>